<commit_message>
Updated individual assignments 1
</commit_message>
<xml_diff>
--- a/misc/individual_assignments-1.docx
+++ b/misc/individual_assignments-1.docx
@@ -1,6 +1,6 @@
 
 <file path=word/document.xml><?xml version="1.0" encoding="utf-8"?>
-<w:document xmlns:wpc="http://schemas.microsoft.com/office/word/2010/wordprocessingCanvas" xmlns:cx="http://schemas.microsoft.com/office/drawing/2014/chartex" xmlns:cx1="http://schemas.microsoft.com/office/drawing/2015/9/8/chartex" xmlns:cx2="http://schemas.microsoft.com/office/drawing/2015/10/21/chartex" xmlns:cx3="http://schemas.microsoft.com/office/drawing/2016/5/9/chartex" xmlns:cx4="http://schemas.microsoft.com/office/drawing/2016/5/10/chartex" xmlns:cx5="http://schemas.microsoft.com/office/drawing/2016/5/11/chartex" xmlns:cx6="http://schemas.microsoft.com/office/drawing/2016/5/12/chartex" xmlns:cx7="http://schemas.microsoft.com/office/drawing/2016/5/13/chartex" xmlns:cx8="http://schemas.microsoft.com/office/drawing/2016/5/14/chartex" xmlns:mc="http://schemas.openxmlformats.org/markup-compatibility/2006" xmlns:o="urn:schemas-microsoft-com:office:office" xmlns:r="http://schemas.openxmlformats.org/officeDocument/2006/relationships" xmlns:m="http://schemas.openxmlformats.org/officeDocument/2006/math" xmlns:v="urn:schemas-microsoft-com:vml" xmlns:wp14="http://schemas.microsoft.com/office/word/2010/wordprocessingDrawing" xmlns:wp="http://schemas.openxmlformats.org/drawingml/2006/wordprocessingDrawing" xmlns:w10="urn:schemas-microsoft-com:office:word" xmlns:w="http://schemas.openxmlformats.org/wordprocessingml/2006/main" xmlns:w14="http://schemas.microsoft.com/office/word/2010/wordml" xmlns:w15="http://schemas.microsoft.com/office/word/2012/wordml" xmlns:w16se="http://schemas.microsoft.com/office/word/2015/wordml/symex" xmlns:wpg="http://schemas.microsoft.com/office/word/2010/wordprocessingGroup" xmlns:wpi="http://schemas.microsoft.com/office/word/2010/wordprocessingInk" xmlns:wne="http://schemas.microsoft.com/office/word/2006/wordml" xmlns:wps="http://schemas.microsoft.com/office/word/2010/wordprocessingShape" mc:Ignorable="w14 w15 w16se wp14">
+<w:document xmlns:ve="http://schemas.openxmlformats.org/markup-compatibility/2006" xmlns:o="urn:schemas-microsoft-com:office:office" xmlns:r="http://schemas.openxmlformats.org/officeDocument/2006/relationships" xmlns:m="http://schemas.openxmlformats.org/officeDocument/2006/math" xmlns:v="urn:schemas-microsoft-com:vml" xmlns:wp="http://schemas.openxmlformats.org/drawingml/2006/wordprocessingDrawing" xmlns:w10="urn:schemas-microsoft-com:office:word" xmlns:w="http://schemas.openxmlformats.org/wordprocessingml/2006/main" xmlns:wne="http://schemas.microsoft.com/office/word/2006/wordml">
   <w:body>
     <w:p>
       <w:pPr>
@@ -121,7 +121,21 @@
         <w:rPr>
           <w:rFonts w:ascii="Times New Roman" w:eastAsia="Times New Roman" w:hAnsi="Times New Roman" w:cs="Times New Roman"/>
         </w:rPr>
-        <w:t xml:space="preserve"> Kauser </w:t>
+        <w:t xml:space="preserve"> </w:t>
+      </w:r>
+      <w:proofErr w:type="spellStart"/>
+      <w:r>
+        <w:rPr>
+          <w:rFonts w:ascii="Times New Roman" w:eastAsia="Times New Roman" w:hAnsi="Times New Roman" w:cs="Times New Roman"/>
+        </w:rPr>
+        <w:t>Kauser</w:t>
+      </w:r>
+      <w:proofErr w:type="spellEnd"/>
+      <w:r>
+        <w:rPr>
+          <w:rFonts w:ascii="Times New Roman" w:eastAsia="Times New Roman" w:hAnsi="Times New Roman" w:cs="Times New Roman"/>
+        </w:rPr>
+        <w:t xml:space="preserve"> </w:t>
       </w:r>
       <w:proofErr w:type="spellStart"/>
       <w:r>
@@ -235,7 +249,25 @@
           <w:b/>
           <w:sz w:val="32"/>
         </w:rPr>
-        <w:t xml:space="preserve"> Kauser Ahmed</w:t>
+        <w:t xml:space="preserve"> </w:t>
+      </w:r>
+      <w:proofErr w:type="spellStart"/>
+      <w:r>
+        <w:rPr>
+          <w:rFonts w:ascii="Arial" w:eastAsia="Arial" w:hAnsi="Arial" w:cs="Arial"/>
+          <w:b/>
+          <w:sz w:val="32"/>
+        </w:rPr>
+        <w:t>Kauser</w:t>
+      </w:r>
+      <w:proofErr w:type="spellEnd"/>
+      <w:r>
+        <w:rPr>
+          <w:rFonts w:ascii="Arial" w:eastAsia="Arial" w:hAnsi="Arial" w:cs="Arial"/>
+          <w:b/>
+          <w:sz w:val="32"/>
+        </w:rPr>
+        <w:t xml:space="preserve"> Ahmed</w:t>
       </w:r>
     </w:p>
     <w:p>
@@ -254,7 +286,32 @@
         <w:rPr>
           <w:rFonts w:ascii="Times New Roman" w:eastAsia="Times New Roman" w:hAnsi="Times New Roman" w:cs="Times New Roman"/>
         </w:rPr>
-        <w:t xml:space="preserve">Task 1: </w:t>
+        <w:t>Task 1: User Registration</w:t>
+      </w:r>
+      <w:r>
+        <w:rPr>
+          <w:rFonts w:ascii="Times New Roman" w:eastAsia="Times New Roman" w:hAnsi="Times New Roman" w:cs="Times New Roman"/>
+        </w:rPr>
+        <w:t xml:space="preserve"> </w:t>
+      </w:r>
+    </w:p>
+    <w:p>
+      <w:pPr>
+        <w:pStyle w:val="ListParagraph"/>
+        <w:numPr>
+          <w:ilvl w:val="1"/>
+          <w:numId w:val="5"/>
+        </w:numPr>
+        <w:spacing w:after="220" w:line="240" w:lineRule="auto"/>
+        <w:rPr>
+          <w:rFonts w:ascii="Times New Roman" w:eastAsia="Times New Roman" w:hAnsi="Times New Roman" w:cs="Times New Roman"/>
+        </w:rPr>
+      </w:pPr>
+      <w:r>
+        <w:rPr>
+          <w:rFonts w:ascii="Times New Roman" w:eastAsia="Times New Roman" w:hAnsi="Times New Roman" w:cs="Times New Roman"/>
+        </w:rPr>
+        <w:t xml:space="preserve">Description: </w:t>
       </w:r>
       <w:r>
         <w:rPr>
@@ -342,7 +399,19 @@
         <w:rPr>
           <w:rFonts w:ascii="Times New Roman" w:eastAsia="Times New Roman" w:hAnsi="Times New Roman" w:cs="Times New Roman"/>
         </w:rPr>
-        <w:t xml:space="preserve">Outcome: </w:t>
+        <w:t>Outcome</w:t>
+      </w:r>
+      <w:r>
+        <w:rPr>
+          <w:rFonts w:ascii="Times New Roman" w:eastAsia="Times New Roman" w:hAnsi="Times New Roman" w:cs="Times New Roman"/>
+        </w:rPr>
+        <w:t xml:space="preserve"> of Task</w:t>
+      </w:r>
+      <w:r>
+        <w:rPr>
+          <w:rFonts w:ascii="Times New Roman" w:eastAsia="Times New Roman" w:hAnsi="Times New Roman" w:cs="Times New Roman"/>
+        </w:rPr>
+        <w:t xml:space="preserve">: </w:t>
       </w:r>
     </w:p>
     <w:p>
@@ -367,6 +436,31 @@
         <w:rPr>
           <w:rFonts w:ascii="Times New Roman" w:eastAsia="Times New Roman" w:hAnsi="Times New Roman" w:cs="Times New Roman"/>
         </w:rPr>
+        <w:t>User Login</w:t>
+      </w:r>
+    </w:p>
+    <w:p>
+      <w:pPr>
+        <w:pStyle w:val="ListParagraph"/>
+        <w:numPr>
+          <w:ilvl w:val="1"/>
+          <w:numId w:val="5"/>
+        </w:numPr>
+        <w:spacing w:after="220" w:line="240" w:lineRule="auto"/>
+        <w:rPr>
+          <w:rFonts w:ascii="Times New Roman" w:eastAsia="Times New Roman" w:hAnsi="Times New Roman" w:cs="Times New Roman"/>
+        </w:rPr>
+      </w:pPr>
+      <w:r>
+        <w:rPr>
+          <w:rFonts w:ascii="Times New Roman" w:eastAsia="Times New Roman" w:hAnsi="Times New Roman" w:cs="Times New Roman"/>
+        </w:rPr>
+        <w:t xml:space="preserve">Description: </w:t>
+      </w:r>
+      <w:r>
+        <w:rPr>
+          <w:rFonts w:ascii="Times New Roman" w:eastAsia="Times New Roman" w:hAnsi="Times New Roman" w:cs="Times New Roman"/>
+        </w:rPr>
         <w:t>Create User Login page and controller actions</w:t>
       </w:r>
       <w:r>
@@ -398,7 +492,33 @@
         <w:rPr>
           <w:rFonts w:ascii="Times New Roman" w:eastAsia="Times New Roman" w:hAnsi="Times New Roman" w:cs="Times New Roman"/>
         </w:rPr>
-        <w:t>Verify login page is available at the correct address path, fields behave correctly for entering data (username, password validation), and that the page allows the user to log in to Travel Buddy.</w:t>
+        <w:t>Verify login page is available at the correct address path, fields behave correctly for entering data (username, password validation), and that the page allows the user to lo</w:t>
+      </w:r>
+      <w:r>
+        <w:rPr>
+          <w:rFonts w:ascii="Times New Roman" w:eastAsia="Times New Roman" w:hAnsi="Times New Roman" w:cs="Times New Roman"/>
+        </w:rPr>
+        <w:t xml:space="preserve">g in to </w:t>
+      </w:r>
+      <w:proofErr w:type="spellStart"/>
+      <w:r>
+        <w:rPr>
+          <w:rFonts w:ascii="Times New Roman" w:eastAsia="Times New Roman" w:hAnsi="Times New Roman" w:cs="Times New Roman"/>
+        </w:rPr>
+        <w:t>Travel</w:t>
+      </w:r>
+      <w:r>
+        <w:rPr>
+          <w:rFonts w:ascii="Times New Roman" w:eastAsia="Times New Roman" w:hAnsi="Times New Roman" w:cs="Times New Roman"/>
+        </w:rPr>
+        <w:t>Buddy</w:t>
+      </w:r>
+      <w:proofErr w:type="spellEnd"/>
+      <w:r>
+        <w:rPr>
+          <w:rFonts w:ascii="Times New Roman" w:eastAsia="Times New Roman" w:hAnsi="Times New Roman" w:cs="Times New Roman"/>
+        </w:rPr>
+        <w:t>.</w:t>
       </w:r>
     </w:p>
     <w:p>
@@ -417,7 +537,13 @@
         <w:rPr>
           <w:rFonts w:ascii="Times New Roman" w:eastAsia="Times New Roman" w:hAnsi="Times New Roman" w:cs="Times New Roman"/>
         </w:rPr>
-        <w:t xml:space="preserve">Outcome: </w:t>
+        <w:t>Outcome of Task</w:t>
+      </w:r>
+      <w:r>
+        <w:rPr>
+          <w:rFonts w:ascii="Times New Roman" w:eastAsia="Times New Roman" w:hAnsi="Times New Roman" w:cs="Times New Roman"/>
+        </w:rPr>
+        <w:t xml:space="preserve">: </w:t>
       </w:r>
     </w:p>
     <w:p>
@@ -442,13 +568,7 @@
         <w:rPr>
           <w:rFonts w:ascii="Times New Roman" w:eastAsia="Times New Roman" w:hAnsi="Times New Roman" w:cs="Times New Roman"/>
         </w:rPr>
-        <w:t>Create logout controller action and link to Log Out button on the Homepage.</w:t>
-      </w:r>
-      <w:r>
-        <w:rPr>
-          <w:rFonts w:ascii="Times New Roman" w:eastAsia="Times New Roman" w:hAnsi="Times New Roman" w:cs="Times New Roman"/>
-        </w:rPr>
-        <w:tab/>
+        <w:t>User Logout</w:t>
       </w:r>
     </w:p>
     <w:p>
@@ -467,6 +587,37 @@
         <w:rPr>
           <w:rFonts w:ascii="Times New Roman" w:eastAsia="Times New Roman" w:hAnsi="Times New Roman" w:cs="Times New Roman"/>
         </w:rPr>
+        <w:t xml:space="preserve">Description: </w:t>
+      </w:r>
+      <w:r>
+        <w:rPr>
+          <w:rFonts w:ascii="Times New Roman" w:eastAsia="Times New Roman" w:hAnsi="Times New Roman" w:cs="Times New Roman"/>
+        </w:rPr>
+        <w:t xml:space="preserve">Create logout controller action and link to </w:t>
+      </w:r>
+      <w:r>
+        <w:rPr>
+          <w:rFonts w:ascii="Times New Roman" w:eastAsia="Times New Roman" w:hAnsi="Times New Roman" w:cs="Times New Roman"/>
+        </w:rPr>
+        <w:t>Log Out button on all pages.</w:t>
+      </w:r>
+    </w:p>
+    <w:p>
+      <w:pPr>
+        <w:pStyle w:val="ListParagraph"/>
+        <w:numPr>
+          <w:ilvl w:val="1"/>
+          <w:numId w:val="5"/>
+        </w:numPr>
+        <w:spacing w:after="220" w:line="240" w:lineRule="auto"/>
+        <w:rPr>
+          <w:rFonts w:ascii="Times New Roman" w:eastAsia="Times New Roman" w:hAnsi="Times New Roman" w:cs="Times New Roman"/>
+        </w:rPr>
+      </w:pPr>
+      <w:r>
+        <w:rPr>
+          <w:rFonts w:ascii="Times New Roman" w:eastAsia="Times New Roman" w:hAnsi="Times New Roman" w:cs="Times New Roman"/>
+        </w:rPr>
         <w:t xml:space="preserve">How to evaluate: </w:t>
       </w:r>
       <w:r>
@@ -492,7 +643,13 @@
         <w:rPr>
           <w:rFonts w:ascii="Times New Roman" w:eastAsia="Times New Roman" w:hAnsi="Times New Roman" w:cs="Times New Roman"/>
         </w:rPr>
-        <w:t xml:space="preserve">Outcome: </w:t>
+        <w:t>Outcome</w:t>
+      </w:r>
+      <w:r>
+        <w:rPr>
+          <w:rFonts w:ascii="Times New Roman" w:eastAsia="Times New Roman" w:hAnsi="Times New Roman" w:cs="Times New Roman"/>
+        </w:rPr>
+        <w:t xml:space="preserve"> of Task:</w:t>
       </w:r>
     </w:p>
     <w:p>
@@ -517,6 +674,39 @@
         <w:rPr>
           <w:rFonts w:ascii="Times New Roman" w:eastAsia="Times New Roman" w:hAnsi="Times New Roman" w:cs="Times New Roman"/>
         </w:rPr>
+        <w:t xml:space="preserve">Review </w:t>
+      </w:r>
+      <w:proofErr w:type="spellStart"/>
+      <w:r>
+        <w:rPr>
+          <w:rFonts w:ascii="Times New Roman" w:eastAsia="Times New Roman" w:hAnsi="Times New Roman" w:cs="Times New Roman"/>
+        </w:rPr>
+        <w:t>TravelEvent</w:t>
+      </w:r>
+      <w:proofErr w:type="spellEnd"/>
+    </w:p>
+    <w:p>
+      <w:pPr>
+        <w:pStyle w:val="ListParagraph"/>
+        <w:numPr>
+          <w:ilvl w:val="1"/>
+          <w:numId w:val="5"/>
+        </w:numPr>
+        <w:spacing w:after="220" w:line="240" w:lineRule="auto"/>
+        <w:rPr>
+          <w:rFonts w:ascii="Times New Roman" w:eastAsia="Times New Roman" w:hAnsi="Times New Roman" w:cs="Times New Roman"/>
+        </w:rPr>
+      </w:pPr>
+      <w:r>
+        <w:rPr>
+          <w:rFonts w:ascii="Times New Roman" w:eastAsia="Times New Roman" w:hAnsi="Times New Roman" w:cs="Times New Roman"/>
+        </w:rPr>
+        <w:t xml:space="preserve">Description: </w:t>
+      </w:r>
+      <w:r>
+        <w:rPr>
+          <w:rFonts w:ascii="Times New Roman" w:eastAsia="Times New Roman" w:hAnsi="Times New Roman" w:cs="Times New Roman"/>
+        </w:rPr>
         <w:t xml:space="preserve">Create "Rate Previous </w:t>
       </w:r>
       <w:proofErr w:type="spellStart"/>
@@ -531,7 +721,33 @@
         <w:rPr>
           <w:rFonts w:ascii="Times New Roman" w:eastAsia="Times New Roman" w:hAnsi="Times New Roman" w:cs="Times New Roman"/>
         </w:rPr>
-        <w:t>" page.</w:t>
+        <w:t xml:space="preserve">" </w:t>
+      </w:r>
+      <w:r>
+        <w:rPr>
+          <w:rFonts w:ascii="Times New Roman" w:eastAsia="Times New Roman" w:hAnsi="Times New Roman" w:cs="Times New Roman"/>
+        </w:rPr>
+        <w:t xml:space="preserve">popup on </w:t>
+      </w:r>
+      <w:proofErr w:type="spellStart"/>
+      <w:r>
+        <w:rPr>
+          <w:rFonts w:ascii="Times New Roman" w:eastAsia="Times New Roman" w:hAnsi="Times New Roman" w:cs="Times New Roman"/>
+        </w:rPr>
+        <w:t>TravelEvent</w:t>
+      </w:r>
+      <w:proofErr w:type="spellEnd"/>
+      <w:r>
+        <w:rPr>
+          <w:rFonts w:ascii="Times New Roman" w:eastAsia="Times New Roman" w:hAnsi="Times New Roman" w:cs="Times New Roman"/>
+        </w:rPr>
+        <w:t xml:space="preserve"> Detail page</w:t>
+      </w:r>
+      <w:r>
+        <w:rPr>
+          <w:rFonts w:ascii="Times New Roman" w:eastAsia="Times New Roman" w:hAnsi="Times New Roman" w:cs="Times New Roman"/>
+        </w:rPr>
+        <w:t>.</w:t>
       </w:r>
       <w:r>
         <w:rPr>
@@ -562,35 +778,27 @@
         <w:rPr>
           <w:rFonts w:ascii="Times New Roman" w:eastAsia="Times New Roman" w:hAnsi="Times New Roman" w:cs="Times New Roman"/>
         </w:rPr>
-        <w:t xml:space="preserve">Verify that the Rate </w:t>
-      </w:r>
-      <w:proofErr w:type="spellStart"/>
-      <w:r>
-        <w:rPr>
-          <w:rFonts w:ascii="Times New Roman" w:eastAsia="Times New Roman" w:hAnsi="Times New Roman" w:cs="Times New Roman"/>
-        </w:rPr>
-        <w:t>PreviousTravelEvents</w:t>
-      </w:r>
-      <w:proofErr w:type="spellEnd"/>
-      <w:r>
-        <w:rPr>
-          <w:rFonts w:ascii="Times New Roman" w:eastAsia="Times New Roman" w:hAnsi="Times New Roman" w:cs="Times New Roman"/>
-        </w:rPr>
-        <w:t xml:space="preserve"> page shows a listed of all previous </w:t>
-      </w:r>
-      <w:proofErr w:type="spellStart"/>
-      <w:r>
-        <w:rPr>
-          <w:rFonts w:ascii="Times New Roman" w:eastAsia="Times New Roman" w:hAnsi="Times New Roman" w:cs="Times New Roman"/>
-        </w:rPr>
-        <w:t>TravelEvents</w:t>
-      </w:r>
-      <w:proofErr w:type="spellEnd"/>
-      <w:r>
-        <w:rPr>
-          <w:rFonts w:ascii="Times New Roman" w:eastAsia="Times New Roman" w:hAnsi="Times New Roman" w:cs="Times New Roman"/>
-        </w:rPr>
-        <w:t xml:space="preserve"> attended by the user that have not yet been rated by the user. Picking a </w:t>
+        <w:t xml:space="preserve">Verify </w:t>
+      </w:r>
+      <w:r>
+        <w:rPr>
+          <w:rFonts w:ascii="Times New Roman" w:eastAsia="Times New Roman" w:hAnsi="Times New Roman" w:cs="Times New Roman"/>
+        </w:rPr>
+        <w:t xml:space="preserve">the </w:t>
+      </w:r>
+      <w:proofErr w:type="spellStart"/>
+      <w:r>
+        <w:rPr>
+          <w:rFonts w:ascii="Times New Roman" w:eastAsia="Times New Roman" w:hAnsi="Times New Roman" w:cs="Times New Roman"/>
+        </w:rPr>
+        <w:t>TravelEventDetail</w:t>
+      </w:r>
+      <w:proofErr w:type="spellEnd"/>
+      <w:r>
+        <w:rPr>
+          <w:rFonts w:ascii="Times New Roman" w:eastAsia="Times New Roman" w:hAnsi="Times New Roman" w:cs="Times New Roman"/>
+        </w:rPr>
+        <w:t xml:space="preserve"> page has a button that provides a popup to write a review and rate the </w:t>
       </w:r>
       <w:proofErr w:type="spellStart"/>
       <w:r>
@@ -604,7 +812,7 @@
         <w:rPr>
           <w:rFonts w:ascii="Times New Roman" w:eastAsia="Times New Roman" w:hAnsi="Times New Roman" w:cs="Times New Roman"/>
         </w:rPr>
-        <w:t xml:space="preserve"> from the list allows the user to add pictures, a description, and a rating number (1 to 5) in a popup menu. Once the rating has been submitted, the </w:t>
+        <w:t xml:space="preserve"> present, only if the </w:t>
       </w:r>
       <w:proofErr w:type="spellStart"/>
       <w:r>
@@ -618,7 +826,21 @@
         <w:rPr>
           <w:rFonts w:ascii="Times New Roman" w:eastAsia="Times New Roman" w:hAnsi="Times New Roman" w:cs="Times New Roman"/>
         </w:rPr>
-        <w:t xml:space="preserve"> should disappear from the list.</w:t>
+        <w:t xml:space="preserve"> is in the past, and if the user attended the </w:t>
+      </w:r>
+      <w:proofErr w:type="spellStart"/>
+      <w:r>
+        <w:rPr>
+          <w:rFonts w:ascii="Times New Roman" w:eastAsia="Times New Roman" w:hAnsi="Times New Roman" w:cs="Times New Roman"/>
+        </w:rPr>
+        <w:t>TravelEvent</w:t>
+      </w:r>
+      <w:proofErr w:type="spellEnd"/>
+      <w:r>
+        <w:rPr>
+          <w:rFonts w:ascii="Times New Roman" w:eastAsia="Times New Roman" w:hAnsi="Times New Roman" w:cs="Times New Roman"/>
+        </w:rPr>
+        <w:t>.</w:t>
       </w:r>
     </w:p>
     <w:p>
@@ -637,7 +859,7 @@
         <w:rPr>
           <w:rFonts w:ascii="Times New Roman" w:eastAsia="Times New Roman" w:hAnsi="Times New Roman" w:cs="Times New Roman"/>
         </w:rPr>
-        <w:t xml:space="preserve">Outcome: </w:t>
+        <w:t>Outcome of Task:</w:t>
       </w:r>
     </w:p>
     <w:p>
@@ -662,13 +884,19 @@
         <w:rPr>
           <w:rFonts w:ascii="Times New Roman" w:eastAsia="Times New Roman" w:hAnsi="Times New Roman" w:cs="Times New Roman"/>
         </w:rPr>
-        <w:t>Create Edit Profile page.</w:t>
-      </w:r>
-      <w:r>
-        <w:rPr>
-          <w:rFonts w:ascii="Times New Roman" w:eastAsia="Times New Roman" w:hAnsi="Times New Roman" w:cs="Times New Roman"/>
-        </w:rPr>
-        <w:tab/>
+        <w:t>Profile</w:t>
+      </w:r>
+      <w:r>
+        <w:rPr>
+          <w:rFonts w:ascii="Times New Roman" w:eastAsia="Times New Roman" w:hAnsi="Times New Roman" w:cs="Times New Roman"/>
+        </w:rPr>
+        <w:t>/Edit Profile</w:t>
+      </w:r>
+      <w:r>
+        <w:rPr>
+          <w:rFonts w:ascii="Times New Roman" w:eastAsia="Times New Roman" w:hAnsi="Times New Roman" w:cs="Times New Roman"/>
+        </w:rPr>
+        <w:t xml:space="preserve"> page.</w:t>
       </w:r>
     </w:p>
     <w:p>
@@ -687,6 +915,56 @@
         <w:rPr>
           <w:rFonts w:ascii="Times New Roman" w:eastAsia="Times New Roman" w:hAnsi="Times New Roman" w:cs="Times New Roman"/>
         </w:rPr>
+        <w:t xml:space="preserve">Description: </w:t>
+      </w:r>
+      <w:r>
+        <w:rPr>
+          <w:rFonts w:ascii="Times New Roman" w:eastAsia="Times New Roman" w:hAnsi="Times New Roman" w:cs="Times New Roman"/>
+        </w:rPr>
+        <w:t xml:space="preserve">Create </w:t>
+      </w:r>
+      <w:r>
+        <w:rPr>
+          <w:rFonts w:ascii="Times New Roman" w:eastAsia="Times New Roman" w:hAnsi="Times New Roman" w:cs="Times New Roman"/>
+        </w:rPr>
+        <w:t>Profile/</w:t>
+      </w:r>
+      <w:r>
+        <w:rPr>
+          <w:rFonts w:ascii="Times New Roman" w:eastAsia="Times New Roman" w:hAnsi="Times New Roman" w:cs="Times New Roman"/>
+        </w:rPr>
+        <w:t>Edit Profile page</w:t>
+      </w:r>
+      <w:r>
+        <w:rPr>
+          <w:rFonts w:ascii="Times New Roman" w:eastAsia="Times New Roman" w:hAnsi="Times New Roman" w:cs="Times New Roman"/>
+        </w:rPr>
+        <w:t xml:space="preserve"> and controllers</w:t>
+      </w:r>
+      <w:r>
+        <w:rPr>
+          <w:rFonts w:ascii="Times New Roman" w:eastAsia="Times New Roman" w:hAnsi="Times New Roman" w:cs="Times New Roman"/>
+        </w:rPr>
+        <w:t>.</w:t>
+      </w:r>
+    </w:p>
+    <w:p>
+      <w:pPr>
+        <w:pStyle w:val="ListParagraph"/>
+        <w:numPr>
+          <w:ilvl w:val="1"/>
+          <w:numId w:val="5"/>
+        </w:numPr>
+        <w:spacing w:after="220" w:line="240" w:lineRule="auto"/>
+        <w:rPr>
+          <w:rFonts w:ascii="Times New Roman" w:eastAsia="Times New Roman" w:hAnsi="Times New Roman" w:cs="Times New Roman"/>
+        </w:rPr>
+      </w:pPr>
+      <w:r>
+        <w:rPr>
+          <w:rFonts w:ascii="Times New Roman" w:eastAsia="Times New Roman" w:hAnsi="Times New Roman" w:cs="Times New Roman"/>
+        </w:rPr>
+        <w:lastRenderedPageBreak/>
         <w:t xml:space="preserve">How to evaluate: </w:t>
       </w:r>
       <w:r>
@@ -712,7 +990,7 @@
         <w:rPr>
           <w:rFonts w:ascii="Times New Roman" w:eastAsia="Times New Roman" w:hAnsi="Times New Roman" w:cs="Times New Roman"/>
         </w:rPr>
-        <w:t xml:space="preserve">Outcome: </w:t>
+        <w:t>Outcome of Task:</w:t>
       </w:r>
     </w:p>
     <w:p>
@@ -732,7 +1010,6 @@
           <w:b/>
           <w:sz w:val="32"/>
         </w:rPr>
-        <w:lastRenderedPageBreak/>
         <w:t>Tasks: Isaac Newton Roland</w:t>
       </w:r>
     </w:p>
@@ -754,27 +1031,13 @@
         <w:rPr>
           <w:rFonts w:ascii="Times New Roman" w:eastAsia="Times New Roman" w:hAnsi="Times New Roman" w:cs="Times New Roman"/>
         </w:rPr>
-        <w:t xml:space="preserve">Task 1: Create Homepage user panel (left side of </w:t>
-      </w:r>
-      <w:proofErr w:type="spellStart"/>
-      <w:r>
-        <w:rPr>
-          <w:rFonts w:ascii="Times New Roman" w:eastAsia="Times New Roman" w:hAnsi="Times New Roman" w:cs="Times New Roman"/>
-        </w:rPr>
-        <w:t>Hompage</w:t>
-      </w:r>
-      <w:proofErr w:type="spellEnd"/>
-      <w:r>
-        <w:rPr>
-          <w:rFonts w:ascii="Times New Roman" w:eastAsia="Times New Roman" w:hAnsi="Times New Roman" w:cs="Times New Roman"/>
-        </w:rPr>
-        <w:t>)</w:t>
-      </w:r>
-      <w:r>
-        <w:rPr>
-          <w:rFonts w:ascii="Times New Roman" w:eastAsia="Times New Roman" w:hAnsi="Times New Roman" w:cs="Times New Roman"/>
-        </w:rPr>
-        <w:tab/>
+        <w:t xml:space="preserve">Task 1: </w:t>
+      </w:r>
+      <w:r>
+        <w:rPr>
+          <w:rFonts w:ascii="Times New Roman" w:eastAsia="Times New Roman" w:hAnsi="Times New Roman" w:cs="Times New Roman"/>
+        </w:rPr>
+        <w:t>Basic Homepage</w:t>
       </w:r>
     </w:p>
     <w:p>
@@ -795,13 +1058,52 @@
         <w:rPr>
           <w:rFonts w:ascii="Times New Roman" w:eastAsia="Times New Roman" w:hAnsi="Times New Roman" w:cs="Times New Roman"/>
         </w:rPr>
+        <w:t xml:space="preserve">Description: </w:t>
+      </w:r>
+      <w:r>
+        <w:rPr>
+          <w:rFonts w:ascii="Times New Roman" w:eastAsia="Times New Roman" w:hAnsi="Times New Roman" w:cs="Times New Roman"/>
+        </w:rPr>
+        <w:t>Create Homepage</w:t>
+      </w:r>
+      <w:r>
+        <w:rPr>
+          <w:rFonts w:ascii="Times New Roman" w:eastAsia="Times New Roman" w:hAnsi="Times New Roman" w:cs="Times New Roman"/>
+        </w:rPr>
+        <w:t>, and three different sections, or "frames"</w:t>
+      </w:r>
+    </w:p>
+    <w:p>
+      <w:pPr>
+        <w:pStyle w:val="ListParagraph"/>
+        <w:numPr>
+          <w:ilvl w:val="1"/>
+          <w:numId w:val="6"/>
+        </w:numPr>
+        <w:spacing w:after="220" w:line="240" w:lineRule="auto"/>
+        <w:rPr>
+          <w:rFonts w:ascii="Arial" w:eastAsia="Arial" w:hAnsi="Arial" w:cs="Arial"/>
+          <w:b/>
+          <w:sz w:val="32"/>
+        </w:rPr>
+      </w:pPr>
+      <w:r>
+        <w:rPr>
+          <w:rFonts w:ascii="Times New Roman" w:eastAsia="Times New Roman" w:hAnsi="Times New Roman" w:cs="Times New Roman"/>
+        </w:rPr>
         <w:t xml:space="preserve">How to evaluate: </w:t>
       </w:r>
       <w:r>
         <w:rPr>
           <w:rFonts w:ascii="Times New Roman" w:eastAsia="Times New Roman" w:hAnsi="Times New Roman" w:cs="Times New Roman"/>
         </w:rPr>
-        <w:t>Verify the user panel html is created, and that clicking buttons perform the expected browser actions.</w:t>
+        <w:t>Verify the homepage main screen exists, that users can switch between "Events", "Invitations", and "Past Events" frames</w:t>
+      </w:r>
+      <w:r>
+        <w:rPr>
+          <w:rFonts w:ascii="Times New Roman" w:eastAsia="Times New Roman" w:hAnsi="Times New Roman" w:cs="Times New Roman"/>
+        </w:rPr>
+        <w:t>.</w:t>
       </w:r>
     </w:p>
     <w:p>
@@ -822,7 +1124,13 @@
         <w:rPr>
           <w:rFonts w:ascii="Times New Roman" w:eastAsia="Times New Roman" w:hAnsi="Times New Roman" w:cs="Times New Roman"/>
         </w:rPr>
-        <w:t xml:space="preserve">Outcome: </w:t>
+        <w:t>Outcome of Task</w:t>
+      </w:r>
+      <w:r>
+        <w:rPr>
+          <w:rFonts w:ascii="Times New Roman" w:eastAsia="Times New Roman" w:hAnsi="Times New Roman" w:cs="Times New Roman"/>
+        </w:rPr>
+        <w:t xml:space="preserve">: </w:t>
       </w:r>
     </w:p>
     <w:p>
@@ -849,13 +1157,7 @@
         <w:rPr>
           <w:rFonts w:ascii="Times New Roman" w:eastAsia="Times New Roman" w:hAnsi="Times New Roman" w:cs="Times New Roman"/>
         </w:rPr>
-        <w:t>Create Homepage main screen - Search for Events frame (may need some creative coding and database indexing)</w:t>
-      </w:r>
-      <w:r>
-        <w:rPr>
-          <w:rFonts w:ascii="Times New Roman" w:eastAsia="Times New Roman" w:hAnsi="Times New Roman" w:cs="Times New Roman"/>
-        </w:rPr>
-        <w:tab/>
+        <w:t>Homepage Events Frame</w:t>
       </w:r>
     </w:p>
     <w:p>
@@ -876,6 +1178,45 @@
         <w:rPr>
           <w:rFonts w:ascii="Times New Roman" w:eastAsia="Times New Roman" w:hAnsi="Times New Roman" w:cs="Times New Roman"/>
         </w:rPr>
+        <w:t xml:space="preserve">Description: </w:t>
+      </w:r>
+      <w:r>
+        <w:rPr>
+          <w:rFonts w:ascii="Times New Roman" w:eastAsia="Times New Roman" w:hAnsi="Times New Roman" w:cs="Times New Roman"/>
+        </w:rPr>
+        <w:t xml:space="preserve">Create Homepage </w:t>
+      </w:r>
+      <w:r>
+        <w:rPr>
+          <w:rFonts w:ascii="Times New Roman" w:eastAsia="Times New Roman" w:hAnsi="Times New Roman" w:cs="Times New Roman"/>
+        </w:rPr>
+        <w:t>search boxes and results section on the Events "frame"</w:t>
+      </w:r>
+      <w:r>
+        <w:rPr>
+          <w:rFonts w:ascii="Times New Roman" w:eastAsia="Times New Roman" w:hAnsi="Times New Roman" w:cs="Times New Roman"/>
+        </w:rPr>
+        <w:t>, and all associated controllers.</w:t>
+      </w:r>
+    </w:p>
+    <w:p>
+      <w:pPr>
+        <w:pStyle w:val="ListParagraph"/>
+        <w:numPr>
+          <w:ilvl w:val="1"/>
+          <w:numId w:val="6"/>
+        </w:numPr>
+        <w:spacing w:after="220" w:line="240" w:lineRule="auto"/>
+        <w:rPr>
+          <w:rFonts w:ascii="Arial" w:eastAsia="Arial" w:hAnsi="Arial" w:cs="Arial"/>
+          <w:b/>
+          <w:sz w:val="32"/>
+        </w:rPr>
+      </w:pPr>
+      <w:r>
+        <w:rPr>
+          <w:rFonts w:ascii="Times New Roman" w:eastAsia="Times New Roman" w:hAnsi="Times New Roman" w:cs="Times New Roman"/>
+        </w:rPr>
         <w:t xml:space="preserve">How to evaluate: </w:t>
       </w:r>
       <w:r>
@@ -910,7 +1251,25 @@
         <w:rPr>
           <w:rFonts w:ascii="Times New Roman" w:eastAsia="Times New Roman" w:hAnsi="Times New Roman" w:cs="Times New Roman"/>
         </w:rPr>
-        <w:t xml:space="preserve"> are shown in this frame. Verify this follows the UI wireframe.  Verify the pick </w:t>
+        <w:t xml:space="preserve"> are shown in this frame</w:t>
+      </w:r>
+      <w:r>
+        <w:rPr>
+          <w:rFonts w:ascii="Times New Roman" w:eastAsia="Times New Roman" w:hAnsi="Times New Roman" w:cs="Times New Roman"/>
+        </w:rPr>
+        <w:t xml:space="preserve">, with the own users upcoming events at the top. </w:t>
+      </w:r>
+      <w:r>
+        <w:rPr>
+          <w:rFonts w:ascii="Times New Roman" w:eastAsia="Times New Roman" w:hAnsi="Times New Roman" w:cs="Times New Roman"/>
+        </w:rPr>
+        <w:t xml:space="preserve">Verify the </w:t>
+      </w:r>
+      <w:r>
+        <w:rPr>
+          <w:rFonts w:ascii="Times New Roman" w:eastAsia="Times New Roman" w:hAnsi="Times New Roman" w:cs="Times New Roman"/>
+        </w:rPr>
+        <w:t xml:space="preserve">user can Join an event from this page, go to the associated </w:t>
       </w:r>
       <w:proofErr w:type="spellStart"/>
       <w:r>
@@ -924,35 +1283,7 @@
         <w:rPr>
           <w:rFonts w:ascii="Times New Roman" w:eastAsia="Times New Roman" w:hAnsi="Times New Roman" w:cs="Times New Roman"/>
         </w:rPr>
-        <w:t xml:space="preserve"> button directs the user to the </w:t>
-      </w:r>
-      <w:proofErr w:type="spellStart"/>
-      <w:r>
-        <w:rPr>
-          <w:rFonts w:ascii="Times New Roman" w:eastAsia="Times New Roman" w:hAnsi="Times New Roman" w:cs="Times New Roman"/>
-        </w:rPr>
-        <w:t>TravelEvent</w:t>
-      </w:r>
-      <w:proofErr w:type="spellEnd"/>
-      <w:r>
-        <w:rPr>
-          <w:rFonts w:ascii="Times New Roman" w:eastAsia="Times New Roman" w:hAnsi="Times New Roman" w:cs="Times New Roman"/>
-        </w:rPr>
-        <w:t xml:space="preserve"> Detail page for the picked </w:t>
-      </w:r>
-      <w:proofErr w:type="spellStart"/>
-      <w:r>
-        <w:rPr>
-          <w:rFonts w:ascii="Times New Roman" w:eastAsia="Times New Roman" w:hAnsi="Times New Roman" w:cs="Times New Roman"/>
-        </w:rPr>
-        <w:t>TravelEvent</w:t>
-      </w:r>
-      <w:proofErr w:type="spellEnd"/>
-      <w:r>
-        <w:rPr>
-          <w:rFonts w:ascii="Times New Roman" w:eastAsia="Times New Roman" w:hAnsi="Times New Roman" w:cs="Times New Roman"/>
-        </w:rPr>
-        <w:t>.</w:t>
+        <w:t xml:space="preserve"> Detail page, and can Leave an Event from this page.</w:t>
       </w:r>
     </w:p>
     <w:p>
@@ -973,7 +1304,13 @@
         <w:rPr>
           <w:rFonts w:ascii="Times New Roman" w:eastAsia="Times New Roman" w:hAnsi="Times New Roman" w:cs="Times New Roman"/>
         </w:rPr>
-        <w:t xml:space="preserve">Outcome: </w:t>
+        <w:t>Outcome of Task</w:t>
+      </w:r>
+      <w:r>
+        <w:rPr>
+          <w:rFonts w:ascii="Times New Roman" w:eastAsia="Times New Roman" w:hAnsi="Times New Roman" w:cs="Times New Roman"/>
+        </w:rPr>
+        <w:t xml:space="preserve">: </w:t>
       </w:r>
     </w:p>
     <w:p>
@@ -1000,13 +1337,7 @@
         <w:rPr>
           <w:rFonts w:ascii="Times New Roman" w:eastAsia="Times New Roman" w:hAnsi="Times New Roman" w:cs="Times New Roman"/>
         </w:rPr>
-        <w:t>Create Homepage main screen - My Events frame</w:t>
-      </w:r>
-      <w:r>
-        <w:rPr>
-          <w:rFonts w:ascii="Times New Roman" w:eastAsia="Times New Roman" w:hAnsi="Times New Roman" w:cs="Times New Roman"/>
-        </w:rPr>
-        <w:tab/>
+        <w:t>Homepage Invitations Frame</w:t>
       </w:r>
     </w:p>
     <w:p>
@@ -1027,13 +1358,76 @@
         <w:rPr>
           <w:rFonts w:ascii="Times New Roman" w:eastAsia="Times New Roman" w:hAnsi="Times New Roman" w:cs="Times New Roman"/>
         </w:rPr>
-        <w:t xml:space="preserve">How to evaluate: </w:t>
-      </w:r>
-      <w:r>
-        <w:rPr>
-          <w:rFonts w:ascii="Times New Roman" w:eastAsia="Times New Roman" w:hAnsi="Times New Roman" w:cs="Times New Roman"/>
-        </w:rPr>
-        <w:t xml:space="preserve">Verify this page shows all the upcoming events the user created, and all the upcoming events I joined, and the events the user joined.  Verify the pick </w:t>
+        <w:t xml:space="preserve">Description: </w:t>
+      </w:r>
+      <w:r>
+        <w:rPr>
+          <w:rFonts w:ascii="Times New Roman" w:eastAsia="Times New Roman" w:hAnsi="Times New Roman" w:cs="Times New Roman"/>
+        </w:rPr>
+        <w:t>Create Homepage Invitations frame</w:t>
+      </w:r>
+      <w:r>
+        <w:rPr>
+          <w:rFonts w:ascii="Times New Roman" w:eastAsia="Times New Roman" w:hAnsi="Times New Roman" w:cs="Times New Roman"/>
+        </w:rPr>
+        <w:t xml:space="preserve"> and controller actions.</w:t>
+      </w:r>
+    </w:p>
+    <w:p>
+      <w:pPr>
+        <w:pStyle w:val="ListParagraph"/>
+        <w:numPr>
+          <w:ilvl w:val="1"/>
+          <w:numId w:val="6"/>
+        </w:numPr>
+        <w:spacing w:after="220" w:line="240" w:lineRule="auto"/>
+        <w:rPr>
+          <w:rFonts w:ascii="Arial" w:eastAsia="Arial" w:hAnsi="Arial" w:cs="Arial"/>
+          <w:b/>
+          <w:sz w:val="32"/>
+        </w:rPr>
+      </w:pPr>
+      <w:r>
+        <w:rPr>
+          <w:rFonts w:ascii="Times New Roman" w:eastAsia="Times New Roman" w:hAnsi="Times New Roman" w:cs="Times New Roman"/>
+        </w:rPr>
+        <w:t xml:space="preserve">How to evaluate: Verify this </w:t>
+      </w:r>
+      <w:r>
+        <w:rPr>
+          <w:rFonts w:ascii="Times New Roman" w:eastAsia="Times New Roman" w:hAnsi="Times New Roman" w:cs="Times New Roman"/>
+        </w:rPr>
+        <w:t>frame</w:t>
+      </w:r>
+      <w:r>
+        <w:rPr>
+          <w:rFonts w:ascii="Times New Roman" w:eastAsia="Times New Roman" w:hAnsi="Times New Roman" w:cs="Times New Roman"/>
+        </w:rPr>
+        <w:t xml:space="preserve"> shows all the upcoming events the user </w:t>
+      </w:r>
+      <w:r>
+        <w:rPr>
+          <w:rFonts w:ascii="Times New Roman" w:eastAsia="Times New Roman" w:hAnsi="Times New Roman" w:cs="Times New Roman"/>
+        </w:rPr>
+        <w:t>is invited to by another user</w:t>
+      </w:r>
+      <w:r>
+        <w:rPr>
+          <w:rFonts w:ascii="Times New Roman" w:eastAsia="Times New Roman" w:hAnsi="Times New Roman" w:cs="Times New Roman"/>
+        </w:rPr>
+        <w:t xml:space="preserve">.  </w:t>
+      </w:r>
+      <w:r>
+        <w:rPr>
+          <w:rFonts w:ascii="Times New Roman" w:eastAsia="Times New Roman" w:hAnsi="Times New Roman" w:cs="Times New Roman"/>
+        </w:rPr>
+        <w:t xml:space="preserve">Verify the </w:t>
+      </w:r>
+      <w:r>
+        <w:rPr>
+          <w:rFonts w:ascii="Times New Roman" w:eastAsia="Times New Roman" w:hAnsi="Times New Roman" w:cs="Times New Roman"/>
+        </w:rPr>
+        <w:t xml:space="preserve">user can Join an event from this page, go to the associated </w:t>
       </w:r>
       <w:proofErr w:type="spellStart"/>
       <w:r>
@@ -1047,35 +1441,7 @@
         <w:rPr>
           <w:rFonts w:ascii="Times New Roman" w:eastAsia="Times New Roman" w:hAnsi="Times New Roman" w:cs="Times New Roman"/>
         </w:rPr>
-        <w:t xml:space="preserve"> button directs the user to the </w:t>
-      </w:r>
-      <w:proofErr w:type="spellStart"/>
-      <w:r>
-        <w:rPr>
-          <w:rFonts w:ascii="Times New Roman" w:eastAsia="Times New Roman" w:hAnsi="Times New Roman" w:cs="Times New Roman"/>
-        </w:rPr>
-        <w:t>TravelEvent</w:t>
-      </w:r>
-      <w:proofErr w:type="spellEnd"/>
-      <w:r>
-        <w:rPr>
-          <w:rFonts w:ascii="Times New Roman" w:eastAsia="Times New Roman" w:hAnsi="Times New Roman" w:cs="Times New Roman"/>
-        </w:rPr>
-        <w:t xml:space="preserve"> Detail page for the picked </w:t>
-      </w:r>
-      <w:proofErr w:type="spellStart"/>
-      <w:r>
-        <w:rPr>
-          <w:rFonts w:ascii="Times New Roman" w:eastAsia="Times New Roman" w:hAnsi="Times New Roman" w:cs="Times New Roman"/>
-        </w:rPr>
-        <w:t>TravelEvent</w:t>
-      </w:r>
-      <w:proofErr w:type="spellEnd"/>
-      <w:r>
-        <w:rPr>
-          <w:rFonts w:ascii="Times New Roman" w:eastAsia="Times New Roman" w:hAnsi="Times New Roman" w:cs="Times New Roman"/>
-        </w:rPr>
-        <w:t>.</w:t>
+        <w:t xml:space="preserve"> Detail page, and can Leave an Event from this page.</w:t>
       </w:r>
     </w:p>
     <w:p>
@@ -1096,7 +1462,13 @@
         <w:rPr>
           <w:rFonts w:ascii="Times New Roman" w:eastAsia="Times New Roman" w:hAnsi="Times New Roman" w:cs="Times New Roman"/>
         </w:rPr>
-        <w:t xml:space="preserve">Outcome: </w:t>
+        <w:t>Outcome of Task</w:t>
+      </w:r>
+      <w:r>
+        <w:rPr>
+          <w:rFonts w:ascii="Times New Roman" w:eastAsia="Times New Roman" w:hAnsi="Times New Roman" w:cs="Times New Roman"/>
+        </w:rPr>
+        <w:t xml:space="preserve">: </w:t>
       </w:r>
     </w:p>
     <w:p>
@@ -1123,13 +1495,7 @@
         <w:rPr>
           <w:rFonts w:ascii="Times New Roman" w:eastAsia="Times New Roman" w:hAnsi="Times New Roman" w:cs="Times New Roman"/>
         </w:rPr>
-        <w:t>Create Homepage main screen - Friends Events frame</w:t>
-      </w:r>
-      <w:r>
-        <w:rPr>
-          <w:rFonts w:ascii="Times New Roman" w:eastAsia="Times New Roman" w:hAnsi="Times New Roman" w:cs="Times New Roman"/>
-        </w:rPr>
-        <w:tab/>
+        <w:t>Homepage Past Events frame</w:t>
       </w:r>
     </w:p>
     <w:p>
@@ -1150,13 +1516,64 @@
         <w:rPr>
           <w:rFonts w:ascii="Times New Roman" w:eastAsia="Times New Roman" w:hAnsi="Times New Roman" w:cs="Times New Roman"/>
         </w:rPr>
+        <w:t xml:space="preserve">Description: </w:t>
+      </w:r>
+      <w:r>
+        <w:rPr>
+          <w:rFonts w:ascii="Times New Roman" w:eastAsia="Times New Roman" w:hAnsi="Times New Roman" w:cs="Times New Roman"/>
+        </w:rPr>
+        <w:t>Create Homepage Past Events frame and controller actions.</w:t>
+      </w:r>
+    </w:p>
+    <w:p>
+      <w:pPr>
+        <w:pStyle w:val="ListParagraph"/>
+        <w:numPr>
+          <w:ilvl w:val="1"/>
+          <w:numId w:val="6"/>
+        </w:numPr>
+        <w:spacing w:after="220" w:line="240" w:lineRule="auto"/>
+        <w:rPr>
+          <w:rFonts w:ascii="Arial" w:eastAsia="Arial" w:hAnsi="Arial" w:cs="Arial"/>
+          <w:b/>
+          <w:sz w:val="32"/>
+        </w:rPr>
+      </w:pPr>
+      <w:r>
+        <w:rPr>
+          <w:rFonts w:ascii="Times New Roman" w:eastAsia="Times New Roman" w:hAnsi="Times New Roman" w:cs="Times New Roman"/>
+        </w:rPr>
         <w:t xml:space="preserve">How to evaluate: </w:t>
       </w:r>
       <w:r>
         <w:rPr>
           <w:rFonts w:ascii="Times New Roman" w:eastAsia="Times New Roman" w:hAnsi="Times New Roman" w:cs="Times New Roman"/>
         </w:rPr>
-        <w:t xml:space="preserve">Verify this page shows all the upcoming events created by, and joined by, friends. Verify the pick </w:t>
+        <w:t xml:space="preserve">Verify this page shows all the </w:t>
+      </w:r>
+      <w:r>
+        <w:rPr>
+          <w:rFonts w:ascii="Times New Roman" w:eastAsia="Times New Roman" w:hAnsi="Times New Roman" w:cs="Times New Roman"/>
+        </w:rPr>
+        <w:t>past events, starting with the events attended by that user</w:t>
+      </w:r>
+      <w:r>
+        <w:rPr>
+          <w:rFonts w:ascii="Times New Roman" w:eastAsia="Times New Roman" w:hAnsi="Times New Roman" w:cs="Times New Roman"/>
+        </w:rPr>
+        <w:t xml:space="preserve">. </w:t>
+      </w:r>
+      <w:r>
+        <w:rPr>
+          <w:rFonts w:ascii="Times New Roman" w:eastAsia="Times New Roman" w:hAnsi="Times New Roman" w:cs="Times New Roman"/>
+        </w:rPr>
+        <w:t xml:space="preserve">Verify the </w:t>
+      </w:r>
+      <w:r>
+        <w:rPr>
+          <w:rFonts w:ascii="Times New Roman" w:eastAsia="Times New Roman" w:hAnsi="Times New Roman" w:cs="Times New Roman"/>
+        </w:rPr>
+        <w:t xml:space="preserve">user can go to the </w:t>
       </w:r>
       <w:proofErr w:type="spellStart"/>
       <w:r>
@@ -1170,28 +1587,14 @@
         <w:rPr>
           <w:rFonts w:ascii="Times New Roman" w:eastAsia="Times New Roman" w:hAnsi="Times New Roman" w:cs="Times New Roman"/>
         </w:rPr>
-        <w:t xml:space="preserve"> button directs the user to the </w:t>
-      </w:r>
-      <w:proofErr w:type="spellStart"/>
-      <w:r>
-        <w:rPr>
-          <w:rFonts w:ascii="Times New Roman" w:eastAsia="Times New Roman" w:hAnsi="Times New Roman" w:cs="Times New Roman"/>
-        </w:rPr>
-        <w:t>TravelEvent</w:t>
-      </w:r>
-      <w:proofErr w:type="spellEnd"/>
-      <w:r>
-        <w:rPr>
-          <w:rFonts w:ascii="Times New Roman" w:eastAsia="Times New Roman" w:hAnsi="Times New Roman" w:cs="Times New Roman"/>
-        </w:rPr>
-        <w:t xml:space="preserve"> Detail page for the picked </w:t>
-      </w:r>
-      <w:proofErr w:type="spellStart"/>
-      <w:r>
-        <w:rPr>
-          <w:rFonts w:ascii="Times New Roman" w:eastAsia="Times New Roman" w:hAnsi="Times New Roman" w:cs="Times New Roman"/>
-        </w:rPr>
-        <w:t>TravelEvent</w:t>
+        <w:t xml:space="preserve"> Detail pages associated with the listed </w:t>
+      </w:r>
+      <w:proofErr w:type="spellStart"/>
+      <w:r>
+        <w:rPr>
+          <w:rFonts w:ascii="Times New Roman" w:eastAsia="Times New Roman" w:hAnsi="Times New Roman" w:cs="Times New Roman"/>
+        </w:rPr>
+        <w:t>TravelEvents</w:t>
       </w:r>
       <w:proofErr w:type="spellEnd"/>
       <w:r>
@@ -1219,172 +1622,13 @@
         <w:rPr>
           <w:rFonts w:ascii="Times New Roman" w:eastAsia="Times New Roman" w:hAnsi="Times New Roman" w:cs="Times New Roman"/>
         </w:rPr>
-        <w:t xml:space="preserve">Outcome: </w:t>
-      </w:r>
-    </w:p>
-    <w:p>
-      <w:pPr>
-        <w:pStyle w:val="ListParagraph"/>
-        <w:numPr>
-          <w:ilvl w:val="0"/>
-          <w:numId w:val="6"/>
-        </w:numPr>
-        <w:spacing w:after="220" w:line="240" w:lineRule="auto"/>
-        <w:rPr>
-          <w:rFonts w:ascii="Arial" w:eastAsia="Arial" w:hAnsi="Arial" w:cs="Arial"/>
-          <w:b/>
-          <w:sz w:val="32"/>
-        </w:rPr>
-      </w:pPr>
-      <w:r>
-        <w:rPr>
-          <w:rFonts w:ascii="Times New Roman" w:eastAsia="Times New Roman" w:hAnsi="Times New Roman" w:cs="Times New Roman"/>
-        </w:rPr>
-        <w:t xml:space="preserve">Task 5: </w:t>
-      </w:r>
-      <w:r>
-        <w:rPr>
-          <w:rFonts w:ascii="Times New Roman" w:eastAsia="Times New Roman" w:hAnsi="Times New Roman" w:cs="Times New Roman"/>
-        </w:rPr>
-        <w:t xml:space="preserve">Create </w:t>
-      </w:r>
-      <w:proofErr w:type="spellStart"/>
-      <w:r>
-        <w:rPr>
-          <w:rFonts w:ascii="Times New Roman" w:eastAsia="Times New Roman" w:hAnsi="Times New Roman" w:cs="Times New Roman"/>
-        </w:rPr>
-        <w:t>TravelEvent</w:t>
-      </w:r>
-      <w:proofErr w:type="spellEnd"/>
-      <w:r>
-        <w:rPr>
-          <w:rFonts w:ascii="Times New Roman" w:eastAsia="Times New Roman" w:hAnsi="Times New Roman" w:cs="Times New Roman"/>
-        </w:rPr>
-        <w:t xml:space="preserve"> Creation page and controller actions. This excludes creating a new </w:t>
-      </w:r>
-      <w:proofErr w:type="spellStart"/>
-      <w:r>
-        <w:rPr>
-          <w:rFonts w:ascii="Times New Roman" w:eastAsia="Times New Roman" w:hAnsi="Times New Roman" w:cs="Times New Roman"/>
-        </w:rPr>
-        <w:t>TravelDestination</w:t>
-      </w:r>
-      <w:proofErr w:type="spellEnd"/>
-      <w:r>
-        <w:rPr>
-          <w:rFonts w:ascii="Times New Roman" w:eastAsia="Times New Roman" w:hAnsi="Times New Roman" w:cs="Times New Roman"/>
-        </w:rPr>
-        <w:t xml:space="preserve">, which is also part of the Create </w:t>
-      </w:r>
-      <w:proofErr w:type="spellStart"/>
-      <w:r>
-        <w:rPr>
-          <w:rFonts w:ascii="Times New Roman" w:eastAsia="Times New Roman" w:hAnsi="Times New Roman" w:cs="Times New Roman"/>
-        </w:rPr>
-        <w:t>TravelEvent</w:t>
-      </w:r>
-      <w:proofErr w:type="spellEnd"/>
-      <w:r>
-        <w:rPr>
-          <w:rFonts w:ascii="Times New Roman" w:eastAsia="Times New Roman" w:hAnsi="Times New Roman" w:cs="Times New Roman"/>
-        </w:rPr>
-        <w:t xml:space="preserve"> flow, but is enough work to put into a separate task.</w:t>
-      </w:r>
-      <w:r>
-        <w:rPr>
-          <w:rFonts w:ascii="Times New Roman" w:eastAsia="Times New Roman" w:hAnsi="Times New Roman" w:cs="Times New Roman"/>
-        </w:rPr>
-        <w:tab/>
-      </w:r>
-    </w:p>
-    <w:p>
-      <w:pPr>
-        <w:pStyle w:val="ListParagraph"/>
-        <w:numPr>
-          <w:ilvl w:val="1"/>
-          <w:numId w:val="6"/>
-        </w:numPr>
-        <w:spacing w:after="220" w:line="240" w:lineRule="auto"/>
-        <w:rPr>
-          <w:rFonts w:ascii="Arial" w:eastAsia="Arial" w:hAnsi="Arial" w:cs="Arial"/>
-          <w:b/>
-          <w:sz w:val="32"/>
-        </w:rPr>
-      </w:pPr>
-      <w:r>
-        <w:rPr>
-          <w:rFonts w:ascii="Times New Roman" w:eastAsia="Times New Roman" w:hAnsi="Times New Roman" w:cs="Times New Roman"/>
-        </w:rPr>
-        <w:t xml:space="preserve">How to evaluate: </w:t>
-      </w:r>
-      <w:r>
-        <w:rPr>
-          <w:rFonts w:ascii="Times New Roman" w:eastAsia="Times New Roman" w:hAnsi="Times New Roman" w:cs="Times New Roman"/>
-        </w:rPr>
-        <w:t xml:space="preserve">Verify that clicking the Create New Event button on the homepage will direct the browser to the Create Event </w:t>
-      </w:r>
-      <w:proofErr w:type="spellStart"/>
-      <w:r>
-        <w:rPr>
-          <w:rFonts w:ascii="Times New Roman" w:eastAsia="Times New Roman" w:hAnsi="Times New Roman" w:cs="Times New Roman"/>
-        </w:rPr>
-        <w:t>Page.Verify</w:t>
-      </w:r>
-      <w:proofErr w:type="spellEnd"/>
-      <w:r>
-        <w:rPr>
-          <w:rFonts w:ascii="Times New Roman" w:eastAsia="Times New Roman" w:hAnsi="Times New Roman" w:cs="Times New Roman"/>
-        </w:rPr>
-        <w:t xml:space="preserve"> that fields on the Create Event Page can be filled correctly and validate correctly. Verify the user has the option to search for an existing </w:t>
-      </w:r>
-      <w:proofErr w:type="spellStart"/>
-      <w:r>
-        <w:rPr>
-          <w:rFonts w:ascii="Times New Roman" w:eastAsia="Times New Roman" w:hAnsi="Times New Roman" w:cs="Times New Roman"/>
-        </w:rPr>
-        <w:t>TravelDestination</w:t>
-      </w:r>
-      <w:proofErr w:type="spellEnd"/>
-      <w:r>
-        <w:rPr>
-          <w:rFonts w:ascii="Times New Roman" w:eastAsia="Times New Roman" w:hAnsi="Times New Roman" w:cs="Times New Roman"/>
-        </w:rPr>
-        <w:t xml:space="preserve">. Verify completing the Create New Event form can create a new </w:t>
-      </w:r>
-      <w:proofErr w:type="spellStart"/>
-      <w:r>
-        <w:rPr>
-          <w:rFonts w:ascii="Times New Roman" w:eastAsia="Times New Roman" w:hAnsi="Times New Roman" w:cs="Times New Roman"/>
-        </w:rPr>
-        <w:t>TravelEvent</w:t>
-      </w:r>
-      <w:proofErr w:type="spellEnd"/>
-      <w:r>
-        <w:rPr>
-          <w:rFonts w:ascii="Times New Roman" w:eastAsia="Times New Roman" w:hAnsi="Times New Roman" w:cs="Times New Roman"/>
-        </w:rPr>
-        <w:t>.</w:t>
-      </w:r>
-    </w:p>
-    <w:p>
-      <w:pPr>
-        <w:pStyle w:val="ListParagraph"/>
-        <w:numPr>
-          <w:ilvl w:val="1"/>
-          <w:numId w:val="6"/>
-        </w:numPr>
-        <w:spacing w:after="220" w:line="240" w:lineRule="auto"/>
-        <w:rPr>
-          <w:rFonts w:ascii="Arial" w:eastAsia="Arial" w:hAnsi="Arial" w:cs="Arial"/>
-          <w:b/>
-          <w:sz w:val="32"/>
-        </w:rPr>
-      </w:pPr>
-      <w:r>
-        <w:rPr>
-          <w:rFonts w:ascii="Times New Roman" w:eastAsia="Times New Roman" w:hAnsi="Times New Roman" w:cs="Times New Roman"/>
-        </w:rPr>
-        <w:t xml:space="preserve">Outcome: </w:t>
+        <w:t>Outcome of Task</w:t>
+      </w:r>
+      <w:r>
+        <w:rPr>
+          <w:rFonts w:ascii="Times New Roman" w:eastAsia="Times New Roman" w:hAnsi="Times New Roman" w:cs="Times New Roman"/>
+        </w:rPr>
+        <w:t xml:space="preserve">: </w:t>
       </w:r>
     </w:p>
     <w:p>
@@ -1461,6 +1705,59 @@
         </w:rPr>
         <w:t xml:space="preserve">Task 1: </w:t>
       </w:r>
+      <w:proofErr w:type="spellStart"/>
+      <w:r>
+        <w:rPr>
+          <w:rFonts w:ascii="Times New Roman" w:eastAsia="Times New Roman" w:hAnsi="Times New Roman" w:cs="Times New Roman"/>
+        </w:rPr>
+        <w:t>TravelDestination</w:t>
+      </w:r>
+      <w:proofErr w:type="spellEnd"/>
+      <w:r>
+        <w:rPr>
+          <w:rFonts w:ascii="Times New Roman" w:eastAsia="Times New Roman" w:hAnsi="Times New Roman" w:cs="Times New Roman"/>
+        </w:rPr>
+        <w:t xml:space="preserve"> po</w:t>
+      </w:r>
+      <w:r>
+        <w:rPr>
+          <w:rFonts w:ascii="Times New Roman" w:eastAsia="Times New Roman" w:hAnsi="Times New Roman" w:cs="Times New Roman"/>
+        </w:rPr>
+        <w:t xml:space="preserve">pup on Create </w:t>
+      </w:r>
+      <w:proofErr w:type="spellStart"/>
+      <w:r>
+        <w:rPr>
+          <w:rFonts w:ascii="Times New Roman" w:eastAsia="Times New Roman" w:hAnsi="Times New Roman" w:cs="Times New Roman"/>
+        </w:rPr>
+        <w:t>TravelEvent</w:t>
+      </w:r>
+      <w:proofErr w:type="spellEnd"/>
+      <w:r>
+        <w:rPr>
+          <w:rFonts w:ascii="Times New Roman" w:eastAsia="Times New Roman" w:hAnsi="Times New Roman" w:cs="Times New Roman"/>
+        </w:rPr>
+        <w:t xml:space="preserve"> page.</w:t>
+      </w:r>
+    </w:p>
+    <w:p>
+      <w:pPr>
+        <w:pStyle w:val="ListParagraph"/>
+        <w:numPr>
+          <w:ilvl w:val="1"/>
+          <w:numId w:val="6"/>
+        </w:numPr>
+        <w:spacing w:after="220" w:line="240" w:lineRule="auto"/>
+        <w:rPr>
+          <w:rFonts w:ascii="Times New Roman" w:eastAsia="Times New Roman" w:hAnsi="Times New Roman" w:cs="Times New Roman"/>
+        </w:rPr>
+      </w:pPr>
+      <w:r>
+        <w:rPr>
+          <w:rFonts w:ascii="Times New Roman" w:eastAsia="Times New Roman" w:hAnsi="Times New Roman" w:cs="Times New Roman"/>
+        </w:rPr>
+        <w:t xml:space="preserve">Description: </w:t>
+      </w:r>
       <w:r>
         <w:rPr>
           <w:rFonts w:ascii="Times New Roman" w:eastAsia="Times New Roman" w:hAnsi="Times New Roman" w:cs="Times New Roman"/>
@@ -1493,13 +1790,19 @@
         <w:rPr>
           <w:rFonts w:ascii="Times New Roman" w:eastAsia="Times New Roman" w:hAnsi="Times New Roman" w:cs="Times New Roman"/>
         </w:rPr>
-        <w:t xml:space="preserve"> page.</w:t>
-      </w:r>
-      <w:r>
-        <w:rPr>
-          <w:rFonts w:ascii="Times New Roman" w:eastAsia="Times New Roman" w:hAnsi="Times New Roman" w:cs="Times New Roman"/>
-        </w:rPr>
-        <w:tab/>
+        <w:t xml:space="preserve"> page</w:t>
+      </w:r>
+      <w:r>
+        <w:rPr>
+          <w:rFonts w:ascii="Times New Roman" w:eastAsia="Times New Roman" w:hAnsi="Times New Roman" w:cs="Times New Roman"/>
+        </w:rPr>
+        <w:t xml:space="preserve"> and associated controllers</w:t>
+      </w:r>
+      <w:r>
+        <w:rPr>
+          <w:rFonts w:ascii="Times New Roman" w:eastAsia="Times New Roman" w:hAnsi="Times New Roman" w:cs="Times New Roman"/>
+        </w:rPr>
+        <w:t>.</w:t>
       </w:r>
     </w:p>
     <w:p>
@@ -1571,7 +1874,13 @@
         <w:rPr>
           <w:rFonts w:ascii="Times New Roman" w:eastAsia="Times New Roman" w:hAnsi="Times New Roman" w:cs="Times New Roman"/>
         </w:rPr>
-        <w:t xml:space="preserve">Outcome: </w:t>
+        <w:t>Outcome of Task</w:t>
+      </w:r>
+      <w:r>
+        <w:rPr>
+          <w:rFonts w:ascii="Times New Roman" w:eastAsia="Times New Roman" w:hAnsi="Times New Roman" w:cs="Times New Roman"/>
+        </w:rPr>
+        <w:t xml:space="preserve">: </w:t>
       </w:r>
     </w:p>
     <w:p>
@@ -1583,26 +1892,37 @@
         </w:numPr>
         <w:spacing w:after="220" w:line="240" w:lineRule="auto"/>
         <w:rPr>
-          <w:rFonts w:ascii="Times New Roman" w:eastAsia="Times New Roman" w:hAnsi="Times New Roman" w:cs="Times New Roman"/>
-        </w:rPr>
-      </w:pPr>
-      <w:r>
-        <w:rPr>
-          <w:rFonts w:ascii="Times New Roman" w:eastAsia="Times New Roman" w:hAnsi="Times New Roman" w:cs="Times New Roman"/>
-        </w:rPr>
-        <w:t xml:space="preserve">Task 2: </w:t>
-      </w:r>
-      <w:r>
-        <w:rPr>
-          <w:rFonts w:ascii="Times New Roman" w:eastAsia="Times New Roman" w:hAnsi="Times New Roman" w:cs="Times New Roman"/>
-        </w:rPr>
-        <w:t>Create View Invitations page.</w:t>
-      </w:r>
-      <w:r>
-        <w:rPr>
-          <w:rFonts w:ascii="Times New Roman" w:eastAsia="Times New Roman" w:hAnsi="Times New Roman" w:cs="Times New Roman"/>
-        </w:rPr>
-        <w:tab/>
+          <w:rFonts w:ascii="Arial" w:eastAsia="Arial" w:hAnsi="Arial" w:cs="Arial"/>
+          <w:b/>
+          <w:sz w:val="32"/>
+        </w:rPr>
+      </w:pPr>
+      <w:r>
+        <w:rPr>
+          <w:rFonts w:ascii="Times New Roman" w:eastAsia="Times New Roman" w:hAnsi="Times New Roman" w:cs="Times New Roman"/>
+        </w:rPr>
+        <w:lastRenderedPageBreak/>
+        <w:t>Task 2</w:t>
+      </w:r>
+      <w:r>
+        <w:rPr>
+          <w:rFonts w:ascii="Times New Roman" w:eastAsia="Times New Roman" w:hAnsi="Times New Roman" w:cs="Times New Roman"/>
+        </w:rPr>
+        <w:t xml:space="preserve">: </w:t>
+      </w:r>
+      <w:proofErr w:type="spellStart"/>
+      <w:r>
+        <w:rPr>
+          <w:rFonts w:ascii="Times New Roman" w:eastAsia="Times New Roman" w:hAnsi="Times New Roman" w:cs="Times New Roman"/>
+        </w:rPr>
+        <w:t>TravelEvent</w:t>
+      </w:r>
+      <w:proofErr w:type="spellEnd"/>
+      <w:r>
+        <w:rPr>
+          <w:rFonts w:ascii="Times New Roman" w:eastAsia="Times New Roman" w:hAnsi="Times New Roman" w:cs="Times New Roman"/>
+        </w:rPr>
+        <w:t xml:space="preserve"> Creation page</w:t>
       </w:r>
     </w:p>
     <w:p>
@@ -1614,7 +1934,78 @@
         </w:numPr>
         <w:spacing w:after="220" w:line="240" w:lineRule="auto"/>
         <w:rPr>
-          <w:rFonts w:ascii="Times New Roman" w:eastAsia="Times New Roman" w:hAnsi="Times New Roman" w:cs="Times New Roman"/>
+          <w:rFonts w:ascii="Arial" w:eastAsia="Arial" w:hAnsi="Arial" w:cs="Arial"/>
+          <w:b/>
+          <w:sz w:val="32"/>
+        </w:rPr>
+      </w:pPr>
+      <w:r>
+        <w:rPr>
+          <w:rFonts w:ascii="Times New Roman" w:eastAsia="Times New Roman" w:hAnsi="Times New Roman" w:cs="Times New Roman"/>
+        </w:rPr>
+        <w:t xml:space="preserve">Description: </w:t>
+      </w:r>
+      <w:r>
+        <w:rPr>
+          <w:rFonts w:ascii="Times New Roman" w:eastAsia="Times New Roman" w:hAnsi="Times New Roman" w:cs="Times New Roman"/>
+        </w:rPr>
+        <w:t xml:space="preserve">Create </w:t>
+      </w:r>
+      <w:proofErr w:type="spellStart"/>
+      <w:r>
+        <w:rPr>
+          <w:rFonts w:ascii="Times New Roman" w:eastAsia="Times New Roman" w:hAnsi="Times New Roman" w:cs="Times New Roman"/>
+        </w:rPr>
+        <w:t>TravelEvent</w:t>
+      </w:r>
+      <w:proofErr w:type="spellEnd"/>
+      <w:r>
+        <w:rPr>
+          <w:rFonts w:ascii="Times New Roman" w:eastAsia="Times New Roman" w:hAnsi="Times New Roman" w:cs="Times New Roman"/>
+        </w:rPr>
+        <w:t xml:space="preserve"> Creation page and controller actions. This excludes creating a new </w:t>
+      </w:r>
+      <w:proofErr w:type="spellStart"/>
+      <w:r>
+        <w:rPr>
+          <w:rFonts w:ascii="Times New Roman" w:eastAsia="Times New Roman" w:hAnsi="Times New Roman" w:cs="Times New Roman"/>
+        </w:rPr>
+        <w:t>TravelDestination</w:t>
+      </w:r>
+      <w:proofErr w:type="spellEnd"/>
+      <w:r>
+        <w:rPr>
+          <w:rFonts w:ascii="Times New Roman" w:eastAsia="Times New Roman" w:hAnsi="Times New Roman" w:cs="Times New Roman"/>
+        </w:rPr>
+        <w:t xml:space="preserve">, which is also part of the Create </w:t>
+      </w:r>
+      <w:proofErr w:type="spellStart"/>
+      <w:r>
+        <w:rPr>
+          <w:rFonts w:ascii="Times New Roman" w:eastAsia="Times New Roman" w:hAnsi="Times New Roman" w:cs="Times New Roman"/>
+        </w:rPr>
+        <w:t>TravelEvent</w:t>
+      </w:r>
+      <w:proofErr w:type="spellEnd"/>
+      <w:r>
+        <w:rPr>
+          <w:rFonts w:ascii="Times New Roman" w:eastAsia="Times New Roman" w:hAnsi="Times New Roman" w:cs="Times New Roman"/>
+        </w:rPr>
+        <w:t xml:space="preserve"> flow, but is enough work to put into a separate task</w:t>
+      </w:r>
+    </w:p>
+    <w:p>
+      <w:pPr>
+        <w:pStyle w:val="ListParagraph"/>
+        <w:numPr>
+          <w:ilvl w:val="1"/>
+          <w:numId w:val="6"/>
+        </w:numPr>
+        <w:spacing w:after="220" w:line="240" w:lineRule="auto"/>
+        <w:rPr>
+          <w:rFonts w:ascii="Arial" w:eastAsia="Arial" w:hAnsi="Arial" w:cs="Arial"/>
+          <w:b/>
+          <w:sz w:val="32"/>
         </w:rPr>
       </w:pPr>
       <w:r>
@@ -1627,21 +2018,35 @@
         <w:rPr>
           <w:rFonts w:ascii="Times New Roman" w:eastAsia="Times New Roman" w:hAnsi="Times New Roman" w:cs="Times New Roman"/>
         </w:rPr>
-        <w:t xml:space="preserve">Verify that the View Invitations page shows all pending invitations to </w:t>
-      </w:r>
-      <w:proofErr w:type="spellStart"/>
-      <w:r>
-        <w:rPr>
-          <w:rFonts w:ascii="Times New Roman" w:eastAsia="Times New Roman" w:hAnsi="Times New Roman" w:cs="Times New Roman"/>
-        </w:rPr>
-        <w:t>TraveEvents</w:t>
-      </w:r>
-      <w:proofErr w:type="spellEnd"/>
-      <w:r>
-        <w:rPr>
-          <w:rFonts w:ascii="Times New Roman" w:eastAsia="Times New Roman" w:hAnsi="Times New Roman" w:cs="Times New Roman"/>
-        </w:rPr>
-        <w:t xml:space="preserve">, and that the user can pick the </w:t>
+        <w:t xml:space="preserve">Verify that clicking the Create New Event button on the homepage will direct the browser to the Create Event </w:t>
+      </w:r>
+      <w:proofErr w:type="spellStart"/>
+      <w:r>
+        <w:rPr>
+          <w:rFonts w:ascii="Times New Roman" w:eastAsia="Times New Roman" w:hAnsi="Times New Roman" w:cs="Times New Roman"/>
+        </w:rPr>
+        <w:t>Page.Verify</w:t>
+      </w:r>
+      <w:proofErr w:type="spellEnd"/>
+      <w:r>
+        <w:rPr>
+          <w:rFonts w:ascii="Times New Roman" w:eastAsia="Times New Roman" w:hAnsi="Times New Roman" w:cs="Times New Roman"/>
+        </w:rPr>
+        <w:t xml:space="preserve"> that fields on the Create Event Page can be filled correctly and validate correctly. Verify the user has the option to search for an existing </w:t>
+      </w:r>
+      <w:proofErr w:type="spellStart"/>
+      <w:r>
+        <w:rPr>
+          <w:rFonts w:ascii="Times New Roman" w:eastAsia="Times New Roman" w:hAnsi="Times New Roman" w:cs="Times New Roman"/>
+        </w:rPr>
+        <w:t>TravelDestination</w:t>
+      </w:r>
+      <w:proofErr w:type="spellEnd"/>
+      <w:r>
+        <w:rPr>
+          <w:rFonts w:ascii="Times New Roman" w:eastAsia="Times New Roman" w:hAnsi="Times New Roman" w:cs="Times New Roman"/>
+        </w:rPr>
+        <w:t xml:space="preserve">. Verify completing the Create New Event form can create a new </w:t>
       </w:r>
       <w:proofErr w:type="spellStart"/>
       <w:r>
@@ -1655,21 +2060,7 @@
         <w:rPr>
           <w:rFonts w:ascii="Times New Roman" w:eastAsia="Times New Roman" w:hAnsi="Times New Roman" w:cs="Times New Roman"/>
         </w:rPr>
-        <w:t xml:space="preserve"> and go to that </w:t>
-      </w:r>
-      <w:proofErr w:type="spellStart"/>
-      <w:r>
-        <w:rPr>
-          <w:rFonts w:ascii="Times New Roman" w:eastAsia="Times New Roman" w:hAnsi="Times New Roman" w:cs="Times New Roman"/>
-        </w:rPr>
-        <w:t>TravelEvent</w:t>
-      </w:r>
-      <w:proofErr w:type="spellEnd"/>
-      <w:r>
-        <w:rPr>
-          <w:rFonts w:ascii="Times New Roman" w:eastAsia="Times New Roman" w:hAnsi="Times New Roman" w:cs="Times New Roman"/>
-        </w:rPr>
-        <w:t xml:space="preserve"> detail page.</w:t>
+        <w:t>.</w:t>
       </w:r>
     </w:p>
     <w:p>
@@ -1681,14 +2072,22 @@
         </w:numPr>
         <w:spacing w:after="220" w:line="240" w:lineRule="auto"/>
         <w:rPr>
-          <w:rFonts w:ascii="Times New Roman" w:eastAsia="Times New Roman" w:hAnsi="Times New Roman" w:cs="Times New Roman"/>
-        </w:rPr>
-      </w:pPr>
-      <w:r>
-        <w:rPr>
-          <w:rFonts w:ascii="Times New Roman" w:eastAsia="Times New Roman" w:hAnsi="Times New Roman" w:cs="Times New Roman"/>
-        </w:rPr>
-        <w:t xml:space="preserve">Outcome: </w:t>
+          <w:rFonts w:ascii="Arial" w:eastAsia="Arial" w:hAnsi="Arial" w:cs="Arial"/>
+          <w:b/>
+          <w:sz w:val="32"/>
+        </w:rPr>
+      </w:pPr>
+      <w:r>
+        <w:rPr>
+          <w:rFonts w:ascii="Times New Roman" w:eastAsia="Times New Roman" w:hAnsi="Times New Roman" w:cs="Times New Roman"/>
+        </w:rPr>
+        <w:t>Outcome of Task</w:t>
+      </w:r>
+      <w:r>
+        <w:rPr>
+          <w:rFonts w:ascii="Times New Roman" w:eastAsia="Times New Roman" w:hAnsi="Times New Roman" w:cs="Times New Roman"/>
+        </w:rPr>
+        <w:t xml:space="preserve">: </w:t>
       </w:r>
     </w:p>
     <w:p>
@@ -1707,9 +2106,41 @@
         <w:rPr>
           <w:rFonts w:ascii="Times New Roman" w:eastAsia="Times New Roman" w:hAnsi="Times New Roman" w:cs="Times New Roman"/>
         </w:rPr>
-        <w:lastRenderedPageBreak/>
         <w:t xml:space="preserve">Task 3: </w:t>
       </w:r>
+      <w:proofErr w:type="spellStart"/>
+      <w:r>
+        <w:rPr>
+          <w:rFonts w:ascii="Times New Roman" w:eastAsia="Times New Roman" w:hAnsi="Times New Roman" w:cs="Times New Roman"/>
+        </w:rPr>
+        <w:t>TravelEvent</w:t>
+      </w:r>
+      <w:proofErr w:type="spellEnd"/>
+      <w:r>
+        <w:rPr>
+          <w:rFonts w:ascii="Times New Roman" w:eastAsia="Times New Roman" w:hAnsi="Times New Roman" w:cs="Times New Roman"/>
+        </w:rPr>
+        <w:t xml:space="preserve"> Detail</w:t>
+      </w:r>
+    </w:p>
+    <w:p>
+      <w:pPr>
+        <w:pStyle w:val="ListParagraph"/>
+        <w:numPr>
+          <w:ilvl w:val="1"/>
+          <w:numId w:val="6"/>
+        </w:numPr>
+        <w:spacing w:after="220" w:line="240" w:lineRule="auto"/>
+        <w:rPr>
+          <w:rFonts w:ascii="Times New Roman" w:eastAsia="Times New Roman" w:hAnsi="Times New Roman" w:cs="Times New Roman"/>
+        </w:rPr>
+      </w:pPr>
+      <w:r>
+        <w:rPr>
+          <w:rFonts w:ascii="Times New Roman" w:eastAsia="Times New Roman" w:hAnsi="Times New Roman" w:cs="Times New Roman"/>
+        </w:rPr>
+        <w:t xml:space="preserve">Description: </w:t>
+      </w:r>
       <w:r>
         <w:rPr>
           <w:rFonts w:ascii="Times New Roman" w:eastAsia="Times New Roman" w:hAnsi="Times New Roman" w:cs="Times New Roman"/>
@@ -1728,7 +2159,19 @@
         <w:rPr>
           <w:rFonts w:ascii="Times New Roman" w:eastAsia="Times New Roman" w:hAnsi="Times New Roman" w:cs="Times New Roman"/>
         </w:rPr>
-        <w:t xml:space="preserve"> Detail" page. This specifically excludes the similar "Edit </w:t>
+        <w:t xml:space="preserve"> Detail" page</w:t>
+      </w:r>
+      <w:r>
+        <w:rPr>
+          <w:rFonts w:ascii="Times New Roman" w:eastAsia="Times New Roman" w:hAnsi="Times New Roman" w:cs="Times New Roman"/>
+        </w:rPr>
+        <w:t xml:space="preserve"> and controller functions</w:t>
+      </w:r>
+      <w:r>
+        <w:rPr>
+          <w:rFonts w:ascii="Times New Roman" w:eastAsia="Times New Roman" w:hAnsi="Times New Roman" w:cs="Times New Roman"/>
+        </w:rPr>
+        <w:t xml:space="preserve">. This specifically excludes the similar "Edit </w:t>
       </w:r>
       <w:proofErr w:type="spellStart"/>
       <w:r>
@@ -1815,7 +2258,7 @@
         <w:rPr>
           <w:rFonts w:ascii="Times New Roman" w:eastAsia="Times New Roman" w:hAnsi="Times New Roman" w:cs="Times New Roman"/>
         </w:rPr>
-        <w:t xml:space="preserve"> detail page. This includes: pictures, description, time and location, reviews for the location for past events, and users who have joined the event already. Also verify if the </w:t>
+        <w:t xml:space="preserve"> detail page. This includes: description, time and location, reviews for the location for past events, and users who have joined the event already. Also verify if the </w:t>
       </w:r>
       <w:proofErr w:type="spellStart"/>
       <w:r>
@@ -1862,7 +2305,13 @@
         <w:rPr>
           <w:rFonts w:ascii="Times New Roman" w:eastAsia="Times New Roman" w:hAnsi="Times New Roman" w:cs="Times New Roman"/>
         </w:rPr>
-        <w:t xml:space="preserve">Outcome: </w:t>
+        <w:t>Outcome of Task</w:t>
+      </w:r>
+      <w:r>
+        <w:rPr>
+          <w:rFonts w:ascii="Times New Roman" w:eastAsia="Times New Roman" w:hAnsi="Times New Roman" w:cs="Times New Roman"/>
+        </w:rPr>
+        <w:t xml:space="preserve">: </w:t>
       </w:r>
     </w:p>
     <w:p>
@@ -1881,13 +2330,103 @@
         <w:rPr>
           <w:rFonts w:ascii="Times New Roman" w:eastAsia="Times New Roman" w:hAnsi="Times New Roman" w:cs="Times New Roman"/>
         </w:rPr>
-        <w:t xml:space="preserve">Task 4: </w:t>
-      </w:r>
-      <w:r>
-        <w:rPr>
-          <w:rFonts w:ascii="Times New Roman" w:eastAsia="Times New Roman" w:hAnsi="Times New Roman" w:cs="Times New Roman"/>
-        </w:rPr>
-        <w:t xml:space="preserve">Create Invite Friends popup on the </w:t>
+        <w:t>Task 4</w:t>
+      </w:r>
+      <w:r>
+        <w:rPr>
+          <w:rFonts w:ascii="Times New Roman" w:eastAsia="Times New Roman" w:hAnsi="Times New Roman" w:cs="Times New Roman"/>
+        </w:rPr>
+        <w:t xml:space="preserve">: </w:t>
+      </w:r>
+      <w:proofErr w:type="spellStart"/>
+      <w:r>
+        <w:rPr>
+          <w:rFonts w:ascii="Times New Roman" w:eastAsia="Times New Roman" w:hAnsi="Times New Roman" w:cs="Times New Roman"/>
+        </w:rPr>
+        <w:t>JoinTravel</w:t>
+      </w:r>
+      <w:proofErr w:type="spellEnd"/>
+      <w:r>
+        <w:rPr>
+          <w:rFonts w:ascii="Times New Roman" w:eastAsia="Times New Roman" w:hAnsi="Times New Roman" w:cs="Times New Roman"/>
+        </w:rPr>
+        <w:t xml:space="preserve"> Event button functi</w:t>
+      </w:r>
+      <w:r>
+        <w:rPr>
+          <w:rFonts w:ascii="Times New Roman" w:eastAsia="Times New Roman" w:hAnsi="Times New Roman" w:cs="Times New Roman"/>
+        </w:rPr>
+        <w:t>onality and Pay For Event popup</w:t>
+      </w:r>
+    </w:p>
+    <w:p>
+      <w:pPr>
+        <w:pStyle w:val="ListParagraph"/>
+        <w:numPr>
+          <w:ilvl w:val="1"/>
+          <w:numId w:val="6"/>
+        </w:numPr>
+        <w:spacing w:after="220" w:line="240" w:lineRule="auto"/>
+        <w:rPr>
+          <w:rFonts w:ascii="Times New Roman" w:eastAsia="Times New Roman" w:hAnsi="Times New Roman" w:cs="Times New Roman"/>
+        </w:rPr>
+      </w:pPr>
+      <w:r>
+        <w:rPr>
+          <w:rFonts w:ascii="Times New Roman" w:eastAsia="Times New Roman" w:hAnsi="Times New Roman" w:cs="Times New Roman"/>
+        </w:rPr>
+        <w:t xml:space="preserve">Description: </w:t>
+      </w:r>
+      <w:r>
+        <w:rPr>
+          <w:rFonts w:ascii="Times New Roman" w:eastAsia="Times New Roman" w:hAnsi="Times New Roman" w:cs="Times New Roman"/>
+        </w:rPr>
+        <w:t xml:space="preserve">Create </w:t>
+      </w:r>
+      <w:proofErr w:type="spellStart"/>
+      <w:r>
+        <w:rPr>
+          <w:rFonts w:ascii="Times New Roman" w:eastAsia="Times New Roman" w:hAnsi="Times New Roman" w:cs="Times New Roman"/>
+        </w:rPr>
+        <w:t>JoinTravel</w:t>
+      </w:r>
+      <w:proofErr w:type="spellEnd"/>
+      <w:r>
+        <w:rPr>
+          <w:rFonts w:ascii="Times New Roman" w:eastAsia="Times New Roman" w:hAnsi="Times New Roman" w:cs="Times New Roman"/>
+        </w:rPr>
+        <w:t xml:space="preserve"> Event button functionality and Pay For Event popup and controller functions.</w:t>
+      </w:r>
+      <w:r>
+        <w:rPr>
+          <w:rFonts w:ascii="Times New Roman" w:eastAsia="Times New Roman" w:hAnsi="Times New Roman" w:cs="Times New Roman"/>
+        </w:rPr>
+        <w:tab/>
+      </w:r>
+    </w:p>
+    <w:p>
+      <w:pPr>
+        <w:pStyle w:val="ListParagraph"/>
+        <w:numPr>
+          <w:ilvl w:val="1"/>
+          <w:numId w:val="6"/>
+        </w:numPr>
+        <w:spacing w:after="220" w:line="240" w:lineRule="auto"/>
+        <w:rPr>
+          <w:rFonts w:ascii="Times New Roman" w:eastAsia="Times New Roman" w:hAnsi="Times New Roman" w:cs="Times New Roman"/>
+        </w:rPr>
+      </w:pPr>
+      <w:r>
+        <w:rPr>
+          <w:rFonts w:ascii="Times New Roman" w:eastAsia="Times New Roman" w:hAnsi="Times New Roman" w:cs="Times New Roman"/>
+        </w:rPr>
+        <w:t xml:space="preserve">How to evaluate: </w:t>
+      </w:r>
+      <w:r>
+        <w:rPr>
+          <w:rFonts w:ascii="Times New Roman" w:eastAsia="Times New Roman" w:hAnsi="Times New Roman" w:cs="Times New Roman"/>
+        </w:rPr>
+        <w:t xml:space="preserve">Verify the existence of the Join </w:t>
       </w:r>
       <w:proofErr w:type="spellStart"/>
       <w:r>
@@ -1901,13 +2440,7 @@
         <w:rPr>
           <w:rFonts w:ascii="Times New Roman" w:eastAsia="Times New Roman" w:hAnsi="Times New Roman" w:cs="Times New Roman"/>
         </w:rPr>
-        <w:t xml:space="preserve"> Detail page.</w:t>
-      </w:r>
-      <w:r>
-        <w:rPr>
-          <w:rFonts w:ascii="Times New Roman" w:eastAsia="Times New Roman" w:hAnsi="Times New Roman" w:cs="Times New Roman"/>
-        </w:rPr>
-        <w:tab/>
+        <w:t xml:space="preserve"> button (only when the user is not the creator), and that the correct popup shows the ability to enter and validate payment information, and that the user can successfully verify they have joined the event on their home page.</w:t>
       </w:r>
     </w:p>
     <w:p>
@@ -1926,163 +2459,13 @@
         <w:rPr>
           <w:rFonts w:ascii="Times New Roman" w:eastAsia="Times New Roman" w:hAnsi="Times New Roman" w:cs="Times New Roman"/>
         </w:rPr>
-        <w:t xml:space="preserve">How to evaluate: </w:t>
-      </w:r>
-      <w:r>
-        <w:rPr>
-          <w:rFonts w:ascii="Times New Roman" w:eastAsia="Times New Roman" w:hAnsi="Times New Roman" w:cs="Times New Roman"/>
-        </w:rPr>
-        <w:t xml:space="preserve">Verify the existence of the Invite Friends button on the </w:t>
-      </w:r>
-      <w:proofErr w:type="spellStart"/>
-      <w:r>
-        <w:rPr>
-          <w:rFonts w:ascii="Times New Roman" w:eastAsia="Times New Roman" w:hAnsi="Times New Roman" w:cs="Times New Roman"/>
-        </w:rPr>
-        <w:t>TravelEvent</w:t>
-      </w:r>
-      <w:proofErr w:type="spellEnd"/>
-      <w:r>
-        <w:rPr>
-          <w:rFonts w:ascii="Times New Roman" w:eastAsia="Times New Roman" w:hAnsi="Times New Roman" w:cs="Times New Roman"/>
-        </w:rPr>
-        <w:t xml:space="preserve"> Detail page only when the event is owned (created by) the user. Verify the user is able to pick from a list of friends to invite to the </w:t>
-      </w:r>
-      <w:proofErr w:type="spellStart"/>
-      <w:r>
-        <w:rPr>
-          <w:rFonts w:ascii="Times New Roman" w:eastAsia="Times New Roman" w:hAnsi="Times New Roman" w:cs="Times New Roman"/>
-        </w:rPr>
-        <w:t>TravelEvent</w:t>
-      </w:r>
-      <w:proofErr w:type="spellEnd"/>
-      <w:r>
-        <w:rPr>
-          <w:rFonts w:ascii="Times New Roman" w:eastAsia="Times New Roman" w:hAnsi="Times New Roman" w:cs="Times New Roman"/>
-        </w:rPr>
-        <w:t>.</w:t>
-      </w:r>
-    </w:p>
-    <w:p>
-      <w:pPr>
-        <w:pStyle w:val="ListParagraph"/>
-        <w:numPr>
-          <w:ilvl w:val="1"/>
-          <w:numId w:val="6"/>
-        </w:numPr>
-        <w:spacing w:after="220" w:line="240" w:lineRule="auto"/>
-        <w:rPr>
-          <w:rFonts w:ascii="Times New Roman" w:eastAsia="Times New Roman" w:hAnsi="Times New Roman" w:cs="Times New Roman"/>
-        </w:rPr>
-      </w:pPr>
-      <w:r>
-        <w:rPr>
-          <w:rFonts w:ascii="Times New Roman" w:eastAsia="Times New Roman" w:hAnsi="Times New Roman" w:cs="Times New Roman"/>
-        </w:rPr>
-        <w:t xml:space="preserve">Outcome: </w:t>
-      </w:r>
-    </w:p>
-    <w:p>
-      <w:pPr>
-        <w:pStyle w:val="ListParagraph"/>
-        <w:numPr>
-          <w:ilvl w:val="0"/>
-          <w:numId w:val="6"/>
-        </w:numPr>
-        <w:spacing w:after="220" w:line="240" w:lineRule="auto"/>
-        <w:rPr>
-          <w:rFonts w:ascii="Times New Roman" w:eastAsia="Times New Roman" w:hAnsi="Times New Roman" w:cs="Times New Roman"/>
-        </w:rPr>
-      </w:pPr>
-      <w:r>
-        <w:rPr>
-          <w:rFonts w:ascii="Times New Roman" w:eastAsia="Times New Roman" w:hAnsi="Times New Roman" w:cs="Times New Roman"/>
-        </w:rPr>
-        <w:t xml:space="preserve">Task 5: </w:t>
-      </w:r>
-      <w:r>
-        <w:rPr>
-          <w:rFonts w:ascii="Times New Roman" w:eastAsia="Times New Roman" w:hAnsi="Times New Roman" w:cs="Times New Roman"/>
-        </w:rPr>
-        <w:t xml:space="preserve">Create </w:t>
-      </w:r>
-      <w:proofErr w:type="spellStart"/>
-      <w:r>
-        <w:rPr>
-          <w:rFonts w:ascii="Times New Roman" w:eastAsia="Times New Roman" w:hAnsi="Times New Roman" w:cs="Times New Roman"/>
-        </w:rPr>
-        <w:t>JoinTravel</w:t>
-      </w:r>
-      <w:proofErr w:type="spellEnd"/>
-      <w:r>
-        <w:rPr>
-          <w:rFonts w:ascii="Times New Roman" w:eastAsia="Times New Roman" w:hAnsi="Times New Roman" w:cs="Times New Roman"/>
-        </w:rPr>
-        <w:t xml:space="preserve"> Event button functionality and Pay For Event popup and controller functions.</w:t>
-      </w:r>
-      <w:r>
-        <w:rPr>
-          <w:rFonts w:ascii="Times New Roman" w:eastAsia="Times New Roman" w:hAnsi="Times New Roman" w:cs="Times New Roman"/>
-        </w:rPr>
-        <w:tab/>
-      </w:r>
-    </w:p>
-    <w:p>
-      <w:pPr>
-        <w:pStyle w:val="ListParagraph"/>
-        <w:numPr>
-          <w:ilvl w:val="1"/>
-          <w:numId w:val="6"/>
-        </w:numPr>
-        <w:spacing w:after="220" w:line="240" w:lineRule="auto"/>
-        <w:rPr>
-          <w:rFonts w:ascii="Times New Roman" w:eastAsia="Times New Roman" w:hAnsi="Times New Roman" w:cs="Times New Roman"/>
-        </w:rPr>
-      </w:pPr>
-      <w:r>
-        <w:rPr>
-          <w:rFonts w:ascii="Times New Roman" w:eastAsia="Times New Roman" w:hAnsi="Times New Roman" w:cs="Times New Roman"/>
-        </w:rPr>
-        <w:t xml:space="preserve">How to evaluate: </w:t>
-      </w:r>
-      <w:r>
-        <w:rPr>
-          <w:rFonts w:ascii="Times New Roman" w:eastAsia="Times New Roman" w:hAnsi="Times New Roman" w:cs="Times New Roman"/>
-        </w:rPr>
-        <w:t xml:space="preserve">Verify the existence of the Join </w:t>
-      </w:r>
-      <w:proofErr w:type="spellStart"/>
-      <w:r>
-        <w:rPr>
-          <w:rFonts w:ascii="Times New Roman" w:eastAsia="Times New Roman" w:hAnsi="Times New Roman" w:cs="Times New Roman"/>
-        </w:rPr>
-        <w:t>TravelEvent</w:t>
-      </w:r>
-      <w:proofErr w:type="spellEnd"/>
-      <w:r>
-        <w:rPr>
-          <w:rFonts w:ascii="Times New Roman" w:eastAsia="Times New Roman" w:hAnsi="Times New Roman" w:cs="Times New Roman"/>
-        </w:rPr>
-        <w:t xml:space="preserve"> button (only when the user is not the creator), and that the correct popup shows the ability to enter and validate payment information, and that the user can successfully verify they have joined the event on their home page.</w:t>
-      </w:r>
-    </w:p>
-    <w:p>
-      <w:pPr>
-        <w:pStyle w:val="ListParagraph"/>
-        <w:numPr>
-          <w:ilvl w:val="1"/>
-          <w:numId w:val="6"/>
-        </w:numPr>
-        <w:spacing w:after="220" w:line="240" w:lineRule="auto"/>
-        <w:rPr>
-          <w:rFonts w:ascii="Times New Roman" w:eastAsia="Times New Roman" w:hAnsi="Times New Roman" w:cs="Times New Roman"/>
-        </w:rPr>
-      </w:pPr>
-      <w:r>
-        <w:rPr>
-          <w:rFonts w:ascii="Times New Roman" w:eastAsia="Times New Roman" w:hAnsi="Times New Roman" w:cs="Times New Roman"/>
-        </w:rPr>
-        <w:t xml:space="preserve">Outcome: </w:t>
+        <w:t>Outcome of Task</w:t>
+      </w:r>
+      <w:r>
+        <w:rPr>
+          <w:rFonts w:ascii="Times New Roman" w:eastAsia="Times New Roman" w:hAnsi="Times New Roman" w:cs="Times New Roman"/>
+        </w:rPr>
+        <w:t xml:space="preserve">: </w:t>
       </w:r>
     </w:p>
     <w:p>
@@ -2104,12 +2487,12 @@
 </file>
 
 <file path=word/numbering.xml><?xml version="1.0" encoding="utf-8"?>
-<w:numbering xmlns:wpc="http://schemas.microsoft.com/office/word/2010/wordprocessingCanvas" xmlns:cx="http://schemas.microsoft.com/office/drawing/2014/chartex" xmlns:cx1="http://schemas.microsoft.com/office/drawing/2015/9/8/chartex" xmlns:cx2="http://schemas.microsoft.com/office/drawing/2015/10/21/chartex" xmlns:cx3="http://schemas.microsoft.com/office/drawing/2016/5/9/chartex" xmlns:cx4="http://schemas.microsoft.com/office/drawing/2016/5/10/chartex" xmlns:cx5="http://schemas.microsoft.com/office/drawing/2016/5/11/chartex" xmlns:cx6="http://schemas.microsoft.com/office/drawing/2016/5/12/chartex" xmlns:cx7="http://schemas.microsoft.com/office/drawing/2016/5/13/chartex" xmlns:cx8="http://schemas.microsoft.com/office/drawing/2016/5/14/chartex" xmlns:mc="http://schemas.openxmlformats.org/markup-compatibility/2006" xmlns:o="urn:schemas-microsoft-com:office:office" xmlns:r="http://schemas.openxmlformats.org/officeDocument/2006/relationships" xmlns:m="http://schemas.openxmlformats.org/officeDocument/2006/math" xmlns:v="urn:schemas-microsoft-com:vml" xmlns:wp14="http://schemas.microsoft.com/office/word/2010/wordprocessingDrawing" xmlns:wp="http://schemas.openxmlformats.org/drawingml/2006/wordprocessingDrawing" xmlns:w10="urn:schemas-microsoft-com:office:word" xmlns:w="http://schemas.openxmlformats.org/wordprocessingml/2006/main" xmlns:w14="http://schemas.microsoft.com/office/word/2010/wordml" xmlns:w15="http://schemas.microsoft.com/office/word/2012/wordml" xmlns:w16se="http://schemas.microsoft.com/office/word/2015/wordml/symex" xmlns:wpg="http://schemas.microsoft.com/office/word/2010/wordprocessingGroup" xmlns:wpi="http://schemas.microsoft.com/office/word/2010/wordprocessingInk" xmlns:wne="http://schemas.microsoft.com/office/word/2006/wordml" xmlns:wps="http://schemas.microsoft.com/office/word/2010/wordprocessingShape" mc:Ignorable="w14 w15 w16se wp14">
-  <w:abstractNum w:abstractNumId="0" w15:restartNumberingAfterBreak="0">
+<w:numbering xmlns:ve="http://schemas.openxmlformats.org/markup-compatibility/2006" xmlns:o="urn:schemas-microsoft-com:office:office" xmlns:r="http://schemas.openxmlformats.org/officeDocument/2006/relationships" xmlns:m="http://schemas.openxmlformats.org/officeDocument/2006/math" xmlns:v="urn:schemas-microsoft-com:vml" xmlns:wp="http://schemas.openxmlformats.org/drawingml/2006/wordprocessingDrawing" xmlns:w10="urn:schemas-microsoft-com:office:word" xmlns:w="http://schemas.openxmlformats.org/wordprocessingml/2006/main" xmlns:wne="http://schemas.microsoft.com/office/word/2006/wordml">
+  <w:abstractNum w:abstractNumId="0">
     <w:nsid w:val="09D97D17"/>
     <w:multiLevelType w:val="hybridMultilevel"/>
-    <w:tmpl w:val="47D0456C"/>
-    <w:lvl w:ilvl="0" w:tplc="04090001">
+    <w:tmpl w:val="C6BA5788"/>
+    <w:lvl w:ilvl="0" w:tplc="4D0AC64E">
       <w:start w:val="1"/>
       <w:numFmt w:val="bullet"/>
       <w:lvlText w:val=""/>
@@ -2119,9 +2502,11 @@
       </w:pPr>
       <w:rPr>
         <w:rFonts w:ascii="Symbol" w:hAnsi="Symbol" w:hint="default"/>
+        <w:sz w:val="32"/>
+        <w:szCs w:val="32"/>
       </w:rPr>
     </w:lvl>
-    <w:lvl w:ilvl="1" w:tplc="04090003">
+    <w:lvl w:ilvl="1" w:tplc="3920EF26">
       <w:start w:val="1"/>
       <w:numFmt w:val="bullet"/>
       <w:lvlText w:val="o"/>
@@ -2131,6 +2516,8 @@
       </w:pPr>
       <w:rPr>
         <w:rFonts w:ascii="Courier New" w:hAnsi="Courier New" w:cs="Courier New" w:hint="default"/>
+        <w:sz w:val="32"/>
+        <w:szCs w:val="32"/>
       </w:rPr>
     </w:lvl>
     <w:lvl w:ilvl="2" w:tplc="04090005" w:tentative="1">
@@ -2218,15 +2605,19 @@
       </w:rPr>
     </w:lvl>
   </w:abstractNum>
-  <w:abstractNum w:abstractNumId="1" w15:restartNumberingAfterBreak="0">
+  <w:abstractNum w:abstractNumId="1">
     <w:nsid w:val="34D510B7"/>
     <w:multiLevelType w:val="multilevel"/>
-    <w:tmpl w:val="E04A352E"/>
+    <w:tmpl w:val="E7BA492C"/>
     <w:lvl w:ilvl="0">
       <w:start w:val="1"/>
       <w:numFmt w:val="bullet"/>
       <w:lvlText w:val="•"/>
       <w:lvlJc w:val="left"/>
+      <w:rPr>
+        <w:sz w:val="32"/>
+        <w:szCs w:val="32"/>
+      </w:rPr>
     </w:lvl>
     <w:lvl w:ilvl="1">
       <w:numFmt w:val="decimal"/>
@@ -2269,7 +2660,7 @@
       <w:lvlJc w:val="left"/>
     </w:lvl>
   </w:abstractNum>
-  <w:abstractNum w:abstractNumId="2" w15:restartNumberingAfterBreak="0">
+  <w:abstractNum w:abstractNumId="2">
     <w:nsid w:val="4F38658A"/>
     <w:multiLevelType w:val="multilevel"/>
     <w:tmpl w:val="50A0599A"/>
@@ -2320,11 +2711,11 @@
       <w:lvlJc w:val="left"/>
     </w:lvl>
   </w:abstractNum>
-  <w:abstractNum w:abstractNumId="3" w15:restartNumberingAfterBreak="0">
+  <w:abstractNum w:abstractNumId="3">
     <w:nsid w:val="647F1CA4"/>
     <w:multiLevelType w:val="hybridMultilevel"/>
-    <w:tmpl w:val="D2EC625A"/>
-    <w:lvl w:ilvl="0" w:tplc="04090001">
+    <w:tmpl w:val="D952A3E0"/>
+    <w:lvl w:ilvl="0" w:tplc="6DA84CA4">
       <w:start w:val="1"/>
       <w:numFmt w:val="bullet"/>
       <w:lvlText w:val=""/>
@@ -2334,9 +2725,11 @@
       </w:pPr>
       <w:rPr>
         <w:rFonts w:ascii="Symbol" w:hAnsi="Symbol" w:hint="default"/>
+        <w:sz w:val="32"/>
+        <w:szCs w:val="32"/>
       </w:rPr>
     </w:lvl>
-    <w:lvl w:ilvl="1" w:tplc="04090003">
+    <w:lvl w:ilvl="1" w:tplc="E4DA177E">
       <w:start w:val="1"/>
       <w:numFmt w:val="bullet"/>
       <w:lvlText w:val="o"/>
@@ -2346,6 +2739,8 @@
       </w:pPr>
       <w:rPr>
         <w:rFonts w:ascii="Courier New" w:hAnsi="Courier New" w:cs="Courier New" w:hint="default"/>
+        <w:sz w:val="32"/>
+        <w:szCs w:val="32"/>
       </w:rPr>
     </w:lvl>
     <w:lvl w:ilvl="2" w:tplc="04090005" w:tentative="1">
@@ -2433,7 +2828,7 @@
       </w:rPr>
     </w:lvl>
   </w:abstractNum>
-  <w:abstractNum w:abstractNumId="4" w15:restartNumberingAfterBreak="0">
+  <w:abstractNum w:abstractNumId="4">
     <w:nsid w:val="66D725F6"/>
     <w:multiLevelType w:val="multilevel"/>
     <w:tmpl w:val="22A68E02"/>
@@ -2484,7 +2879,7 @@
       <w:lvlJc w:val="left"/>
     </w:lvl>
   </w:abstractNum>
-  <w:abstractNum w:abstractNumId="5" w15:restartNumberingAfterBreak="0">
+  <w:abstractNum w:abstractNumId="5">
     <w:nsid w:val="68014221"/>
     <w:multiLevelType w:val="multilevel"/>
     <w:tmpl w:val="511645BC"/>
@@ -2557,7 +2952,7 @@
 </file>
 
 <file path=word/styles.xml><?xml version="1.0" encoding="utf-8"?>
-<w:styles xmlns:mc="http://schemas.openxmlformats.org/markup-compatibility/2006" xmlns:r="http://schemas.openxmlformats.org/officeDocument/2006/relationships" xmlns:w="http://schemas.openxmlformats.org/wordprocessingml/2006/main" xmlns:w14="http://schemas.microsoft.com/office/word/2010/wordml" xmlns:w15="http://schemas.microsoft.com/office/word/2012/wordml" xmlns:w16se="http://schemas.microsoft.com/office/word/2015/wordml/symex" mc:Ignorable="w14 w15 w16se">
+<w:styles xmlns:r="http://schemas.openxmlformats.org/officeDocument/2006/relationships" xmlns:w="http://schemas.openxmlformats.org/wordprocessingml/2006/main">
   <w:docDefaults>
     <w:rPrDefault>
       <w:rPr>
@@ -2573,385 +2968,149 @@
       </w:pPr>
     </w:pPrDefault>
   </w:docDefaults>
-  <w:latentStyles w:defLockedState="0" w:defUIPriority="99" w:defSemiHidden="0" w:defUnhideWhenUsed="0" w:defQFormat="0" w:count="374">
-    <w:lsdException w:name="Normal" w:uiPriority="0" w:qFormat="1"/>
-    <w:lsdException w:name="heading 1" w:uiPriority="9" w:qFormat="1"/>
-    <w:lsdException w:name="heading 2" w:semiHidden="1" w:uiPriority="9" w:unhideWhenUsed="1" w:qFormat="1"/>
-    <w:lsdException w:name="heading 3" w:semiHidden="1" w:uiPriority="9" w:unhideWhenUsed="1" w:qFormat="1"/>
-    <w:lsdException w:name="heading 4" w:semiHidden="1" w:uiPriority="9" w:unhideWhenUsed="1" w:qFormat="1"/>
-    <w:lsdException w:name="heading 5" w:semiHidden="1" w:uiPriority="9" w:unhideWhenUsed="1" w:qFormat="1"/>
-    <w:lsdException w:name="heading 6" w:semiHidden="1" w:uiPriority="9" w:unhideWhenUsed="1" w:qFormat="1"/>
-    <w:lsdException w:name="heading 7" w:semiHidden="1" w:uiPriority="9" w:unhideWhenUsed="1" w:qFormat="1"/>
-    <w:lsdException w:name="heading 8" w:semiHidden="1" w:uiPriority="9" w:unhideWhenUsed="1" w:qFormat="1"/>
-    <w:lsdException w:name="heading 9" w:semiHidden="1" w:uiPriority="9" w:unhideWhenUsed="1" w:qFormat="1"/>
-    <w:lsdException w:name="index 1" w:semiHidden="1" w:unhideWhenUsed="1"/>
-    <w:lsdException w:name="index 2" w:semiHidden="1" w:unhideWhenUsed="1"/>
-    <w:lsdException w:name="index 3" w:semiHidden="1" w:unhideWhenUsed="1"/>
-    <w:lsdException w:name="index 4" w:semiHidden="1" w:unhideWhenUsed="1"/>
-    <w:lsdException w:name="index 5" w:semiHidden="1" w:unhideWhenUsed="1"/>
-    <w:lsdException w:name="index 6" w:semiHidden="1" w:unhideWhenUsed="1"/>
-    <w:lsdException w:name="index 7" w:semiHidden="1" w:unhideWhenUsed="1"/>
-    <w:lsdException w:name="index 8" w:semiHidden="1" w:unhideWhenUsed="1"/>
-    <w:lsdException w:name="index 9" w:semiHidden="1" w:unhideWhenUsed="1"/>
-    <w:lsdException w:name="toc 1" w:semiHidden="1" w:uiPriority="39" w:unhideWhenUsed="1"/>
-    <w:lsdException w:name="toc 2" w:semiHidden="1" w:uiPriority="39" w:unhideWhenUsed="1"/>
-    <w:lsdException w:name="toc 3" w:semiHidden="1" w:uiPriority="39" w:unhideWhenUsed="1"/>
-    <w:lsdException w:name="toc 4" w:semiHidden="1" w:uiPriority="39" w:unhideWhenUsed="1"/>
-    <w:lsdException w:name="toc 5" w:semiHidden="1" w:uiPriority="39" w:unhideWhenUsed="1"/>
-    <w:lsdException w:name="toc 6" w:semiHidden="1" w:uiPriority="39" w:unhideWhenUsed="1"/>
-    <w:lsdException w:name="toc 7" w:semiHidden="1" w:uiPriority="39" w:unhideWhenUsed="1"/>
-    <w:lsdException w:name="toc 8" w:semiHidden="1" w:uiPriority="39" w:unhideWhenUsed="1"/>
-    <w:lsdException w:name="toc 9" w:semiHidden="1" w:uiPriority="39" w:unhideWhenUsed="1"/>
-    <w:lsdException w:name="Normal Indent" w:semiHidden="1" w:unhideWhenUsed="1"/>
-    <w:lsdException w:name="footnote text" w:semiHidden="1" w:unhideWhenUsed="1"/>
-    <w:lsdException w:name="annotation text" w:semiHidden="1" w:unhideWhenUsed="1"/>
-    <w:lsdException w:name="header" w:semiHidden="1" w:unhideWhenUsed="1"/>
-    <w:lsdException w:name="footer" w:semiHidden="1" w:unhideWhenUsed="1"/>
-    <w:lsdException w:name="index heading" w:semiHidden="1" w:unhideWhenUsed="1"/>
-    <w:lsdException w:name="caption" w:semiHidden="1" w:uiPriority="35" w:unhideWhenUsed="1" w:qFormat="1"/>
-    <w:lsdException w:name="table of figures" w:semiHidden="1" w:unhideWhenUsed="1"/>
-    <w:lsdException w:name="envelope address" w:semiHidden="1" w:unhideWhenUsed="1"/>
-    <w:lsdException w:name="envelope return" w:semiHidden="1" w:unhideWhenUsed="1"/>
-    <w:lsdException w:name="footnote reference" w:semiHidden="1" w:unhideWhenUsed="1"/>
-    <w:lsdException w:name="annotation reference" w:semiHidden="1" w:unhideWhenUsed="1"/>
-    <w:lsdException w:name="line number" w:semiHidden="1" w:unhideWhenUsed="1"/>
-    <w:lsdException w:name="page number" w:semiHidden="1" w:unhideWhenUsed="1"/>
-    <w:lsdException w:name="endnote reference" w:semiHidden="1" w:unhideWhenUsed="1"/>
-    <w:lsdException w:name="endnote text" w:semiHidden="1" w:unhideWhenUsed="1"/>
-    <w:lsdException w:name="table of authorities" w:semiHidden="1" w:unhideWhenUsed="1"/>
-    <w:lsdException w:name="macro" w:semiHidden="1" w:unhideWhenUsed="1"/>
-    <w:lsdException w:name="toa heading" w:semiHidden="1" w:unhideWhenUsed="1"/>
-    <w:lsdException w:name="List" w:semiHidden="1" w:unhideWhenUsed="1"/>
-    <w:lsdException w:name="List Bullet" w:semiHidden="1" w:unhideWhenUsed="1"/>
-    <w:lsdException w:name="List Number" w:semiHidden="1" w:unhideWhenUsed="1"/>
-    <w:lsdException w:name="List 2" w:semiHidden="1" w:unhideWhenUsed="1"/>
-    <w:lsdException w:name="List 3" w:semiHidden="1" w:unhideWhenUsed="1"/>
-    <w:lsdException w:name="List 4" w:semiHidden="1" w:unhideWhenUsed="1"/>
-    <w:lsdException w:name="List 5" w:semiHidden="1" w:unhideWhenUsed="1"/>
-    <w:lsdException w:name="List Bullet 2" w:semiHidden="1" w:unhideWhenUsed="1"/>
-    <w:lsdException w:name="List Bullet 3" w:semiHidden="1" w:unhideWhenUsed="1"/>
-    <w:lsdException w:name="List Bullet 4" w:semiHidden="1" w:unhideWhenUsed="1"/>
-    <w:lsdException w:name="List Bullet 5" w:semiHidden="1" w:unhideWhenUsed="1"/>
-    <w:lsdException w:name="List Number 2" w:semiHidden="1" w:unhideWhenUsed="1"/>
-    <w:lsdException w:name="List Number 3" w:semiHidden="1" w:unhideWhenUsed="1"/>
-    <w:lsdException w:name="List Number 4" w:semiHidden="1" w:unhideWhenUsed="1"/>
-    <w:lsdException w:name="List Number 5" w:semiHidden="1" w:unhideWhenUsed="1"/>
-    <w:lsdException w:name="Title" w:uiPriority="10" w:qFormat="1"/>
-    <w:lsdException w:name="Closing" w:semiHidden="1" w:unhideWhenUsed="1"/>
-    <w:lsdException w:name="Signature" w:semiHidden="1" w:unhideWhenUsed="1"/>
-    <w:lsdException w:name="Default Paragraph Font" w:semiHidden="1" w:uiPriority="1" w:unhideWhenUsed="1"/>
-    <w:lsdException w:name="Body Text" w:semiHidden="1" w:unhideWhenUsed="1"/>
-    <w:lsdException w:name="Body Text Indent" w:semiHidden="1" w:unhideWhenUsed="1"/>
-    <w:lsdException w:name="List Continue" w:semiHidden="1" w:unhideWhenUsed="1"/>
-    <w:lsdException w:name="List Continue 2" w:semiHidden="1" w:unhideWhenUsed="1"/>
-    <w:lsdException w:name="List Continue 3" w:semiHidden="1" w:unhideWhenUsed="1"/>
-    <w:lsdException w:name="List Continue 4" w:semiHidden="1" w:unhideWhenUsed="1"/>
-    <w:lsdException w:name="List Continue 5" w:semiHidden="1" w:unhideWhenUsed="1"/>
-    <w:lsdException w:name="Message Header" w:semiHidden="1" w:unhideWhenUsed="1"/>
-    <w:lsdException w:name="Subtitle" w:uiPriority="11" w:qFormat="1"/>
-    <w:lsdException w:name="Salutation" w:semiHidden="1" w:unhideWhenUsed="1"/>
-    <w:lsdException w:name="Date" w:semiHidden="1" w:unhideWhenUsed="1"/>
-    <w:lsdException w:name="Body Text First Indent" w:semiHidden="1" w:unhideWhenUsed="1"/>
-    <w:lsdException w:name="Body Text First Indent 2" w:semiHidden="1" w:unhideWhenUsed="1"/>
-    <w:lsdException w:name="Note Heading" w:semiHidden="1" w:unhideWhenUsed="1"/>
-    <w:lsdException w:name="Body Text 2" w:semiHidden="1" w:unhideWhenUsed="1"/>
-    <w:lsdException w:name="Body Text 3" w:semiHidden="1" w:unhideWhenUsed="1"/>
-    <w:lsdException w:name="Body Text Indent 2" w:semiHidden="1" w:unhideWhenUsed="1"/>
-    <w:lsdException w:name="Body Text Indent 3" w:semiHidden="1" w:unhideWhenUsed="1"/>
-    <w:lsdException w:name="Block Text" w:semiHidden="1" w:unhideWhenUsed="1"/>
-    <w:lsdException w:name="Hyperlink" w:semiHidden="1" w:unhideWhenUsed="1"/>
-    <w:lsdException w:name="FollowedHyperlink" w:semiHidden="1" w:unhideWhenUsed="1"/>
-    <w:lsdException w:name="Strong" w:uiPriority="22" w:qFormat="1"/>
-    <w:lsdException w:name="Emphasis" w:uiPriority="20" w:qFormat="1"/>
-    <w:lsdException w:name="Document Map" w:semiHidden="1" w:unhideWhenUsed="1"/>
-    <w:lsdException w:name="Plain Text" w:semiHidden="1" w:unhideWhenUsed="1"/>
-    <w:lsdException w:name="E-mail Signature" w:semiHidden="1" w:unhideWhenUsed="1"/>
-    <w:lsdException w:name="HTML Top of Form" w:semiHidden="1" w:unhideWhenUsed="1"/>
-    <w:lsdException w:name="HTML Bottom of Form" w:semiHidden="1" w:unhideWhenUsed="1"/>
-    <w:lsdException w:name="Normal (Web)" w:semiHidden="1" w:unhideWhenUsed="1"/>
-    <w:lsdException w:name="HTML Acronym" w:semiHidden="1" w:unhideWhenUsed="1"/>
-    <w:lsdException w:name="HTML Address" w:semiHidden="1" w:unhideWhenUsed="1"/>
-    <w:lsdException w:name="HTML Cite" w:semiHidden="1" w:unhideWhenUsed="1"/>
-    <w:lsdException w:name="HTML Code" w:semiHidden="1" w:unhideWhenUsed="1"/>
-    <w:lsdException w:name="HTML Definition" w:semiHidden="1" w:unhideWhenUsed="1"/>
-    <w:lsdException w:name="HTML Keyboard" w:semiHidden="1" w:unhideWhenUsed="1"/>
-    <w:lsdException w:name="HTML Preformatted" w:semiHidden="1" w:unhideWhenUsed="1"/>
-    <w:lsdException w:name="HTML Sample" w:semiHidden="1" w:unhideWhenUsed="1"/>
-    <w:lsdException w:name="HTML Typewriter" w:semiHidden="1" w:unhideWhenUsed="1"/>
-    <w:lsdException w:name="HTML Variable" w:semiHidden="1" w:unhideWhenUsed="1"/>
-    <w:lsdException w:name="Normal Table" w:semiHidden="1" w:unhideWhenUsed="1"/>
-    <w:lsdException w:name="annotation subject" w:semiHidden="1" w:unhideWhenUsed="1"/>
-    <w:lsdException w:name="No List" w:semiHidden="1" w:unhideWhenUsed="1"/>
-    <w:lsdException w:name="Outline List 1" w:semiHidden="1" w:unhideWhenUsed="1"/>
-    <w:lsdException w:name="Outline List 2" w:semiHidden="1" w:unhideWhenUsed="1"/>
-    <w:lsdException w:name="Outline List 3" w:semiHidden="1" w:unhideWhenUsed="1"/>
-    <w:lsdException w:name="Table Simple 1" w:semiHidden="1" w:unhideWhenUsed="1"/>
-    <w:lsdException w:name="Table Simple 2" w:semiHidden="1" w:unhideWhenUsed="1"/>
-    <w:lsdException w:name="Table Simple 3" w:semiHidden="1" w:unhideWhenUsed="1"/>
-    <w:lsdException w:name="Table Classic 1" w:semiHidden="1" w:unhideWhenUsed="1"/>
-    <w:lsdException w:name="Table Classic 2" w:semiHidden="1" w:unhideWhenUsed="1"/>
-    <w:lsdException w:name="Table Classic 3" w:semiHidden="1" w:unhideWhenUsed="1"/>
-    <w:lsdException w:name="Table Classic 4" w:semiHidden="1" w:unhideWhenUsed="1"/>
-    <w:lsdException w:name="Table Colorful 1" w:semiHidden="1" w:unhideWhenUsed="1"/>
-    <w:lsdException w:name="Table Colorful 2" w:semiHidden="1" w:unhideWhenUsed="1"/>
-    <w:lsdException w:name="Table Colorful 3" w:semiHidden="1" w:unhideWhenUsed="1"/>
-    <w:lsdException w:name="Table Columns 1" w:semiHidden="1" w:unhideWhenUsed="1"/>
-    <w:lsdException w:name="Table Columns 2" w:semiHidden="1" w:unhideWhenUsed="1"/>
-    <w:lsdException w:name="Table Columns 3" w:semiHidden="1" w:unhideWhenUsed="1"/>
-    <w:lsdException w:name="Table Columns 4" w:semiHidden="1" w:unhideWhenUsed="1"/>
-    <w:lsdException w:name="Table Columns 5" w:semiHidden="1" w:unhideWhenUsed="1"/>
-    <w:lsdException w:name="Table Grid 1" w:semiHidden="1" w:unhideWhenUsed="1"/>
-    <w:lsdException w:name="Table Grid 2" w:semiHidden="1" w:unhideWhenUsed="1"/>
-    <w:lsdException w:name="Table Grid 3" w:semiHidden="1" w:unhideWhenUsed="1"/>
-    <w:lsdException w:name="Table Grid 4" w:semiHidden="1" w:unhideWhenUsed="1"/>
-    <w:lsdException w:name="Table Grid 5" w:semiHidden="1" w:unhideWhenUsed="1"/>
-    <w:lsdException w:name="Table Grid 6" w:semiHidden="1" w:unhideWhenUsed="1"/>
-    <w:lsdException w:name="Table Grid 7" w:semiHidden="1" w:unhideWhenUsed="1"/>
-    <w:lsdException w:name="Table Grid 8" w:semiHidden="1" w:unhideWhenUsed="1"/>
-    <w:lsdException w:name="Table List 1" w:semiHidden="1" w:unhideWhenUsed="1"/>
-    <w:lsdException w:name="Table List 2" w:semiHidden="1" w:unhideWhenUsed="1"/>
-    <w:lsdException w:name="Table List 3" w:semiHidden="1" w:unhideWhenUsed="1"/>
-    <w:lsdException w:name="Table List 4" w:semiHidden="1" w:unhideWhenUsed="1"/>
-    <w:lsdException w:name="Table List 5" w:semiHidden="1" w:unhideWhenUsed="1"/>
-    <w:lsdException w:name="Table List 6" w:semiHidden="1" w:unhideWhenUsed="1"/>
-    <w:lsdException w:name="Table List 7" w:semiHidden="1" w:unhideWhenUsed="1"/>
-    <w:lsdException w:name="Table List 8" w:semiHidden="1" w:unhideWhenUsed="1"/>
-    <w:lsdException w:name="Table 3D effects 1" w:semiHidden="1" w:unhideWhenUsed="1"/>
-    <w:lsdException w:name="Table 3D effects 2" w:semiHidden="1" w:unhideWhenUsed="1"/>
-    <w:lsdException w:name="Table 3D effects 3" w:semiHidden="1" w:unhideWhenUsed="1"/>
-    <w:lsdException w:name="Table Contemporary" w:semiHidden="1" w:unhideWhenUsed="1"/>
-    <w:lsdException w:name="Table Elegant" w:semiHidden="1" w:unhideWhenUsed="1"/>
-    <w:lsdException w:name="Table Professional" w:semiHidden="1" w:unhideWhenUsed="1"/>
-    <w:lsdException w:name="Table Subtle 1" w:semiHidden="1" w:unhideWhenUsed="1"/>
-    <w:lsdException w:name="Table Subtle 2" w:semiHidden="1" w:unhideWhenUsed="1"/>
-    <w:lsdException w:name="Table Web 1" w:semiHidden="1" w:unhideWhenUsed="1"/>
-    <w:lsdException w:name="Table Web 2" w:semiHidden="1" w:unhideWhenUsed="1"/>
-    <w:lsdException w:name="Table Web 3" w:semiHidden="1" w:unhideWhenUsed="1"/>
-    <w:lsdException w:name="Balloon Text" w:semiHidden="1" w:unhideWhenUsed="1"/>
-    <w:lsdException w:name="Table Grid" w:uiPriority="39"/>
-    <w:lsdException w:name="Table Theme" w:semiHidden="1" w:unhideWhenUsed="1"/>
-    <w:lsdException w:name="Placeholder Text" w:semiHidden="1"/>
-    <w:lsdException w:name="No Spacing" w:uiPriority="1" w:qFormat="1"/>
-    <w:lsdException w:name="Light Shading" w:uiPriority="60"/>
-    <w:lsdException w:name="Light List" w:uiPriority="61"/>
-    <w:lsdException w:name="Light Grid" w:uiPriority="62"/>
-    <w:lsdException w:name="Medium Shading 1" w:uiPriority="63"/>
-    <w:lsdException w:name="Medium Shading 2" w:uiPriority="64"/>
-    <w:lsdException w:name="Medium List 1" w:uiPriority="65"/>
-    <w:lsdException w:name="Medium List 2" w:uiPriority="66"/>
-    <w:lsdException w:name="Medium Grid 1" w:uiPriority="67"/>
-    <w:lsdException w:name="Medium Grid 2" w:uiPriority="68"/>
-    <w:lsdException w:name="Medium Grid 3" w:uiPriority="69"/>
-    <w:lsdException w:name="Dark List" w:uiPriority="70"/>
-    <w:lsdException w:name="Colorful Shading" w:uiPriority="71"/>
-    <w:lsdException w:name="Colorful List" w:uiPriority="72"/>
-    <w:lsdException w:name="Colorful Grid" w:uiPriority="73"/>
-    <w:lsdException w:name="Light Shading Accent 1" w:uiPriority="60"/>
-    <w:lsdException w:name="Light List Accent 1" w:uiPriority="61"/>
-    <w:lsdException w:name="Light Grid Accent 1" w:uiPriority="62"/>
-    <w:lsdException w:name="Medium Shading 1 Accent 1" w:uiPriority="63"/>
-    <w:lsdException w:name="Medium Shading 2 Accent 1" w:uiPriority="64"/>
-    <w:lsdException w:name="Medium List 1 Accent 1" w:uiPriority="65"/>
-    <w:lsdException w:name="Revision" w:semiHidden="1"/>
-    <w:lsdException w:name="List Paragraph" w:uiPriority="34" w:qFormat="1"/>
-    <w:lsdException w:name="Quote" w:uiPriority="29" w:qFormat="1"/>
-    <w:lsdException w:name="Intense Quote" w:uiPriority="30" w:qFormat="1"/>
-    <w:lsdException w:name="Medium List 2 Accent 1" w:uiPriority="66"/>
-    <w:lsdException w:name="Medium Grid 1 Accent 1" w:uiPriority="67"/>
-    <w:lsdException w:name="Medium Grid 2 Accent 1" w:uiPriority="68"/>
-    <w:lsdException w:name="Medium Grid 3 Accent 1" w:uiPriority="69"/>
-    <w:lsdException w:name="Dark List Accent 1" w:uiPriority="70"/>
-    <w:lsdException w:name="Colorful Shading Accent 1" w:uiPriority="71"/>
-    <w:lsdException w:name="Colorful List Accent 1" w:uiPriority="72"/>
-    <w:lsdException w:name="Colorful Grid Accent 1" w:uiPriority="73"/>
-    <w:lsdException w:name="Light Shading Accent 2" w:uiPriority="60"/>
-    <w:lsdException w:name="Light List Accent 2" w:uiPriority="61"/>
-    <w:lsdException w:name="Light Grid Accent 2" w:uiPriority="62"/>
-    <w:lsdException w:name="Medium Shading 1 Accent 2" w:uiPriority="63"/>
-    <w:lsdException w:name="Medium Shading 2 Accent 2" w:uiPriority="64"/>
-    <w:lsdException w:name="Medium List 1 Accent 2" w:uiPriority="65"/>
-    <w:lsdException w:name="Medium List 2 Accent 2" w:uiPriority="66"/>
-    <w:lsdException w:name="Medium Grid 1 Accent 2" w:uiPriority="67"/>
-    <w:lsdException w:name="Medium Grid 2 Accent 2" w:uiPriority="68"/>
-    <w:lsdException w:name="Medium Grid 3 Accent 2" w:uiPriority="69"/>
-    <w:lsdException w:name="Dark List Accent 2" w:uiPriority="70"/>
-    <w:lsdException w:name="Colorful Shading Accent 2" w:uiPriority="71"/>
-    <w:lsdException w:name="Colorful List Accent 2" w:uiPriority="72"/>
-    <w:lsdException w:name="Colorful Grid Accent 2" w:uiPriority="73"/>
-    <w:lsdException w:name="Light Shading Accent 3" w:uiPriority="60"/>
-    <w:lsdException w:name="Light List Accent 3" w:uiPriority="61"/>
-    <w:lsdException w:name="Light Grid Accent 3" w:uiPriority="62"/>
-    <w:lsdException w:name="Medium Shading 1 Accent 3" w:uiPriority="63"/>
-    <w:lsdException w:name="Medium Shading 2 Accent 3" w:uiPriority="64"/>
-    <w:lsdException w:name="Medium List 1 Accent 3" w:uiPriority="65"/>
-    <w:lsdException w:name="Medium List 2 Accent 3" w:uiPriority="66"/>
-    <w:lsdException w:name="Medium Grid 1 Accent 3" w:uiPriority="67"/>
-    <w:lsdException w:name="Medium Grid 2 Accent 3" w:uiPriority="68"/>
-    <w:lsdException w:name="Medium Grid 3 Accent 3" w:uiPriority="69"/>
-    <w:lsdException w:name="Dark List Accent 3" w:uiPriority="70"/>
-    <w:lsdException w:name="Colorful Shading Accent 3" w:uiPriority="71"/>
-    <w:lsdException w:name="Colorful List Accent 3" w:uiPriority="72"/>
-    <w:lsdException w:name="Colorful Grid Accent 3" w:uiPriority="73"/>
-    <w:lsdException w:name="Light Shading Accent 4" w:uiPriority="60"/>
-    <w:lsdException w:name="Light List Accent 4" w:uiPriority="61"/>
-    <w:lsdException w:name="Light Grid Accent 4" w:uiPriority="62"/>
-    <w:lsdException w:name="Medium Shading 1 Accent 4" w:uiPriority="63"/>
-    <w:lsdException w:name="Medium Shading 2 Accent 4" w:uiPriority="64"/>
-    <w:lsdException w:name="Medium List 1 Accent 4" w:uiPriority="65"/>
-    <w:lsdException w:name="Medium List 2 Accent 4" w:uiPriority="66"/>
-    <w:lsdException w:name="Medium Grid 1 Accent 4" w:uiPriority="67"/>
-    <w:lsdException w:name="Medium Grid 2 Accent 4" w:uiPriority="68"/>
-    <w:lsdException w:name="Medium Grid 3 Accent 4" w:uiPriority="69"/>
-    <w:lsdException w:name="Dark List Accent 4" w:uiPriority="70"/>
-    <w:lsdException w:name="Colorful Shading Accent 4" w:uiPriority="71"/>
-    <w:lsdException w:name="Colorful List Accent 4" w:uiPriority="72"/>
-    <w:lsdException w:name="Colorful Grid Accent 4" w:uiPriority="73"/>
-    <w:lsdException w:name="Light Shading Accent 5" w:uiPriority="60"/>
-    <w:lsdException w:name="Light List Accent 5" w:uiPriority="61"/>
-    <w:lsdException w:name="Light Grid Accent 5" w:uiPriority="62"/>
-    <w:lsdException w:name="Medium Shading 1 Accent 5" w:uiPriority="63"/>
-    <w:lsdException w:name="Medium Shading 2 Accent 5" w:uiPriority="64"/>
-    <w:lsdException w:name="Medium List 1 Accent 5" w:uiPriority="65"/>
-    <w:lsdException w:name="Medium List 2 Accent 5" w:uiPriority="66"/>
-    <w:lsdException w:name="Medium Grid 1 Accent 5" w:uiPriority="67"/>
-    <w:lsdException w:name="Medium Grid 2 Accent 5" w:uiPriority="68"/>
-    <w:lsdException w:name="Medium Grid 3 Accent 5" w:uiPriority="69"/>
-    <w:lsdException w:name="Dark List Accent 5" w:uiPriority="70"/>
-    <w:lsdException w:name="Colorful Shading Accent 5" w:uiPriority="71"/>
-    <w:lsdException w:name="Colorful List Accent 5" w:uiPriority="72"/>
-    <w:lsdException w:name="Colorful Grid Accent 5" w:uiPriority="73"/>
-    <w:lsdException w:name="Light Shading Accent 6" w:uiPriority="60"/>
-    <w:lsdException w:name="Light List Accent 6" w:uiPriority="61"/>
-    <w:lsdException w:name="Light Grid Accent 6" w:uiPriority="62"/>
-    <w:lsdException w:name="Medium Shading 1 Accent 6" w:uiPriority="63"/>
-    <w:lsdException w:name="Medium Shading 2 Accent 6" w:uiPriority="64"/>
-    <w:lsdException w:name="Medium List 1 Accent 6" w:uiPriority="65"/>
-    <w:lsdException w:name="Medium List 2 Accent 6" w:uiPriority="66"/>
-    <w:lsdException w:name="Medium Grid 1 Accent 6" w:uiPriority="67"/>
-    <w:lsdException w:name="Medium Grid 2 Accent 6" w:uiPriority="68"/>
-    <w:lsdException w:name="Medium Grid 3 Accent 6" w:uiPriority="69"/>
-    <w:lsdException w:name="Dark List Accent 6" w:uiPriority="70"/>
-    <w:lsdException w:name="Colorful Shading Accent 6" w:uiPriority="71"/>
-    <w:lsdException w:name="Colorful List Accent 6" w:uiPriority="72"/>
-    <w:lsdException w:name="Colorful Grid Accent 6" w:uiPriority="73"/>
-    <w:lsdException w:name="Subtle Emphasis" w:uiPriority="19" w:qFormat="1"/>
-    <w:lsdException w:name="Intense Emphasis" w:uiPriority="21" w:qFormat="1"/>
-    <w:lsdException w:name="Subtle Reference" w:uiPriority="31" w:qFormat="1"/>
-    <w:lsdException w:name="Intense Reference" w:uiPriority="32" w:qFormat="1"/>
-    <w:lsdException w:name="Book Title" w:uiPriority="33" w:qFormat="1"/>
-    <w:lsdException w:name="Bibliography" w:semiHidden="1" w:uiPriority="37" w:unhideWhenUsed="1"/>
-    <w:lsdException w:name="TOC Heading" w:semiHidden="1" w:uiPriority="39" w:unhideWhenUsed="1" w:qFormat="1"/>
-    <w:lsdException w:name="Plain Table 1" w:uiPriority="41"/>
-    <w:lsdException w:name="Plain Table 2" w:uiPriority="42"/>
-    <w:lsdException w:name="Plain Table 3" w:uiPriority="43"/>
-    <w:lsdException w:name="Plain Table 4" w:uiPriority="44"/>
-    <w:lsdException w:name="Plain Table 5" w:uiPriority="45"/>
-    <w:lsdException w:name="Grid Table Light" w:uiPriority="40"/>
-    <w:lsdException w:name="Grid Table 1 Light" w:uiPriority="46"/>
-    <w:lsdException w:name="Grid Table 2" w:uiPriority="47"/>
-    <w:lsdException w:name="Grid Table 3" w:uiPriority="48"/>
-    <w:lsdException w:name="Grid Table 4" w:uiPriority="49"/>
-    <w:lsdException w:name="Grid Table 5 Dark" w:uiPriority="50"/>
-    <w:lsdException w:name="Grid Table 6 Colorful" w:uiPriority="51"/>
-    <w:lsdException w:name="Grid Table 7 Colorful" w:uiPriority="52"/>
-    <w:lsdException w:name="Grid Table 1 Light Accent 1" w:uiPriority="46"/>
-    <w:lsdException w:name="Grid Table 2 Accent 1" w:uiPriority="47"/>
-    <w:lsdException w:name="Grid Table 3 Accent 1" w:uiPriority="48"/>
-    <w:lsdException w:name="Grid Table 4 Accent 1" w:uiPriority="49"/>
-    <w:lsdException w:name="Grid Table 5 Dark Accent 1" w:uiPriority="50"/>
-    <w:lsdException w:name="Grid Table 6 Colorful Accent 1" w:uiPriority="51"/>
-    <w:lsdException w:name="Grid Table 7 Colorful Accent 1" w:uiPriority="52"/>
-    <w:lsdException w:name="Grid Table 1 Light Accent 2" w:uiPriority="46"/>
-    <w:lsdException w:name="Grid Table 2 Accent 2" w:uiPriority="47"/>
-    <w:lsdException w:name="Grid Table 3 Accent 2" w:uiPriority="48"/>
-    <w:lsdException w:name="Grid Table 4 Accent 2" w:uiPriority="49"/>
-    <w:lsdException w:name="Grid Table 5 Dark Accent 2" w:uiPriority="50"/>
-    <w:lsdException w:name="Grid Table 6 Colorful Accent 2" w:uiPriority="51"/>
-    <w:lsdException w:name="Grid Table 7 Colorful Accent 2" w:uiPriority="52"/>
-    <w:lsdException w:name="Grid Table 1 Light Accent 3" w:uiPriority="46"/>
-    <w:lsdException w:name="Grid Table 2 Accent 3" w:uiPriority="47"/>
-    <w:lsdException w:name="Grid Table 3 Accent 3" w:uiPriority="48"/>
-    <w:lsdException w:name="Grid Table 4 Accent 3" w:uiPriority="49"/>
-    <w:lsdException w:name="Grid Table 5 Dark Accent 3" w:uiPriority="50"/>
-    <w:lsdException w:name="Grid Table 6 Colorful Accent 3" w:uiPriority="51"/>
-    <w:lsdException w:name="Grid Table 7 Colorful Accent 3" w:uiPriority="52"/>
-    <w:lsdException w:name="Grid Table 1 Light Accent 4" w:uiPriority="46"/>
-    <w:lsdException w:name="Grid Table 2 Accent 4" w:uiPriority="47"/>
-    <w:lsdException w:name="Grid Table 3 Accent 4" w:uiPriority="48"/>
-    <w:lsdException w:name="Grid Table 4 Accent 4" w:uiPriority="49"/>
-    <w:lsdException w:name="Grid Table 5 Dark Accent 4" w:uiPriority="50"/>
-    <w:lsdException w:name="Grid Table 6 Colorful Accent 4" w:uiPriority="51"/>
-    <w:lsdException w:name="Grid Table 7 Colorful Accent 4" w:uiPriority="52"/>
-    <w:lsdException w:name="Grid Table 1 Light Accent 5" w:uiPriority="46"/>
-    <w:lsdException w:name="Grid Table 2 Accent 5" w:uiPriority="47"/>
-    <w:lsdException w:name="Grid Table 3 Accent 5" w:uiPriority="48"/>
-    <w:lsdException w:name="Grid Table 4 Accent 5" w:uiPriority="49"/>
-    <w:lsdException w:name="Grid Table 5 Dark Accent 5" w:uiPriority="50"/>
-    <w:lsdException w:name="Grid Table 6 Colorful Accent 5" w:uiPriority="51"/>
-    <w:lsdException w:name="Grid Table 7 Colorful Accent 5" w:uiPriority="52"/>
-    <w:lsdException w:name="Grid Table 1 Light Accent 6" w:uiPriority="46"/>
-    <w:lsdException w:name="Grid Table 2 Accent 6" w:uiPriority="47"/>
-    <w:lsdException w:name="Grid Table 3 Accent 6" w:uiPriority="48"/>
-    <w:lsdException w:name="Grid Table 4 Accent 6" w:uiPriority="49"/>
-    <w:lsdException w:name="Grid Table 5 Dark Accent 6" w:uiPriority="50"/>
-    <w:lsdException w:name="Grid Table 6 Colorful Accent 6" w:uiPriority="51"/>
-    <w:lsdException w:name="Grid Table 7 Colorful Accent 6" w:uiPriority="52"/>
-    <w:lsdException w:name="List Table 1 Light" w:uiPriority="46"/>
-    <w:lsdException w:name="List Table 2" w:uiPriority="47"/>
-    <w:lsdException w:name="List Table 3" w:uiPriority="48"/>
-    <w:lsdException w:name="List Table 4" w:uiPriority="49"/>
-    <w:lsdException w:name="List Table 5 Dark" w:uiPriority="50"/>
-    <w:lsdException w:name="List Table 6 Colorful" w:uiPriority="51"/>
-    <w:lsdException w:name="List Table 7 Colorful" w:uiPriority="52"/>
-    <w:lsdException w:name="List Table 1 Light Accent 1" w:uiPriority="46"/>
-    <w:lsdException w:name="List Table 2 Accent 1" w:uiPriority="47"/>
-    <w:lsdException w:name="List Table 3 Accent 1" w:uiPriority="48"/>
-    <w:lsdException w:name="List Table 4 Accent 1" w:uiPriority="49"/>
-    <w:lsdException w:name="List Table 5 Dark Accent 1" w:uiPriority="50"/>
-    <w:lsdException w:name="List Table 6 Colorful Accent 1" w:uiPriority="51"/>
-    <w:lsdException w:name="List Table 7 Colorful Accent 1" w:uiPriority="52"/>
-    <w:lsdException w:name="List Table 1 Light Accent 2" w:uiPriority="46"/>
-    <w:lsdException w:name="List Table 2 Accent 2" w:uiPriority="47"/>
-    <w:lsdException w:name="List Table 3 Accent 2" w:uiPriority="48"/>
-    <w:lsdException w:name="List Table 4 Accent 2" w:uiPriority="49"/>
-    <w:lsdException w:name="List Table 5 Dark Accent 2" w:uiPriority="50"/>
-    <w:lsdException w:name="List Table 6 Colorful Accent 2" w:uiPriority="51"/>
-    <w:lsdException w:name="List Table 7 Colorful Accent 2" w:uiPriority="52"/>
-    <w:lsdException w:name="List Table 1 Light Accent 3" w:uiPriority="46"/>
-    <w:lsdException w:name="List Table 2 Accent 3" w:uiPriority="47"/>
-    <w:lsdException w:name="List Table 3 Accent 3" w:uiPriority="48"/>
-    <w:lsdException w:name="List Table 4 Accent 3" w:uiPriority="49"/>
-    <w:lsdException w:name="List Table 5 Dark Accent 3" w:uiPriority="50"/>
-    <w:lsdException w:name="List Table 6 Colorful Accent 3" w:uiPriority="51"/>
-    <w:lsdException w:name="List Table 7 Colorful Accent 3" w:uiPriority="52"/>
-    <w:lsdException w:name="List Table 1 Light Accent 4" w:uiPriority="46"/>
-    <w:lsdException w:name="List Table 2 Accent 4" w:uiPriority="47"/>
-    <w:lsdException w:name="List Table 3 Accent 4" w:uiPriority="48"/>
-    <w:lsdException w:name="List Table 4 Accent 4" w:uiPriority="49"/>
-    <w:lsdException w:name="List Table 5 Dark Accent 4" w:uiPriority="50"/>
-    <w:lsdException w:name="List Table 6 Colorful Accent 4" w:uiPriority="51"/>
-    <w:lsdException w:name="List Table 7 Colorful Accent 4" w:uiPriority="52"/>
-    <w:lsdException w:name="List Table 1 Light Accent 5" w:uiPriority="46"/>
-    <w:lsdException w:name="List Table 2 Accent 5" w:uiPriority="47"/>
-    <w:lsdException w:name="List Table 3 Accent 5" w:uiPriority="48"/>
-    <w:lsdException w:name="List Table 4 Accent 5" w:uiPriority="49"/>
-    <w:lsdException w:name="List Table 5 Dark Accent 5" w:uiPriority="50"/>
-    <w:lsdException w:name="List Table 6 Colorful Accent 5" w:uiPriority="51"/>
-    <w:lsdException w:name="List Table 7 Colorful Accent 5" w:uiPriority="52"/>
-    <w:lsdException w:name="List Table 1 Light Accent 6" w:uiPriority="46"/>
-    <w:lsdException w:name="List Table 2 Accent 6" w:uiPriority="47"/>
-    <w:lsdException w:name="List Table 3 Accent 6" w:uiPriority="48"/>
-    <w:lsdException w:name="List Table 4 Accent 6" w:uiPriority="49"/>
-    <w:lsdException w:name="List Table 5 Dark Accent 6" w:uiPriority="50"/>
-    <w:lsdException w:name="List Table 6 Colorful Accent 6" w:uiPriority="51"/>
-    <w:lsdException w:name="List Table 7 Colorful Accent 6" w:uiPriority="52"/>
-    <w:lsdException w:name="Mention" w:semiHidden="1" w:unhideWhenUsed="1"/>
-    <w:lsdException w:name="Smart Hyperlink" w:semiHidden="1" w:unhideWhenUsed="1"/>
-    <w:lsdException w:name="Hashtag" w:semiHidden="1" w:unhideWhenUsed="1"/>
+  <w:latentStyles w:defLockedState="0" w:defUIPriority="99" w:defSemiHidden="1" w:defUnhideWhenUsed="1" w:defQFormat="0" w:count="267">
+    <w:lsdException w:name="Normal" w:semiHidden="0" w:uiPriority="0" w:unhideWhenUsed="0" w:qFormat="1"/>
+    <w:lsdException w:name="heading 1" w:semiHidden="0" w:uiPriority="9" w:unhideWhenUsed="0" w:qFormat="1"/>
+    <w:lsdException w:name="heading 2" w:uiPriority="9" w:qFormat="1"/>
+    <w:lsdException w:name="heading 3" w:uiPriority="9" w:qFormat="1"/>
+    <w:lsdException w:name="heading 4" w:uiPriority="9" w:qFormat="1"/>
+    <w:lsdException w:name="heading 5" w:uiPriority="9" w:qFormat="1"/>
+    <w:lsdException w:name="heading 6" w:uiPriority="9" w:qFormat="1"/>
+    <w:lsdException w:name="heading 7" w:uiPriority="9" w:qFormat="1"/>
+    <w:lsdException w:name="heading 8" w:uiPriority="9" w:qFormat="1"/>
+    <w:lsdException w:name="heading 9" w:uiPriority="9" w:qFormat="1"/>
+    <w:lsdException w:name="toc 1" w:uiPriority="39"/>
+    <w:lsdException w:name="toc 2" w:uiPriority="39"/>
+    <w:lsdException w:name="toc 3" w:uiPriority="39"/>
+    <w:lsdException w:name="toc 4" w:uiPriority="39"/>
+    <w:lsdException w:name="toc 5" w:uiPriority="39"/>
+    <w:lsdException w:name="toc 6" w:uiPriority="39"/>
+    <w:lsdException w:name="toc 7" w:uiPriority="39"/>
+    <w:lsdException w:name="toc 8" w:uiPriority="39"/>
+    <w:lsdException w:name="toc 9" w:uiPriority="39"/>
+    <w:lsdException w:name="caption" w:uiPriority="35" w:qFormat="1"/>
+    <w:lsdException w:name="Title" w:semiHidden="0" w:uiPriority="10" w:unhideWhenUsed="0" w:qFormat="1"/>
+    <w:lsdException w:name="Default Paragraph Font" w:uiPriority="1"/>
+    <w:lsdException w:name="Subtitle" w:semiHidden="0" w:uiPriority="11" w:unhideWhenUsed="0" w:qFormat="1"/>
+    <w:lsdException w:name="Strong" w:semiHidden="0" w:uiPriority="22" w:unhideWhenUsed="0" w:qFormat="1"/>
+    <w:lsdException w:name="Emphasis" w:semiHidden="0" w:uiPriority="20" w:unhideWhenUsed="0" w:qFormat="1"/>
+    <w:lsdException w:name="Table Grid" w:semiHidden="0" w:uiPriority="39" w:unhideWhenUsed="0"/>
+    <w:lsdException w:name="Placeholder Text" w:unhideWhenUsed="0"/>
+    <w:lsdException w:name="No Spacing" w:semiHidden="0" w:uiPriority="1" w:unhideWhenUsed="0" w:qFormat="1"/>
+    <w:lsdException w:name="Light Shading" w:semiHidden="0" w:uiPriority="60" w:unhideWhenUsed="0"/>
+    <w:lsdException w:name="Light List" w:semiHidden="0" w:uiPriority="61" w:unhideWhenUsed="0"/>
+    <w:lsdException w:name="Light Grid" w:semiHidden="0" w:uiPriority="62" w:unhideWhenUsed="0"/>
+    <w:lsdException w:name="Medium Shading 1" w:semiHidden="0" w:uiPriority="63" w:unhideWhenUsed="0"/>
+    <w:lsdException w:name="Medium Shading 2" w:semiHidden="0" w:uiPriority="64" w:unhideWhenUsed="0"/>
+    <w:lsdException w:name="Medium List 1" w:semiHidden="0" w:uiPriority="65" w:unhideWhenUsed="0"/>
+    <w:lsdException w:name="Medium List 2" w:semiHidden="0" w:uiPriority="66" w:unhideWhenUsed="0"/>
+    <w:lsdException w:name="Medium Grid 1" w:semiHidden="0" w:uiPriority="67" w:unhideWhenUsed="0"/>
+    <w:lsdException w:name="Medium Grid 2" w:semiHidden="0" w:uiPriority="68" w:unhideWhenUsed="0"/>
+    <w:lsdException w:name="Medium Grid 3" w:semiHidden="0" w:uiPriority="69" w:unhideWhenUsed="0"/>
+    <w:lsdException w:name="Dark List" w:semiHidden="0" w:uiPriority="70" w:unhideWhenUsed="0"/>
+    <w:lsdException w:name="Colorful Shading" w:semiHidden="0" w:uiPriority="71" w:unhideWhenUsed="0"/>
+    <w:lsdException w:name="Colorful List" w:semiHidden="0" w:uiPriority="72" w:unhideWhenUsed="0"/>
+    <w:lsdException w:name="Colorful Grid" w:semiHidden="0" w:uiPriority="73" w:unhideWhenUsed="0"/>
+    <w:lsdException w:name="Light Shading Accent 1" w:semiHidden="0" w:uiPriority="60" w:unhideWhenUsed="0"/>
+    <w:lsdException w:name="Light List Accent 1" w:semiHidden="0" w:uiPriority="61" w:unhideWhenUsed="0"/>
+    <w:lsdException w:name="Light Grid Accent 1" w:semiHidden="0" w:uiPriority="62" w:unhideWhenUsed="0"/>
+    <w:lsdException w:name="Medium Shading 1 Accent 1" w:semiHidden="0" w:uiPriority="63" w:unhideWhenUsed="0"/>
+    <w:lsdException w:name="Medium Shading 2 Accent 1" w:semiHidden="0" w:uiPriority="64" w:unhideWhenUsed="0"/>
+    <w:lsdException w:name="Medium List 1 Accent 1" w:semiHidden="0" w:uiPriority="65" w:unhideWhenUsed="0"/>
+    <w:lsdException w:name="Revision" w:unhideWhenUsed="0"/>
+    <w:lsdException w:name="List Paragraph" w:semiHidden="0" w:uiPriority="34" w:unhideWhenUsed="0" w:qFormat="1"/>
+    <w:lsdException w:name="Quote" w:semiHidden="0" w:uiPriority="29" w:unhideWhenUsed="0" w:qFormat="1"/>
+    <w:lsdException w:name="Intense Quote" w:semiHidden="0" w:uiPriority="30" w:unhideWhenUsed="0" w:qFormat="1"/>
+    <w:lsdException w:name="Medium List 2 Accent 1" w:semiHidden="0" w:uiPriority="66" w:unhideWhenUsed="0"/>
+    <w:lsdException w:name="Medium Grid 1 Accent 1" w:semiHidden="0" w:uiPriority="67" w:unhideWhenUsed="0"/>
+    <w:lsdException w:name="Medium Grid 2 Accent 1" w:semiHidden="0" w:uiPriority="68" w:unhideWhenUsed="0"/>
+    <w:lsdException w:name="Medium Grid 3 Accent 1" w:semiHidden="0" w:uiPriority="69" w:unhideWhenUsed="0"/>
+    <w:lsdException w:name="Dark List Accent 1" w:semiHidden="0" w:uiPriority="70" w:unhideWhenUsed="0"/>
+    <w:lsdException w:name="Colorful Shading Accent 1" w:semiHidden="0" w:uiPriority="71" w:unhideWhenUsed="0"/>
+    <w:lsdException w:name="Colorful List Accent 1" w:semiHidden="0" w:uiPriority="72" w:unhideWhenUsed="0"/>
+    <w:lsdException w:name="Colorful Grid Accent 1" w:semiHidden="0" w:uiPriority="73" w:unhideWhenUsed="0"/>
+    <w:lsdException w:name="Light Shading Accent 2" w:semiHidden="0" w:uiPriority="60" w:unhideWhenUsed="0"/>
+    <w:lsdException w:name="Light List Accent 2" w:semiHidden="0" w:uiPriority="61" w:unhideWhenUsed="0"/>
+    <w:lsdException w:name="Light Grid Accent 2" w:semiHidden="0" w:uiPriority="62" w:unhideWhenUsed="0"/>
+    <w:lsdException w:name="Medium Shading 1 Accent 2" w:semiHidden="0" w:uiPriority="63" w:unhideWhenUsed="0"/>
+    <w:lsdException w:name="Medium Shading 2 Accent 2" w:semiHidden="0" w:uiPriority="64" w:unhideWhenUsed="0"/>
+    <w:lsdException w:name="Medium List 1 Accent 2" w:semiHidden="0" w:uiPriority="65" w:unhideWhenUsed="0"/>
+    <w:lsdException w:name="Medium List 2 Accent 2" w:semiHidden="0" w:uiPriority="66" w:unhideWhenUsed="0"/>
+    <w:lsdException w:name="Medium Grid 1 Accent 2" w:semiHidden="0" w:uiPriority="67" w:unhideWhenUsed="0"/>
+    <w:lsdException w:name="Medium Grid 2 Accent 2" w:semiHidden="0" w:uiPriority="68" w:unhideWhenUsed="0"/>
+    <w:lsdException w:name="Medium Grid 3 Accent 2" w:semiHidden="0" w:uiPriority="69" w:unhideWhenUsed="0"/>
+    <w:lsdException w:name="Dark List Accent 2" w:semiHidden="0" w:uiPriority="70" w:unhideWhenUsed="0"/>
+    <w:lsdException w:name="Colorful Shading Accent 2" w:semiHidden="0" w:uiPriority="71" w:unhideWhenUsed="0"/>
+    <w:lsdException w:name="Colorful List Accent 2" w:semiHidden="0" w:uiPriority="72" w:unhideWhenUsed="0"/>
+    <w:lsdException w:name="Colorful Grid Accent 2" w:semiHidden="0" w:uiPriority="73" w:unhideWhenUsed="0"/>
+    <w:lsdException w:name="Light Shading Accent 3" w:semiHidden="0" w:uiPriority="60" w:unhideWhenUsed="0"/>
+    <w:lsdException w:name="Light List Accent 3" w:semiHidden="0" w:uiPriority="61" w:unhideWhenUsed="0"/>
+    <w:lsdException w:name="Light Grid Accent 3" w:semiHidden="0" w:uiPriority="62" w:unhideWhenUsed="0"/>
+    <w:lsdException w:name="Medium Shading 1 Accent 3" w:semiHidden="0" w:uiPriority="63" w:unhideWhenUsed="0"/>
+    <w:lsdException w:name="Medium Shading 2 Accent 3" w:semiHidden="0" w:uiPriority="64" w:unhideWhenUsed="0"/>
+    <w:lsdException w:name="Medium List 1 Accent 3" w:semiHidden="0" w:uiPriority="65" w:unhideWhenUsed="0"/>
+    <w:lsdException w:name="Medium List 2 Accent 3" w:semiHidden="0" w:uiPriority="66" w:unhideWhenUsed="0"/>
+    <w:lsdException w:name="Medium Grid 1 Accent 3" w:semiHidden="0" w:uiPriority="67" w:unhideWhenUsed="0"/>
+    <w:lsdException w:name="Medium Grid 2 Accent 3" w:semiHidden="0" w:uiPriority="68" w:unhideWhenUsed="0"/>
+    <w:lsdException w:name="Medium Grid 3 Accent 3" w:semiHidden="0" w:uiPriority="69" w:unhideWhenUsed="0"/>
+    <w:lsdException w:name="Dark List Accent 3" w:semiHidden="0" w:uiPriority="70" w:unhideWhenUsed="0"/>
+    <w:lsdException w:name="Colorful Shading Accent 3" w:semiHidden="0" w:uiPriority="71" w:unhideWhenUsed="0"/>
+    <w:lsdException w:name="Colorful List Accent 3" w:semiHidden="0" w:uiPriority="72" w:unhideWhenUsed="0"/>
+    <w:lsdException w:name="Colorful Grid Accent 3" w:semiHidden="0" w:uiPriority="73" w:unhideWhenUsed="0"/>
+    <w:lsdException w:name="Light Shading Accent 4" w:semiHidden="0" w:uiPriority="60" w:unhideWhenUsed="0"/>
+    <w:lsdException w:name="Light List Accent 4" w:semiHidden="0" w:uiPriority="61" w:unhideWhenUsed="0"/>
+    <w:lsdException w:name="Light Grid Accent 4" w:semiHidden="0" w:uiPriority="62" w:unhideWhenUsed="0"/>
+    <w:lsdException w:name="Medium Shading 1 Accent 4" w:semiHidden="0" w:uiPriority="63" w:unhideWhenUsed="0"/>
+    <w:lsdException w:name="Medium Shading 2 Accent 4" w:semiHidden="0" w:uiPriority="64" w:unhideWhenUsed="0"/>
+    <w:lsdException w:name="Medium List 1 Accent 4" w:semiHidden="0" w:uiPriority="65" w:unhideWhenUsed="0"/>
+    <w:lsdException w:name="Medium List 2 Accent 4" w:semiHidden="0" w:uiPriority="66" w:unhideWhenUsed="0"/>
+    <w:lsdException w:name="Medium Grid 1 Accent 4" w:semiHidden="0" w:uiPriority="67" w:unhideWhenUsed="0"/>
+    <w:lsdException w:name="Medium Grid 2 Accent 4" w:semiHidden="0" w:uiPriority="68" w:unhideWhenUsed="0"/>
+    <w:lsdException w:name="Medium Grid 3 Accent 4" w:semiHidden="0" w:uiPriority="69" w:unhideWhenUsed="0"/>
+    <w:lsdException w:name="Dark List Accent 4" w:semiHidden="0" w:uiPriority="70" w:unhideWhenUsed="0"/>
+    <w:lsdException w:name="Colorful Shading Accent 4" w:semiHidden="0" w:uiPriority="71" w:unhideWhenUsed="0"/>
+    <w:lsdException w:name="Colorful List Accent 4" w:semiHidden="0" w:uiPriority="72" w:unhideWhenUsed="0"/>
+    <w:lsdException w:name="Colorful Grid Accent 4" w:semiHidden="0" w:uiPriority="73" w:unhideWhenUsed="0"/>
+    <w:lsdException w:name="Light Shading Accent 5" w:semiHidden="0" w:uiPriority="60" w:unhideWhenUsed="0"/>
+    <w:lsdException w:name="Light List Accent 5" w:semiHidden="0" w:uiPriority="61" w:unhideWhenUsed="0"/>
+    <w:lsdException w:name="Light Grid Accent 5" w:semiHidden="0" w:uiPriority="62" w:unhideWhenUsed="0"/>
+    <w:lsdException w:name="Medium Shading 1 Accent 5" w:semiHidden="0" w:uiPriority="63" w:unhideWhenUsed="0"/>
+    <w:lsdException w:name="Medium Shading 2 Accent 5" w:semiHidden="0" w:uiPriority="64" w:unhideWhenUsed="0"/>
+    <w:lsdException w:name="Medium List 1 Accent 5" w:semiHidden="0" w:uiPriority="65" w:unhideWhenUsed="0"/>
+    <w:lsdException w:name="Medium List 2 Accent 5" w:semiHidden="0" w:uiPriority="66" w:unhideWhenUsed="0"/>
+    <w:lsdException w:name="Medium Grid 1 Accent 5" w:semiHidden="0" w:uiPriority="67" w:unhideWhenUsed="0"/>
+    <w:lsdException w:name="Medium Grid 2 Accent 5" w:semiHidden="0" w:uiPriority="68" w:unhideWhenUsed="0"/>
+    <w:lsdException w:name="Medium Grid 3 Accent 5" w:semiHidden="0" w:uiPriority="69" w:unhideWhenUsed="0"/>
+    <w:lsdException w:name="Dark List Accent 5" w:semiHidden="0" w:uiPriority="70" w:unhideWhenUsed="0"/>
+    <w:lsdException w:name="Colorful Shading Accent 5" w:semiHidden="0" w:uiPriority="71" w:unhideWhenUsed="0"/>
+    <w:lsdException w:name="Colorful List Accent 5" w:semiHidden="0" w:uiPriority="72" w:unhideWhenUsed="0"/>
+    <w:lsdException w:name="Colorful Grid Accent 5" w:semiHidden="0" w:uiPriority="73" w:unhideWhenUsed="0"/>
+    <w:lsdException w:name="Light Shading Accent 6" w:semiHidden="0" w:uiPriority="60" w:unhideWhenUsed="0"/>
+    <w:lsdException w:name="Light List Accent 6" w:semiHidden="0" w:uiPriority="61" w:unhideWhenUsed="0"/>
+    <w:lsdException w:name="Light Grid Accent 6" w:semiHidden="0" w:uiPriority="62" w:unhideWhenUsed="0"/>
+    <w:lsdException w:name="Medium Shading 1 Accent 6" w:semiHidden="0" w:uiPriority="63" w:unhideWhenUsed="0"/>
+    <w:lsdException w:name="Medium Shading 2 Accent 6" w:semiHidden="0" w:uiPriority="64" w:unhideWhenUsed="0"/>
+    <w:lsdException w:name="Medium List 1 Accent 6" w:semiHidden="0" w:uiPriority="65" w:unhideWhenUsed="0"/>
+    <w:lsdException w:name="Medium List 2 Accent 6" w:semiHidden="0" w:uiPriority="66" w:unhideWhenUsed="0"/>
+    <w:lsdException w:name="Medium Grid 1 Accent 6" w:semiHidden="0" w:uiPriority="67" w:unhideWhenUsed="0"/>
+    <w:lsdException w:name="Medium Grid 2 Accent 6" w:semiHidden="0" w:uiPriority="68" w:unhideWhenUsed="0"/>
+    <w:lsdException w:name="Medium Grid 3 Accent 6" w:semiHidden="0" w:uiPriority="69" w:unhideWhenUsed="0"/>
+    <w:lsdException w:name="Dark List Accent 6" w:semiHidden="0" w:uiPriority="70" w:unhideWhenUsed="0"/>
+    <w:lsdException w:name="Colorful Shading Accent 6" w:semiHidden="0" w:uiPriority="71" w:unhideWhenUsed="0"/>
+    <w:lsdException w:name="Colorful List Accent 6" w:semiHidden="0" w:uiPriority="72" w:unhideWhenUsed="0"/>
+    <w:lsdException w:name="Colorful Grid Accent 6" w:semiHidden="0" w:uiPriority="73" w:unhideWhenUsed="0"/>
+    <w:lsdException w:name="Subtle Emphasis" w:semiHidden="0" w:uiPriority="19" w:unhideWhenUsed="0" w:qFormat="1"/>
+    <w:lsdException w:name="Intense Emphasis" w:semiHidden="0" w:uiPriority="21" w:unhideWhenUsed="0" w:qFormat="1"/>
+    <w:lsdException w:name="Subtle Reference" w:semiHidden="0" w:uiPriority="31" w:unhideWhenUsed="0" w:qFormat="1"/>
+    <w:lsdException w:name="Intense Reference" w:semiHidden="0" w:uiPriority="32" w:unhideWhenUsed="0" w:qFormat="1"/>
+    <w:lsdException w:name="Book Title" w:semiHidden="0" w:uiPriority="33" w:unhideWhenUsed="0" w:qFormat="1"/>
+    <w:lsdException w:name="Bibliography" w:uiPriority="37"/>
+    <w:lsdException w:name="TOC Heading" w:uiPriority="39" w:qFormat="1"/>
   </w:latentStyles>
   <w:style w:type="paragraph" w:default="1" w:styleId="Normal">
     <w:name w:val="Normal"/>
     <w:qFormat/>
+    <w:rsid w:val="0030664F"/>
   </w:style>
   <w:style w:type="character" w:default="1" w:styleId="DefaultParagraphFont">
     <w:name w:val="Default Paragraph Font"/>
@@ -2964,6 +3123,7 @@
     <w:uiPriority w:val="99"/>
     <w:semiHidden/>
     <w:unhideWhenUsed/>
+    <w:qFormat/>
     <w:tblPr>
       <w:tblInd w:w="0" w:type="dxa"/>
       <w:tblCellMar>
@@ -3067,7 +3227,7 @@
     </a:clrScheme>
     <a:fontScheme name="Office">
       <a:majorFont>
-        <a:latin typeface="Calibri Light" panose="020F0302020204030204"/>
+        <a:latin typeface="Calibri Light"/>
         <a:ea typeface=""/>
         <a:cs typeface=""/>
         <a:font script="Jpan" typeface="游ゴシック Light"/>
@@ -3119,7 +3279,7 @@
         <a:font script="Tfng" typeface="Ebrima"/>
       </a:majorFont>
       <a:minorFont>
-        <a:latin typeface="Calibri" panose="020F0502020204030204"/>
+        <a:latin typeface="Calibri"/>
         <a:ea typeface=""/>
         <a:cs typeface=""/>
         <a:font script="Jpan" typeface="游明朝"/>
@@ -3313,8 +3473,20 @@
   <a:extraClrSchemeLst/>
   <a:extLst>
     <a:ext uri="{05A4C25C-085E-4340-85A3-A5531E510DB2}">
-      <thm15:themeFamily xmlns:thm15="http://schemas.microsoft.com/office/thememl/2012/main" name="Office Theme" id="{62F939B6-93AF-4DB8-9C6B-D6C7DFDC589F}" vid="{4A3C46E8-61CC-4603-A589-7422A47A8E4A}"/>
+      <thm15:themeFamily xmlns:thm15="http://schemas.microsoft.com/office/thememl/2012/main" xmlns="" name="Office Theme" id="{62F939B6-93AF-4DB8-9C6B-D6C7DFDC589F}" vid="{4A3C46E8-61CC-4603-A589-7422A47A8E4A}"/>
     </a:ext>
   </a:extLst>
 </a:theme>
+</file>
+
+<file path=customXml/item1.xml><?xml version="1.0" encoding="utf-8"?>
+<b:Sources xmlns:b="http://schemas.openxmlformats.org/officeDocument/2006/bibliography" xmlns="http://schemas.openxmlformats.org/officeDocument/2006/bibliography" SelectedStyle="\APA.XSL" StyleName="APA Fifth Edition"/>
+</file>
+
+<file path=customXml/itemProps1.xml><?xml version="1.0" encoding="utf-8"?>
+<ds:datastoreItem xmlns:ds="http://schemas.openxmlformats.org/officeDocument/2006/customXml" ds:itemID="{4657FAAA-D567-47D2-9D03-A99F6EDF0CC8}">
+  <ds:schemaRefs>
+    <ds:schemaRef ds:uri="http://schemas.openxmlformats.org/officeDocument/2006/bibliography"/>
+  </ds:schemaRefs>
+</ds:datastoreItem>
 </file>
</xml_diff>

<commit_message>
Updated iter 1 assignment.
</commit_message>
<xml_diff>
--- a/misc/individual_assignments-1.docx
+++ b/misc/individual_assignments-1.docx
@@ -39,8 +39,16 @@
         <w:rPr>
           <w:rFonts w:ascii="Times New Roman" w:eastAsia="Times New Roman" w:hAnsi="Times New Roman" w:cs="Times New Roman"/>
         </w:rPr>
-        <w:t>: TravelBuddy</w:t>
-      </w:r>
+        <w:t xml:space="preserve">: </w:t>
+      </w:r>
+      <w:proofErr w:type="spellStart"/>
+      <w:r>
+        <w:rPr>
+          <w:rFonts w:ascii="Times New Roman" w:eastAsia="Times New Roman" w:hAnsi="Times New Roman" w:cs="Times New Roman"/>
+        </w:rPr>
+        <w:t>TravelBuddy</w:t>
+      </w:r>
+      <w:proofErr w:type="spellEnd"/>
     </w:p>
     <w:p>
       <w:pPr>
@@ -99,8 +107,30 @@
         <w:rPr>
           <w:rFonts w:ascii="Times New Roman" w:eastAsia="Times New Roman" w:hAnsi="Times New Roman" w:cs="Times New Roman"/>
         </w:rPr>
-        <w:t>Project Manager: Md Kauser Ahmmed</w:t>
-      </w:r>
+        <w:t xml:space="preserve">Project Manager: </w:t>
+      </w:r>
+      <w:proofErr w:type="spellStart"/>
+      <w:r>
+        <w:rPr>
+          <w:rFonts w:ascii="Times New Roman" w:eastAsia="Times New Roman" w:hAnsi="Times New Roman" w:cs="Times New Roman"/>
+        </w:rPr>
+        <w:t>Md</w:t>
+      </w:r>
+      <w:proofErr w:type="spellEnd"/>
+      <w:r>
+        <w:rPr>
+          <w:rFonts w:ascii="Times New Roman" w:eastAsia="Times New Roman" w:hAnsi="Times New Roman" w:cs="Times New Roman"/>
+        </w:rPr>
+        <w:t xml:space="preserve"> Kauser </w:t>
+      </w:r>
+      <w:proofErr w:type="spellStart"/>
+      <w:r>
+        <w:rPr>
+          <w:rFonts w:ascii="Times New Roman" w:eastAsia="Times New Roman" w:hAnsi="Times New Roman" w:cs="Times New Roman"/>
+        </w:rPr>
+        <w:t>Ahmmed</w:t>
+      </w:r>
+      <w:proofErr w:type="spellEnd"/>
     </w:p>
     <w:p>
       <w:pPr>
@@ -137,7 +167,35 @@
         <w:rPr>
           <w:rFonts w:ascii="Times New Roman" w:eastAsia="Times New Roman" w:hAnsi="Times New Roman" w:cs="Times New Roman"/>
         </w:rPr>
-        <w:t>Quality Assurance : Md Maminur Islam</w:t>
+        <w:t xml:space="preserve">Quality Assurance : </w:t>
+      </w:r>
+      <w:proofErr w:type="spellStart"/>
+      <w:r>
+        <w:rPr>
+          <w:rFonts w:ascii="Times New Roman" w:eastAsia="Times New Roman" w:hAnsi="Times New Roman" w:cs="Times New Roman"/>
+        </w:rPr>
+        <w:t>Md</w:t>
+      </w:r>
+      <w:proofErr w:type="spellEnd"/>
+      <w:r>
+        <w:rPr>
+          <w:rFonts w:ascii="Times New Roman" w:eastAsia="Times New Roman" w:hAnsi="Times New Roman" w:cs="Times New Roman"/>
+        </w:rPr>
+        <w:t xml:space="preserve"> </w:t>
+      </w:r>
+      <w:proofErr w:type="spellStart"/>
+      <w:r>
+        <w:rPr>
+          <w:rFonts w:ascii="Times New Roman" w:eastAsia="Times New Roman" w:hAnsi="Times New Roman" w:cs="Times New Roman"/>
+        </w:rPr>
+        <w:t>Maminur</w:t>
+      </w:r>
+      <w:proofErr w:type="spellEnd"/>
+      <w:r>
+        <w:rPr>
+          <w:rFonts w:ascii="Times New Roman" w:eastAsia="Times New Roman" w:hAnsi="Times New Roman" w:cs="Times New Roman"/>
+        </w:rPr>
+        <w:t xml:space="preserve"> Islam</w:t>
       </w:r>
     </w:p>
     <w:p>
@@ -157,7 +215,25 @@
           <w:b/>
           <w:sz w:val="32"/>
         </w:rPr>
-        <w:t>Tasks: Md Kauser Ahmed</w:t>
+        <w:t xml:space="preserve">Tasks: </w:t>
+      </w:r>
+      <w:proofErr w:type="spellStart"/>
+      <w:r>
+        <w:rPr>
+          <w:rFonts w:ascii="Arial" w:eastAsia="Arial" w:hAnsi="Arial" w:cs="Arial"/>
+          <w:b/>
+          <w:sz w:val="32"/>
+        </w:rPr>
+        <w:t>Md</w:t>
+      </w:r>
+      <w:proofErr w:type="spellEnd"/>
+      <w:r>
+        <w:rPr>
+          <w:rFonts w:ascii="Arial" w:eastAsia="Arial" w:hAnsi="Arial" w:cs="Arial"/>
+          <w:b/>
+          <w:sz w:val="32"/>
+        </w:rPr>
+        <w:t xml:space="preserve"> Kauser Ahmed</w:t>
       </w:r>
     </w:p>
     <w:p>
@@ -250,7 +326,21 @@
         <w:rPr>
           <w:rFonts w:ascii="Times New Roman" w:eastAsia="Times New Roman" w:hAnsi="Times New Roman" w:cs="Times New Roman"/>
         </w:rPr>
-        <w:t>Verify registration page is available at the correct address path, fields behave correctly for entering data, and that completion of registration allows user to log in to TravelBuddy.</w:t>
+        <w:t xml:space="preserve">Verify registration page is available at the correct address path, fields behave correctly for entering data, and that completion of registration allows user to log in to </w:t>
+      </w:r>
+      <w:proofErr w:type="spellStart"/>
+      <w:r>
+        <w:rPr>
+          <w:rFonts w:ascii="Times New Roman" w:eastAsia="Times New Roman" w:hAnsi="Times New Roman" w:cs="Times New Roman"/>
+        </w:rPr>
+        <w:t>TravelBuddy</w:t>
+      </w:r>
+      <w:proofErr w:type="spellEnd"/>
+      <w:r>
+        <w:rPr>
+          <w:rFonts w:ascii="Times New Roman" w:eastAsia="Times New Roman" w:hAnsi="Times New Roman" w:cs="Times New Roman"/>
+        </w:rPr>
+        <w:t>.</w:t>
       </w:r>
       <w:r>
         <w:rPr>
@@ -380,13 +470,27 @@
         <w:rPr>
           <w:rFonts w:ascii="Times New Roman" w:eastAsia="Times New Roman" w:hAnsi="Times New Roman" w:cs="Times New Roman"/>
         </w:rPr>
-        <w:t>g in to Travel</w:t>
-      </w:r>
-      <w:r>
-        <w:rPr>
-          <w:rFonts w:ascii="Times New Roman" w:eastAsia="Times New Roman" w:hAnsi="Times New Roman" w:cs="Times New Roman"/>
-        </w:rPr>
-        <w:t>Buddy.</w:t>
+        <w:t xml:space="preserve">g in to </w:t>
+      </w:r>
+      <w:proofErr w:type="spellStart"/>
+      <w:r>
+        <w:rPr>
+          <w:rFonts w:ascii="Times New Roman" w:eastAsia="Times New Roman" w:hAnsi="Times New Roman" w:cs="Times New Roman"/>
+        </w:rPr>
+        <w:t>Travel</w:t>
+      </w:r>
+      <w:r>
+        <w:rPr>
+          <w:rFonts w:ascii="Times New Roman" w:eastAsia="Times New Roman" w:hAnsi="Times New Roman" w:cs="Times New Roman"/>
+        </w:rPr>
+        <w:t>Buddy</w:t>
+      </w:r>
+      <w:proofErr w:type="spellEnd"/>
+      <w:r>
+        <w:rPr>
+          <w:rFonts w:ascii="Times New Roman" w:eastAsia="Times New Roman" w:hAnsi="Times New Roman" w:cs="Times New Roman"/>
+        </w:rPr>
+        <w:t>.</w:t>
       </w:r>
     </w:p>
     <w:p>
@@ -554,8 +658,16 @@
         <w:rPr>
           <w:rFonts w:ascii="Times New Roman" w:eastAsia="Times New Roman" w:hAnsi="Times New Roman" w:cs="Times New Roman"/>
         </w:rPr>
-        <w:t>Review TravelEvent</w:t>
-      </w:r>
+        <w:t xml:space="preserve">Review </w:t>
+      </w:r>
+      <w:proofErr w:type="spellStart"/>
+      <w:r>
+        <w:rPr>
+          <w:rFonts w:ascii="Times New Roman" w:eastAsia="Times New Roman" w:hAnsi="Times New Roman" w:cs="Times New Roman"/>
+        </w:rPr>
+        <w:t>TravelEvent</w:t>
+      </w:r>
+      <w:proofErr w:type="spellEnd"/>
     </w:p>
     <w:p>
       <w:pPr>
@@ -579,13 +691,41 @@
         <w:rPr>
           <w:rFonts w:ascii="Times New Roman" w:eastAsia="Times New Roman" w:hAnsi="Times New Roman" w:cs="Times New Roman"/>
         </w:rPr>
-        <w:t xml:space="preserve">Create "Rate Previous TravelEvents" </w:t>
-      </w:r>
-      <w:r>
-        <w:rPr>
-          <w:rFonts w:ascii="Times New Roman" w:eastAsia="Times New Roman" w:hAnsi="Times New Roman" w:cs="Times New Roman"/>
-        </w:rPr>
-        <w:t>popup on TravelEvent Detail page</w:t>
+        <w:t xml:space="preserve">Create "Rate Previous </w:t>
+      </w:r>
+      <w:proofErr w:type="spellStart"/>
+      <w:r>
+        <w:rPr>
+          <w:rFonts w:ascii="Times New Roman" w:eastAsia="Times New Roman" w:hAnsi="Times New Roman" w:cs="Times New Roman"/>
+        </w:rPr>
+        <w:t>TravelEvents</w:t>
+      </w:r>
+      <w:proofErr w:type="spellEnd"/>
+      <w:r>
+        <w:rPr>
+          <w:rFonts w:ascii="Times New Roman" w:eastAsia="Times New Roman" w:hAnsi="Times New Roman" w:cs="Times New Roman"/>
+        </w:rPr>
+        <w:t xml:space="preserve">" </w:t>
+      </w:r>
+      <w:r>
+        <w:rPr>
+          <w:rFonts w:ascii="Times New Roman" w:eastAsia="Times New Roman" w:hAnsi="Times New Roman" w:cs="Times New Roman"/>
+        </w:rPr>
+        <w:t xml:space="preserve">popup on </w:t>
+      </w:r>
+      <w:proofErr w:type="spellStart"/>
+      <w:r>
+        <w:rPr>
+          <w:rFonts w:ascii="Times New Roman" w:eastAsia="Times New Roman" w:hAnsi="Times New Roman" w:cs="Times New Roman"/>
+        </w:rPr>
+        <w:t>TravelEvent</w:t>
+      </w:r>
+      <w:proofErr w:type="spellEnd"/>
+      <w:r>
+        <w:rPr>
+          <w:rFonts w:ascii="Times New Roman" w:eastAsia="Times New Roman" w:hAnsi="Times New Roman" w:cs="Times New Roman"/>
+        </w:rPr>
+        <w:t xml:space="preserve"> Detail page</w:t>
       </w:r>
       <w:r>
         <w:rPr>
@@ -628,7 +768,63 @@
         <w:rPr>
           <w:rFonts w:ascii="Times New Roman" w:eastAsia="Times New Roman" w:hAnsi="Times New Roman" w:cs="Times New Roman"/>
         </w:rPr>
-        <w:t>the TravelEventDetail page has a button that provides a popup to write a review and rate the TravelEvent present, only if the TravelEvent is in the past, and if the user attended the TravelEvent.</w:t>
+        <w:t xml:space="preserve">the </w:t>
+      </w:r>
+      <w:proofErr w:type="spellStart"/>
+      <w:r>
+        <w:rPr>
+          <w:rFonts w:ascii="Times New Roman" w:eastAsia="Times New Roman" w:hAnsi="Times New Roman" w:cs="Times New Roman"/>
+        </w:rPr>
+        <w:t>TravelEventDetail</w:t>
+      </w:r>
+      <w:proofErr w:type="spellEnd"/>
+      <w:r>
+        <w:rPr>
+          <w:rFonts w:ascii="Times New Roman" w:eastAsia="Times New Roman" w:hAnsi="Times New Roman" w:cs="Times New Roman"/>
+        </w:rPr>
+        <w:t xml:space="preserve"> page has a button that provides a popup to write a review and rate the </w:t>
+      </w:r>
+      <w:proofErr w:type="spellStart"/>
+      <w:r>
+        <w:rPr>
+          <w:rFonts w:ascii="Times New Roman" w:eastAsia="Times New Roman" w:hAnsi="Times New Roman" w:cs="Times New Roman"/>
+        </w:rPr>
+        <w:t>TravelEvent</w:t>
+      </w:r>
+      <w:proofErr w:type="spellEnd"/>
+      <w:r>
+        <w:rPr>
+          <w:rFonts w:ascii="Times New Roman" w:eastAsia="Times New Roman" w:hAnsi="Times New Roman" w:cs="Times New Roman"/>
+        </w:rPr>
+        <w:t xml:space="preserve"> present, only if the </w:t>
+      </w:r>
+      <w:proofErr w:type="spellStart"/>
+      <w:r>
+        <w:rPr>
+          <w:rFonts w:ascii="Times New Roman" w:eastAsia="Times New Roman" w:hAnsi="Times New Roman" w:cs="Times New Roman"/>
+        </w:rPr>
+        <w:t>TravelEvent</w:t>
+      </w:r>
+      <w:proofErr w:type="spellEnd"/>
+      <w:r>
+        <w:rPr>
+          <w:rFonts w:ascii="Times New Roman" w:eastAsia="Times New Roman" w:hAnsi="Times New Roman" w:cs="Times New Roman"/>
+        </w:rPr>
+        <w:t xml:space="preserve"> is in the past, and if the user attended the </w:t>
+      </w:r>
+      <w:proofErr w:type="spellStart"/>
+      <w:r>
+        <w:rPr>
+          <w:rFonts w:ascii="Times New Roman" w:eastAsia="Times New Roman" w:hAnsi="Times New Roman" w:cs="Times New Roman"/>
+        </w:rPr>
+        <w:t>TravelEvent</w:t>
+      </w:r>
+      <w:proofErr w:type="spellEnd"/>
+      <w:r>
+        <w:rPr>
+          <w:rFonts w:ascii="Times New Roman" w:eastAsia="Times New Roman" w:hAnsi="Times New Roman" w:cs="Times New Roman"/>
+        </w:rPr>
+        <w:t>.</w:t>
       </w:r>
     </w:p>
     <w:p>
@@ -792,8 +988,6 @@
         </w:rPr>
         <w:t xml:space="preserve"> Completed.</w:t>
       </w:r>
-      <w:bookmarkStart w:id="0" w:name="_GoBack"/>
-      <w:bookmarkEnd w:id="0"/>
     </w:p>
     <w:p>
       <w:pPr>
@@ -934,6 +1128,12 @@
         </w:rPr>
         <w:t xml:space="preserve">: </w:t>
       </w:r>
+      <w:r>
+        <w:rPr>
+          <w:rFonts w:ascii="Times New Roman" w:eastAsia="Times New Roman" w:hAnsi="Times New Roman" w:cs="Times New Roman"/>
+        </w:rPr>
+        <w:t>completed</w:t>
+      </w:r>
     </w:p>
     <w:p>
       <w:pPr>
@@ -1025,7 +1225,35 @@
         <w:rPr>
           <w:rFonts w:ascii="Times New Roman" w:eastAsia="Times New Roman" w:hAnsi="Times New Roman" w:cs="Times New Roman"/>
         </w:rPr>
-        <w:t>Verify the search bar functionality works to find TravelEvents. Otherwise, an unlimited (paged) list of TravelEvents are shown in this frame</w:t>
+        <w:t xml:space="preserve">Verify the search bar functionality works to find </w:t>
+      </w:r>
+      <w:proofErr w:type="spellStart"/>
+      <w:r>
+        <w:rPr>
+          <w:rFonts w:ascii="Times New Roman" w:eastAsia="Times New Roman" w:hAnsi="Times New Roman" w:cs="Times New Roman"/>
+        </w:rPr>
+        <w:t>TravelEvents</w:t>
+      </w:r>
+      <w:proofErr w:type="spellEnd"/>
+      <w:r>
+        <w:rPr>
+          <w:rFonts w:ascii="Times New Roman" w:eastAsia="Times New Roman" w:hAnsi="Times New Roman" w:cs="Times New Roman"/>
+        </w:rPr>
+        <w:t xml:space="preserve">. Otherwise, an unlimited (paged) list of </w:t>
+      </w:r>
+      <w:proofErr w:type="spellStart"/>
+      <w:r>
+        <w:rPr>
+          <w:rFonts w:ascii="Times New Roman" w:eastAsia="Times New Roman" w:hAnsi="Times New Roman" w:cs="Times New Roman"/>
+        </w:rPr>
+        <w:t>TravelEvents</w:t>
+      </w:r>
+      <w:proofErr w:type="spellEnd"/>
+      <w:r>
+        <w:rPr>
+          <w:rFonts w:ascii="Times New Roman" w:eastAsia="Times New Roman" w:hAnsi="Times New Roman" w:cs="Times New Roman"/>
+        </w:rPr>
+        <w:t xml:space="preserve"> are shown in this frame</w:t>
       </w:r>
       <w:r>
         <w:rPr>
@@ -1043,7 +1271,21 @@
         <w:rPr>
           <w:rFonts w:ascii="Times New Roman" w:eastAsia="Times New Roman" w:hAnsi="Times New Roman" w:cs="Times New Roman"/>
         </w:rPr>
-        <w:t>user can Join an event from this page, go to the associated TravelEvent Detail page, and can Leave an Event from this page.</w:t>
+        <w:t xml:space="preserve">user can Join an event from this page, go to the associated </w:t>
+      </w:r>
+      <w:proofErr w:type="spellStart"/>
+      <w:r>
+        <w:rPr>
+          <w:rFonts w:ascii="Times New Roman" w:eastAsia="Times New Roman" w:hAnsi="Times New Roman" w:cs="Times New Roman"/>
+        </w:rPr>
+        <w:t>TravelEvent</w:t>
+      </w:r>
+      <w:proofErr w:type="spellEnd"/>
+      <w:r>
+        <w:rPr>
+          <w:rFonts w:ascii="Times New Roman" w:eastAsia="Times New Roman" w:hAnsi="Times New Roman" w:cs="Times New Roman"/>
+        </w:rPr>
+        <w:t xml:space="preserve"> Detail page, and can Leave an Event from this page.</w:t>
       </w:r>
     </w:p>
     <w:p>
@@ -1072,6 +1314,12 @@
         </w:rPr>
         <w:t xml:space="preserve">: </w:t>
       </w:r>
+      <w:r>
+        <w:rPr>
+          <w:rFonts w:ascii="Times New Roman" w:eastAsia="Times New Roman" w:hAnsi="Times New Roman" w:cs="Times New Roman"/>
+        </w:rPr>
+        <w:t>completed</w:t>
+      </w:r>
     </w:p>
     <w:p>
       <w:pPr>
@@ -1187,7 +1435,21 @@
         <w:rPr>
           <w:rFonts w:ascii="Times New Roman" w:eastAsia="Times New Roman" w:hAnsi="Times New Roman" w:cs="Times New Roman"/>
         </w:rPr>
-        <w:t>user can Join an event from this page, go to the associated TravelEvent Detail page, and can Leave an Event from this page.</w:t>
+        <w:t xml:space="preserve">user can Join an event from this page, go to the associated </w:t>
+      </w:r>
+      <w:proofErr w:type="spellStart"/>
+      <w:r>
+        <w:rPr>
+          <w:rFonts w:ascii="Times New Roman" w:eastAsia="Times New Roman" w:hAnsi="Times New Roman" w:cs="Times New Roman"/>
+        </w:rPr>
+        <w:t>TravelEvent</w:t>
+      </w:r>
+      <w:proofErr w:type="spellEnd"/>
+      <w:r>
+        <w:rPr>
+          <w:rFonts w:ascii="Times New Roman" w:eastAsia="Times New Roman" w:hAnsi="Times New Roman" w:cs="Times New Roman"/>
+        </w:rPr>
+        <w:t xml:space="preserve"> Detail page, and can Leave an Event from this page.</w:t>
       </w:r>
     </w:p>
     <w:p>
@@ -1216,6 +1478,12 @@
         </w:rPr>
         <w:t xml:space="preserve">: </w:t>
       </w:r>
+      <w:r>
+        <w:rPr>
+          <w:rFonts w:ascii="Times New Roman" w:eastAsia="Times New Roman" w:hAnsi="Times New Roman" w:cs="Times New Roman"/>
+        </w:rPr>
+        <w:t>completed</w:t>
+      </w:r>
     </w:p>
     <w:p>
       <w:pPr>
@@ -1319,7 +1587,35 @@
         <w:rPr>
           <w:rFonts w:ascii="Times New Roman" w:eastAsia="Times New Roman" w:hAnsi="Times New Roman" w:cs="Times New Roman"/>
         </w:rPr>
-        <w:t>user can go to the TravelEvent Detail pages associated with the listed TravelEvents.</w:t>
+        <w:t xml:space="preserve">user can go to the </w:t>
+      </w:r>
+      <w:proofErr w:type="spellStart"/>
+      <w:r>
+        <w:rPr>
+          <w:rFonts w:ascii="Times New Roman" w:eastAsia="Times New Roman" w:hAnsi="Times New Roman" w:cs="Times New Roman"/>
+        </w:rPr>
+        <w:t>TravelEvent</w:t>
+      </w:r>
+      <w:proofErr w:type="spellEnd"/>
+      <w:r>
+        <w:rPr>
+          <w:rFonts w:ascii="Times New Roman" w:eastAsia="Times New Roman" w:hAnsi="Times New Roman" w:cs="Times New Roman"/>
+        </w:rPr>
+        <w:t xml:space="preserve"> Detail pages associated with the listed </w:t>
+      </w:r>
+      <w:proofErr w:type="spellStart"/>
+      <w:r>
+        <w:rPr>
+          <w:rFonts w:ascii="Times New Roman" w:eastAsia="Times New Roman" w:hAnsi="Times New Roman" w:cs="Times New Roman"/>
+        </w:rPr>
+        <w:t>TravelEvents</w:t>
+      </w:r>
+      <w:proofErr w:type="spellEnd"/>
+      <w:r>
+        <w:rPr>
+          <w:rFonts w:ascii="Times New Roman" w:eastAsia="Times New Roman" w:hAnsi="Times New Roman" w:cs="Times New Roman"/>
+        </w:rPr>
+        <w:t>.</w:t>
       </w:r>
     </w:p>
     <w:p>
@@ -1348,6 +1644,12 @@
         </w:rPr>
         <w:t xml:space="preserve">: </w:t>
       </w:r>
+      <w:r>
+        <w:rPr>
+          <w:rFonts w:ascii="Times New Roman" w:eastAsia="Times New Roman" w:hAnsi="Times New Roman" w:cs="Times New Roman"/>
+        </w:rPr>
+        <w:t>completed</w:t>
+      </w:r>
     </w:p>
     <w:p>
       <w:pPr>
@@ -1366,240 +1668,43 @@
           <w:b/>
           <w:sz w:val="32"/>
         </w:rPr>
-        <w:t>Tasks: Md Maminur Islam</w:t>
-      </w:r>
-    </w:p>
-    <w:p>
-      <w:pPr>
-        <w:pStyle w:val="ListParagraph"/>
-        <w:numPr>
-          <w:ilvl w:val="0"/>
-          <w:numId w:val="6"/>
-        </w:numPr>
-        <w:spacing w:after="220" w:line="240" w:lineRule="auto"/>
-        <w:rPr>
-          <w:rFonts w:ascii="Times New Roman" w:eastAsia="Times New Roman" w:hAnsi="Times New Roman" w:cs="Times New Roman"/>
-        </w:rPr>
-      </w:pPr>
-      <w:r>
-        <w:rPr>
-          <w:rFonts w:ascii="Times New Roman" w:eastAsia="Times New Roman" w:hAnsi="Times New Roman" w:cs="Times New Roman"/>
-        </w:rPr>
-        <w:t xml:space="preserve">Task 1: </w:t>
-      </w:r>
-      <w:r>
-        <w:rPr>
-          <w:rFonts w:ascii="Times New Roman" w:eastAsia="Times New Roman" w:hAnsi="Times New Roman" w:cs="Times New Roman"/>
-        </w:rPr>
-        <w:t>TravelDestination po</w:t>
-      </w:r>
-      <w:r>
-        <w:rPr>
-          <w:rFonts w:ascii="Times New Roman" w:eastAsia="Times New Roman" w:hAnsi="Times New Roman" w:cs="Times New Roman"/>
-        </w:rPr>
-        <w:t>pup on Create TravelEvent page.</w:t>
-      </w:r>
-    </w:p>
-    <w:p>
-      <w:pPr>
-        <w:pStyle w:val="ListParagraph"/>
-        <w:numPr>
-          <w:ilvl w:val="1"/>
-          <w:numId w:val="6"/>
-        </w:numPr>
-        <w:spacing w:after="220" w:line="240" w:lineRule="auto"/>
-        <w:rPr>
-          <w:rFonts w:ascii="Times New Roman" w:eastAsia="Times New Roman" w:hAnsi="Times New Roman" w:cs="Times New Roman"/>
-        </w:rPr>
-      </w:pPr>
-      <w:r>
-        <w:rPr>
-          <w:rFonts w:ascii="Times New Roman" w:eastAsia="Times New Roman" w:hAnsi="Times New Roman" w:cs="Times New Roman"/>
-        </w:rPr>
-        <w:t xml:space="preserve">Description: </w:t>
-      </w:r>
-      <w:r>
-        <w:rPr>
-          <w:rFonts w:ascii="Times New Roman" w:eastAsia="Times New Roman" w:hAnsi="Times New Roman" w:cs="Times New Roman"/>
-        </w:rPr>
-        <w:t>Create TravelDestination popup on Create TravelEvent page</w:t>
-      </w:r>
-      <w:r>
-        <w:rPr>
-          <w:rFonts w:ascii="Times New Roman" w:eastAsia="Times New Roman" w:hAnsi="Times New Roman" w:cs="Times New Roman"/>
-        </w:rPr>
-        <w:t xml:space="preserve"> and associated controllers</w:t>
-      </w:r>
-      <w:r>
-        <w:rPr>
-          <w:rFonts w:ascii="Times New Roman" w:eastAsia="Times New Roman" w:hAnsi="Times New Roman" w:cs="Times New Roman"/>
-        </w:rPr>
-        <w:t>.</w:t>
-      </w:r>
-    </w:p>
-    <w:p>
-      <w:pPr>
-        <w:pStyle w:val="ListParagraph"/>
-        <w:numPr>
-          <w:ilvl w:val="1"/>
-          <w:numId w:val="6"/>
-        </w:numPr>
-        <w:spacing w:after="220" w:line="240" w:lineRule="auto"/>
-        <w:rPr>
-          <w:rFonts w:ascii="Times New Roman" w:eastAsia="Times New Roman" w:hAnsi="Times New Roman" w:cs="Times New Roman"/>
-        </w:rPr>
-      </w:pPr>
-      <w:r>
-        <w:rPr>
-          <w:rFonts w:ascii="Times New Roman" w:eastAsia="Times New Roman" w:hAnsi="Times New Roman" w:cs="Times New Roman"/>
-        </w:rPr>
-        <w:t xml:space="preserve">How to evaluate: </w:t>
-      </w:r>
-      <w:r>
-        <w:rPr>
-          <w:rFonts w:ascii="Times New Roman" w:eastAsia="Times New Roman" w:hAnsi="Times New Roman" w:cs="Times New Roman"/>
-        </w:rPr>
-        <w:t>Verify that the user has the option to create a new TravelDestination when creating a new TravelEvent.</w:t>
-      </w:r>
-    </w:p>
-    <w:p>
-      <w:pPr>
-        <w:pStyle w:val="ListParagraph"/>
-        <w:numPr>
-          <w:ilvl w:val="1"/>
-          <w:numId w:val="6"/>
-        </w:numPr>
-        <w:spacing w:after="220" w:line="240" w:lineRule="auto"/>
-        <w:rPr>
-          <w:rFonts w:ascii="Times New Roman" w:eastAsia="Times New Roman" w:hAnsi="Times New Roman" w:cs="Times New Roman"/>
-        </w:rPr>
-      </w:pPr>
-      <w:r>
-        <w:rPr>
-          <w:rFonts w:ascii="Times New Roman" w:eastAsia="Times New Roman" w:hAnsi="Times New Roman" w:cs="Times New Roman"/>
-        </w:rPr>
-        <w:t>Outcome of Task</w:t>
-      </w:r>
-      <w:r>
-        <w:rPr>
-          <w:rFonts w:ascii="Times New Roman" w:eastAsia="Times New Roman" w:hAnsi="Times New Roman" w:cs="Times New Roman"/>
-        </w:rPr>
-        <w:t xml:space="preserve">: </w:t>
-      </w:r>
-    </w:p>
-    <w:p>
-      <w:pPr>
-        <w:pStyle w:val="ListParagraph"/>
-        <w:numPr>
-          <w:ilvl w:val="0"/>
-          <w:numId w:val="6"/>
-        </w:numPr>
-        <w:spacing w:after="220" w:line="240" w:lineRule="auto"/>
+        <w:t xml:space="preserve">Tasks: </w:t>
+      </w:r>
+      <w:proofErr w:type="spellStart"/>
+      <w:r>
         <w:rPr>
           <w:rFonts w:ascii="Arial" w:eastAsia="Arial" w:hAnsi="Arial" w:cs="Arial"/>
           <w:b/>
           <w:sz w:val="32"/>
         </w:rPr>
-      </w:pPr>
-      <w:r>
-        <w:rPr>
-          <w:rFonts w:ascii="Times New Roman" w:eastAsia="Times New Roman" w:hAnsi="Times New Roman" w:cs="Times New Roman"/>
-        </w:rPr>
-        <w:lastRenderedPageBreak/>
-        <w:t>Task 2</w:t>
-      </w:r>
-      <w:r>
-        <w:rPr>
-          <w:rFonts w:ascii="Times New Roman" w:eastAsia="Times New Roman" w:hAnsi="Times New Roman" w:cs="Times New Roman"/>
-        </w:rPr>
-        <w:t xml:space="preserve">: </w:t>
-      </w:r>
-      <w:r>
-        <w:rPr>
-          <w:rFonts w:ascii="Times New Roman" w:eastAsia="Times New Roman" w:hAnsi="Times New Roman" w:cs="Times New Roman"/>
-        </w:rPr>
-        <w:t>TravelEvent Creation page</w:t>
-      </w:r>
-    </w:p>
-    <w:p>
-      <w:pPr>
-        <w:pStyle w:val="ListParagraph"/>
-        <w:numPr>
-          <w:ilvl w:val="1"/>
-          <w:numId w:val="6"/>
-        </w:numPr>
-        <w:spacing w:after="220" w:line="240" w:lineRule="auto"/>
+        <w:t>Md</w:t>
+      </w:r>
+      <w:proofErr w:type="spellEnd"/>
+      <w:r>
         <w:rPr>
           <w:rFonts w:ascii="Arial" w:eastAsia="Arial" w:hAnsi="Arial" w:cs="Arial"/>
           <w:b/>
           <w:sz w:val="32"/>
         </w:rPr>
-      </w:pPr>
-      <w:r>
-        <w:rPr>
-          <w:rFonts w:ascii="Times New Roman" w:eastAsia="Times New Roman" w:hAnsi="Times New Roman" w:cs="Times New Roman"/>
-        </w:rPr>
-        <w:t xml:space="preserve">Description: </w:t>
-      </w:r>
-      <w:r>
-        <w:rPr>
-          <w:rFonts w:ascii="Times New Roman" w:eastAsia="Times New Roman" w:hAnsi="Times New Roman" w:cs="Times New Roman"/>
-        </w:rPr>
-        <w:t>Create TravelEvent Creation page and controller actions. This excludes creating a new TravelDestination, which is also part of the Create TravelEvent flow, but is enough work to put into a separate task</w:t>
-      </w:r>
-    </w:p>
-    <w:p>
-      <w:pPr>
-        <w:pStyle w:val="ListParagraph"/>
-        <w:numPr>
-          <w:ilvl w:val="1"/>
-          <w:numId w:val="6"/>
-        </w:numPr>
-        <w:spacing w:after="220" w:line="240" w:lineRule="auto"/>
+        <w:t xml:space="preserve"> </w:t>
+      </w:r>
+      <w:proofErr w:type="spellStart"/>
+      <w:r>
         <w:rPr>
           <w:rFonts w:ascii="Arial" w:eastAsia="Arial" w:hAnsi="Arial" w:cs="Arial"/>
           <w:b/>
           <w:sz w:val="32"/>
         </w:rPr>
-      </w:pPr>
-      <w:r>
-        <w:rPr>
-          <w:rFonts w:ascii="Times New Roman" w:eastAsia="Times New Roman" w:hAnsi="Times New Roman" w:cs="Times New Roman"/>
-        </w:rPr>
-        <w:t xml:space="preserve">How to evaluate: </w:t>
-      </w:r>
-      <w:r>
-        <w:rPr>
-          <w:rFonts w:ascii="Times New Roman" w:eastAsia="Times New Roman" w:hAnsi="Times New Roman" w:cs="Times New Roman"/>
-        </w:rPr>
-        <w:t>Verify that clicking the Create New Event button on the homepage will direct the browser to the Create Event Page.Verify that fields on the Create Event Page can be filled correctly and validate correctly. Verify the user has the option to search for an existing TravelDestination. Verify completing the Create New Event form can create a new TravelEvent.</w:t>
-      </w:r>
-    </w:p>
-    <w:p>
-      <w:pPr>
-        <w:pStyle w:val="ListParagraph"/>
-        <w:numPr>
-          <w:ilvl w:val="1"/>
-          <w:numId w:val="6"/>
-        </w:numPr>
-        <w:spacing w:after="220" w:line="240" w:lineRule="auto"/>
+        <w:t>Maminur</w:t>
+      </w:r>
+      <w:proofErr w:type="spellEnd"/>
+      <w:r>
         <w:rPr>
           <w:rFonts w:ascii="Arial" w:eastAsia="Arial" w:hAnsi="Arial" w:cs="Arial"/>
           <w:b/>
           <w:sz w:val="32"/>
         </w:rPr>
-      </w:pPr>
-      <w:r>
-        <w:rPr>
-          <w:rFonts w:ascii="Times New Roman" w:eastAsia="Times New Roman" w:hAnsi="Times New Roman" w:cs="Times New Roman"/>
-        </w:rPr>
-        <w:t>Outcome of Task</w:t>
-      </w:r>
-      <w:r>
-        <w:rPr>
-          <w:rFonts w:ascii="Times New Roman" w:eastAsia="Times New Roman" w:hAnsi="Times New Roman" w:cs="Times New Roman"/>
-        </w:rPr>
-        <w:t xml:space="preserve">: </w:t>
+        <w:t xml:space="preserve"> Islam</w:t>
       </w:r>
     </w:p>
     <w:p>
@@ -1618,13 +1723,41 @@
         <w:rPr>
           <w:rFonts w:ascii="Times New Roman" w:eastAsia="Times New Roman" w:hAnsi="Times New Roman" w:cs="Times New Roman"/>
         </w:rPr>
-        <w:t xml:space="preserve">Task 3: </w:t>
-      </w:r>
-      <w:r>
-        <w:rPr>
-          <w:rFonts w:ascii="Times New Roman" w:eastAsia="Times New Roman" w:hAnsi="Times New Roman" w:cs="Times New Roman"/>
-        </w:rPr>
-        <w:t>TravelEvent Detail</w:t>
+        <w:t xml:space="preserve">Task 1: </w:t>
+      </w:r>
+      <w:proofErr w:type="spellStart"/>
+      <w:r>
+        <w:rPr>
+          <w:rFonts w:ascii="Times New Roman" w:eastAsia="Times New Roman" w:hAnsi="Times New Roman" w:cs="Times New Roman"/>
+        </w:rPr>
+        <w:t>TravelDestination</w:t>
+      </w:r>
+      <w:proofErr w:type="spellEnd"/>
+      <w:r>
+        <w:rPr>
+          <w:rFonts w:ascii="Times New Roman" w:eastAsia="Times New Roman" w:hAnsi="Times New Roman" w:cs="Times New Roman"/>
+        </w:rPr>
+        <w:t xml:space="preserve"> po</w:t>
+      </w:r>
+      <w:r>
+        <w:rPr>
+          <w:rFonts w:ascii="Times New Roman" w:eastAsia="Times New Roman" w:hAnsi="Times New Roman" w:cs="Times New Roman"/>
+        </w:rPr>
+        <w:t xml:space="preserve">pup on Create </w:t>
+      </w:r>
+      <w:proofErr w:type="spellStart"/>
+      <w:r>
+        <w:rPr>
+          <w:rFonts w:ascii="Times New Roman" w:eastAsia="Times New Roman" w:hAnsi="Times New Roman" w:cs="Times New Roman"/>
+        </w:rPr>
+        <w:t>TravelEvent</w:t>
+      </w:r>
+      <w:proofErr w:type="spellEnd"/>
+      <w:r>
+        <w:rPr>
+          <w:rFonts w:ascii="Times New Roman" w:eastAsia="Times New Roman" w:hAnsi="Times New Roman" w:cs="Times New Roman"/>
+        </w:rPr>
+        <w:t xml:space="preserve"> page.</w:t>
       </w:r>
     </w:p>
     <w:p>
@@ -1649,25 +1782,47 @@
         <w:rPr>
           <w:rFonts w:ascii="Times New Roman" w:eastAsia="Times New Roman" w:hAnsi="Times New Roman" w:cs="Times New Roman"/>
         </w:rPr>
-        <w:t>Create "TravelEvent Detail" page</w:t>
-      </w:r>
-      <w:r>
-        <w:rPr>
-          <w:rFonts w:ascii="Times New Roman" w:eastAsia="Times New Roman" w:hAnsi="Times New Roman" w:cs="Times New Roman"/>
-        </w:rPr>
-        <w:t xml:space="preserve"> and controller functions</w:t>
-      </w:r>
-      <w:r>
-        <w:rPr>
-          <w:rFonts w:ascii="Times New Roman" w:eastAsia="Times New Roman" w:hAnsi="Times New Roman" w:cs="Times New Roman"/>
-        </w:rPr>
-        <w:t>. This specifically excludes the similar "Edit TravelEvent Page" functionality, Invite Users button functionality, and Join TravelEvent button functionality.</w:t>
-      </w:r>
-      <w:r>
-        <w:rPr>
-          <w:rFonts w:ascii="Times New Roman" w:eastAsia="Times New Roman" w:hAnsi="Times New Roman" w:cs="Times New Roman"/>
-        </w:rPr>
-        <w:tab/>
+        <w:t xml:space="preserve">Create </w:t>
+      </w:r>
+      <w:proofErr w:type="spellStart"/>
+      <w:r>
+        <w:rPr>
+          <w:rFonts w:ascii="Times New Roman" w:eastAsia="Times New Roman" w:hAnsi="Times New Roman" w:cs="Times New Roman"/>
+        </w:rPr>
+        <w:t>TravelDestination</w:t>
+      </w:r>
+      <w:proofErr w:type="spellEnd"/>
+      <w:r>
+        <w:rPr>
+          <w:rFonts w:ascii="Times New Roman" w:eastAsia="Times New Roman" w:hAnsi="Times New Roman" w:cs="Times New Roman"/>
+        </w:rPr>
+        <w:t xml:space="preserve"> popup on Create </w:t>
+      </w:r>
+      <w:proofErr w:type="spellStart"/>
+      <w:r>
+        <w:rPr>
+          <w:rFonts w:ascii="Times New Roman" w:eastAsia="Times New Roman" w:hAnsi="Times New Roman" w:cs="Times New Roman"/>
+        </w:rPr>
+        <w:t>TravelEvent</w:t>
+      </w:r>
+      <w:proofErr w:type="spellEnd"/>
+      <w:r>
+        <w:rPr>
+          <w:rFonts w:ascii="Times New Roman" w:eastAsia="Times New Roman" w:hAnsi="Times New Roman" w:cs="Times New Roman"/>
+        </w:rPr>
+        <w:t xml:space="preserve"> page</w:t>
+      </w:r>
+      <w:r>
+        <w:rPr>
+          <w:rFonts w:ascii="Times New Roman" w:eastAsia="Times New Roman" w:hAnsi="Times New Roman" w:cs="Times New Roman"/>
+        </w:rPr>
+        <w:t xml:space="preserve"> and associated controllers</w:t>
+      </w:r>
+      <w:r>
+        <w:rPr>
+          <w:rFonts w:ascii="Times New Roman" w:eastAsia="Times New Roman" w:hAnsi="Times New Roman" w:cs="Times New Roman"/>
+        </w:rPr>
+        <w:t>.</w:t>
       </w:r>
     </w:p>
     <w:p>
@@ -1692,7 +1847,35 @@
         <w:rPr>
           <w:rFonts w:ascii="Times New Roman" w:eastAsia="Times New Roman" w:hAnsi="Times New Roman" w:cs="Times New Roman"/>
         </w:rPr>
-        <w:t>Verify that complete TravelEvent information is shown on the TravelEvent detail page. This includes: description, time and location, reviews for the location for past events, and users who have joined the event already. Also verify if the TravelEvent is owned (was created) by the user looking at the page, the Edit TravelEvent button is available.</w:t>
+        <w:t xml:space="preserve">Verify that the user has the option to create a new </w:t>
+      </w:r>
+      <w:proofErr w:type="spellStart"/>
+      <w:r>
+        <w:rPr>
+          <w:rFonts w:ascii="Times New Roman" w:eastAsia="Times New Roman" w:hAnsi="Times New Roman" w:cs="Times New Roman"/>
+        </w:rPr>
+        <w:t>TravelDestination</w:t>
+      </w:r>
+      <w:proofErr w:type="spellEnd"/>
+      <w:r>
+        <w:rPr>
+          <w:rFonts w:ascii="Times New Roman" w:eastAsia="Times New Roman" w:hAnsi="Times New Roman" w:cs="Times New Roman"/>
+        </w:rPr>
+        <w:t xml:space="preserve"> when creating a new </w:t>
+      </w:r>
+      <w:proofErr w:type="spellStart"/>
+      <w:r>
+        <w:rPr>
+          <w:rFonts w:ascii="Times New Roman" w:eastAsia="Times New Roman" w:hAnsi="Times New Roman" w:cs="Times New Roman"/>
+        </w:rPr>
+        <w:t>TravelEvent</w:t>
+      </w:r>
+      <w:proofErr w:type="spellEnd"/>
+      <w:r>
+        <w:rPr>
+          <w:rFonts w:ascii="Times New Roman" w:eastAsia="Times New Roman" w:hAnsi="Times New Roman" w:cs="Times New Roman"/>
+        </w:rPr>
+        <w:t>.</w:t>
       </w:r>
     </w:p>
     <w:p>
@@ -1718,6 +1901,12 @@
           <w:rFonts w:ascii="Times New Roman" w:eastAsia="Times New Roman" w:hAnsi="Times New Roman" w:cs="Times New Roman"/>
         </w:rPr>
         <w:t xml:space="preserve">: </w:t>
+      </w:r>
+      <w:r>
+        <w:rPr>
+          <w:rFonts w:ascii="Times New Roman" w:eastAsia="Times New Roman" w:hAnsi="Times New Roman" w:cs="Times New Roman"/>
+        </w:rPr>
+        <w:t>completed</w:t>
       </w:r>
     </w:p>
     <w:p>
@@ -1729,6 +1918,449 @@
         </w:numPr>
         <w:spacing w:after="220" w:line="240" w:lineRule="auto"/>
         <w:rPr>
+          <w:rFonts w:ascii="Arial" w:eastAsia="Arial" w:hAnsi="Arial" w:cs="Arial"/>
+          <w:b/>
+          <w:sz w:val="32"/>
+        </w:rPr>
+      </w:pPr>
+      <w:r>
+        <w:rPr>
+          <w:rFonts w:ascii="Times New Roman" w:eastAsia="Times New Roman" w:hAnsi="Times New Roman" w:cs="Times New Roman"/>
+        </w:rPr>
+        <w:lastRenderedPageBreak/>
+        <w:t>Task 2</w:t>
+      </w:r>
+      <w:r>
+        <w:rPr>
+          <w:rFonts w:ascii="Times New Roman" w:eastAsia="Times New Roman" w:hAnsi="Times New Roman" w:cs="Times New Roman"/>
+        </w:rPr>
+        <w:t xml:space="preserve">: </w:t>
+      </w:r>
+      <w:proofErr w:type="spellStart"/>
+      <w:r>
+        <w:rPr>
+          <w:rFonts w:ascii="Times New Roman" w:eastAsia="Times New Roman" w:hAnsi="Times New Roman" w:cs="Times New Roman"/>
+        </w:rPr>
+        <w:t>TravelEvent</w:t>
+      </w:r>
+      <w:proofErr w:type="spellEnd"/>
+      <w:r>
+        <w:rPr>
+          <w:rFonts w:ascii="Times New Roman" w:eastAsia="Times New Roman" w:hAnsi="Times New Roman" w:cs="Times New Roman"/>
+        </w:rPr>
+        <w:t xml:space="preserve"> Creation page</w:t>
+      </w:r>
+    </w:p>
+    <w:p>
+      <w:pPr>
+        <w:pStyle w:val="ListParagraph"/>
+        <w:numPr>
+          <w:ilvl w:val="1"/>
+          <w:numId w:val="6"/>
+        </w:numPr>
+        <w:spacing w:after="220" w:line="240" w:lineRule="auto"/>
+        <w:rPr>
+          <w:rFonts w:ascii="Arial" w:eastAsia="Arial" w:hAnsi="Arial" w:cs="Arial"/>
+          <w:b/>
+          <w:sz w:val="32"/>
+        </w:rPr>
+      </w:pPr>
+      <w:r>
+        <w:rPr>
+          <w:rFonts w:ascii="Times New Roman" w:eastAsia="Times New Roman" w:hAnsi="Times New Roman" w:cs="Times New Roman"/>
+        </w:rPr>
+        <w:t xml:space="preserve">Description: </w:t>
+      </w:r>
+      <w:r>
+        <w:rPr>
+          <w:rFonts w:ascii="Times New Roman" w:eastAsia="Times New Roman" w:hAnsi="Times New Roman" w:cs="Times New Roman"/>
+        </w:rPr>
+        <w:t xml:space="preserve">Create </w:t>
+      </w:r>
+      <w:proofErr w:type="spellStart"/>
+      <w:r>
+        <w:rPr>
+          <w:rFonts w:ascii="Times New Roman" w:eastAsia="Times New Roman" w:hAnsi="Times New Roman" w:cs="Times New Roman"/>
+        </w:rPr>
+        <w:t>TravelEvent</w:t>
+      </w:r>
+      <w:proofErr w:type="spellEnd"/>
+      <w:r>
+        <w:rPr>
+          <w:rFonts w:ascii="Times New Roman" w:eastAsia="Times New Roman" w:hAnsi="Times New Roman" w:cs="Times New Roman"/>
+        </w:rPr>
+        <w:t xml:space="preserve"> Creation page and controller actions. This excludes creating a new </w:t>
+      </w:r>
+      <w:proofErr w:type="spellStart"/>
+      <w:r>
+        <w:rPr>
+          <w:rFonts w:ascii="Times New Roman" w:eastAsia="Times New Roman" w:hAnsi="Times New Roman" w:cs="Times New Roman"/>
+        </w:rPr>
+        <w:t>TravelDestination</w:t>
+      </w:r>
+      <w:proofErr w:type="spellEnd"/>
+      <w:r>
+        <w:rPr>
+          <w:rFonts w:ascii="Times New Roman" w:eastAsia="Times New Roman" w:hAnsi="Times New Roman" w:cs="Times New Roman"/>
+        </w:rPr>
+        <w:t xml:space="preserve">, which is also part of the Create </w:t>
+      </w:r>
+      <w:proofErr w:type="spellStart"/>
+      <w:r>
+        <w:rPr>
+          <w:rFonts w:ascii="Times New Roman" w:eastAsia="Times New Roman" w:hAnsi="Times New Roman" w:cs="Times New Roman"/>
+        </w:rPr>
+        <w:t>TravelEvent</w:t>
+      </w:r>
+      <w:proofErr w:type="spellEnd"/>
+      <w:r>
+        <w:rPr>
+          <w:rFonts w:ascii="Times New Roman" w:eastAsia="Times New Roman" w:hAnsi="Times New Roman" w:cs="Times New Roman"/>
+        </w:rPr>
+        <w:t xml:space="preserve"> flow, but is enough work to put into a separate task</w:t>
+      </w:r>
+    </w:p>
+    <w:p>
+      <w:pPr>
+        <w:pStyle w:val="ListParagraph"/>
+        <w:numPr>
+          <w:ilvl w:val="1"/>
+          <w:numId w:val="6"/>
+        </w:numPr>
+        <w:spacing w:after="220" w:line="240" w:lineRule="auto"/>
+        <w:rPr>
+          <w:rFonts w:ascii="Arial" w:eastAsia="Arial" w:hAnsi="Arial" w:cs="Arial"/>
+          <w:b/>
+          <w:sz w:val="32"/>
+        </w:rPr>
+      </w:pPr>
+      <w:r>
+        <w:rPr>
+          <w:rFonts w:ascii="Times New Roman" w:eastAsia="Times New Roman" w:hAnsi="Times New Roman" w:cs="Times New Roman"/>
+        </w:rPr>
+        <w:t xml:space="preserve">How to evaluate: </w:t>
+      </w:r>
+      <w:r>
+        <w:rPr>
+          <w:rFonts w:ascii="Times New Roman" w:eastAsia="Times New Roman" w:hAnsi="Times New Roman" w:cs="Times New Roman"/>
+        </w:rPr>
+        <w:t xml:space="preserve">Verify that clicking the Create New Event button on the homepage will direct the browser to the Create Event </w:t>
+      </w:r>
+      <w:proofErr w:type="spellStart"/>
+      <w:r>
+        <w:rPr>
+          <w:rFonts w:ascii="Times New Roman" w:eastAsia="Times New Roman" w:hAnsi="Times New Roman" w:cs="Times New Roman"/>
+        </w:rPr>
+        <w:t>Page.Verify</w:t>
+      </w:r>
+      <w:proofErr w:type="spellEnd"/>
+      <w:r>
+        <w:rPr>
+          <w:rFonts w:ascii="Times New Roman" w:eastAsia="Times New Roman" w:hAnsi="Times New Roman" w:cs="Times New Roman"/>
+        </w:rPr>
+        <w:t xml:space="preserve"> that fields on the Create Event Page can be filled correctly and validate correctly. Verify the user has the option to search for an existing </w:t>
+      </w:r>
+      <w:proofErr w:type="spellStart"/>
+      <w:r>
+        <w:rPr>
+          <w:rFonts w:ascii="Times New Roman" w:eastAsia="Times New Roman" w:hAnsi="Times New Roman" w:cs="Times New Roman"/>
+        </w:rPr>
+        <w:t>TravelDestination</w:t>
+      </w:r>
+      <w:proofErr w:type="spellEnd"/>
+      <w:r>
+        <w:rPr>
+          <w:rFonts w:ascii="Times New Roman" w:eastAsia="Times New Roman" w:hAnsi="Times New Roman" w:cs="Times New Roman"/>
+        </w:rPr>
+        <w:t xml:space="preserve">. Verify completing the Create New Event form can create a new </w:t>
+      </w:r>
+      <w:proofErr w:type="spellStart"/>
+      <w:r>
+        <w:rPr>
+          <w:rFonts w:ascii="Times New Roman" w:eastAsia="Times New Roman" w:hAnsi="Times New Roman" w:cs="Times New Roman"/>
+        </w:rPr>
+        <w:t>TravelEvent</w:t>
+      </w:r>
+      <w:proofErr w:type="spellEnd"/>
+      <w:r>
+        <w:rPr>
+          <w:rFonts w:ascii="Times New Roman" w:eastAsia="Times New Roman" w:hAnsi="Times New Roman" w:cs="Times New Roman"/>
+        </w:rPr>
+        <w:t>.</w:t>
+      </w:r>
+    </w:p>
+    <w:p>
+      <w:pPr>
+        <w:pStyle w:val="ListParagraph"/>
+        <w:numPr>
+          <w:ilvl w:val="1"/>
+          <w:numId w:val="6"/>
+        </w:numPr>
+        <w:spacing w:after="220" w:line="240" w:lineRule="auto"/>
+        <w:rPr>
+          <w:rFonts w:ascii="Arial" w:eastAsia="Arial" w:hAnsi="Arial" w:cs="Arial"/>
+          <w:b/>
+          <w:sz w:val="32"/>
+        </w:rPr>
+      </w:pPr>
+      <w:r>
+        <w:rPr>
+          <w:rFonts w:ascii="Times New Roman" w:eastAsia="Times New Roman" w:hAnsi="Times New Roman" w:cs="Times New Roman"/>
+        </w:rPr>
+        <w:t>Outcome of Task</w:t>
+      </w:r>
+      <w:r>
+        <w:rPr>
+          <w:rFonts w:ascii="Times New Roman" w:eastAsia="Times New Roman" w:hAnsi="Times New Roman" w:cs="Times New Roman"/>
+        </w:rPr>
+        <w:t xml:space="preserve">: </w:t>
+      </w:r>
+      <w:r>
+        <w:rPr>
+          <w:rFonts w:ascii="Times New Roman" w:eastAsia="Times New Roman" w:hAnsi="Times New Roman" w:cs="Times New Roman"/>
+        </w:rPr>
+        <w:t>completed</w:t>
+      </w:r>
+    </w:p>
+    <w:p>
+      <w:pPr>
+        <w:pStyle w:val="ListParagraph"/>
+        <w:numPr>
+          <w:ilvl w:val="0"/>
+          <w:numId w:val="6"/>
+        </w:numPr>
+        <w:spacing w:after="220" w:line="240" w:lineRule="auto"/>
+        <w:rPr>
+          <w:rFonts w:ascii="Times New Roman" w:eastAsia="Times New Roman" w:hAnsi="Times New Roman" w:cs="Times New Roman"/>
+        </w:rPr>
+      </w:pPr>
+      <w:r>
+        <w:rPr>
+          <w:rFonts w:ascii="Times New Roman" w:eastAsia="Times New Roman" w:hAnsi="Times New Roman" w:cs="Times New Roman"/>
+        </w:rPr>
+        <w:t xml:space="preserve">Task 3: </w:t>
+      </w:r>
+      <w:proofErr w:type="spellStart"/>
+      <w:r>
+        <w:rPr>
+          <w:rFonts w:ascii="Times New Roman" w:eastAsia="Times New Roman" w:hAnsi="Times New Roman" w:cs="Times New Roman"/>
+        </w:rPr>
+        <w:t>TravelEvent</w:t>
+      </w:r>
+      <w:proofErr w:type="spellEnd"/>
+      <w:r>
+        <w:rPr>
+          <w:rFonts w:ascii="Times New Roman" w:eastAsia="Times New Roman" w:hAnsi="Times New Roman" w:cs="Times New Roman"/>
+        </w:rPr>
+        <w:t xml:space="preserve"> Detail</w:t>
+      </w:r>
+    </w:p>
+    <w:p>
+      <w:pPr>
+        <w:pStyle w:val="ListParagraph"/>
+        <w:numPr>
+          <w:ilvl w:val="1"/>
+          <w:numId w:val="6"/>
+        </w:numPr>
+        <w:spacing w:after="220" w:line="240" w:lineRule="auto"/>
+        <w:rPr>
+          <w:rFonts w:ascii="Times New Roman" w:eastAsia="Times New Roman" w:hAnsi="Times New Roman" w:cs="Times New Roman"/>
+        </w:rPr>
+      </w:pPr>
+      <w:r>
+        <w:rPr>
+          <w:rFonts w:ascii="Times New Roman" w:eastAsia="Times New Roman" w:hAnsi="Times New Roman" w:cs="Times New Roman"/>
+        </w:rPr>
+        <w:t xml:space="preserve">Description: </w:t>
+      </w:r>
+      <w:r>
+        <w:rPr>
+          <w:rFonts w:ascii="Times New Roman" w:eastAsia="Times New Roman" w:hAnsi="Times New Roman" w:cs="Times New Roman"/>
+        </w:rPr>
+        <w:t>Create "</w:t>
+      </w:r>
+      <w:proofErr w:type="spellStart"/>
+      <w:r>
+        <w:rPr>
+          <w:rFonts w:ascii="Times New Roman" w:eastAsia="Times New Roman" w:hAnsi="Times New Roman" w:cs="Times New Roman"/>
+        </w:rPr>
+        <w:t>TravelEvent</w:t>
+      </w:r>
+      <w:proofErr w:type="spellEnd"/>
+      <w:r>
+        <w:rPr>
+          <w:rFonts w:ascii="Times New Roman" w:eastAsia="Times New Roman" w:hAnsi="Times New Roman" w:cs="Times New Roman"/>
+        </w:rPr>
+        <w:t xml:space="preserve"> Detail" page</w:t>
+      </w:r>
+      <w:r>
+        <w:rPr>
+          <w:rFonts w:ascii="Times New Roman" w:eastAsia="Times New Roman" w:hAnsi="Times New Roman" w:cs="Times New Roman"/>
+        </w:rPr>
+        <w:t xml:space="preserve"> and controller functions</w:t>
+      </w:r>
+      <w:r>
+        <w:rPr>
+          <w:rFonts w:ascii="Times New Roman" w:eastAsia="Times New Roman" w:hAnsi="Times New Roman" w:cs="Times New Roman"/>
+        </w:rPr>
+        <w:t xml:space="preserve">. This specifically excludes the similar "Edit </w:t>
+      </w:r>
+      <w:proofErr w:type="spellStart"/>
+      <w:r>
+        <w:rPr>
+          <w:rFonts w:ascii="Times New Roman" w:eastAsia="Times New Roman" w:hAnsi="Times New Roman" w:cs="Times New Roman"/>
+        </w:rPr>
+        <w:t>TravelEvent</w:t>
+      </w:r>
+      <w:proofErr w:type="spellEnd"/>
+      <w:r>
+        <w:rPr>
+          <w:rFonts w:ascii="Times New Roman" w:eastAsia="Times New Roman" w:hAnsi="Times New Roman" w:cs="Times New Roman"/>
+        </w:rPr>
+        <w:t xml:space="preserve"> Page" functionality, Invite Users button functionality, and Join </w:t>
+      </w:r>
+      <w:proofErr w:type="spellStart"/>
+      <w:r>
+        <w:rPr>
+          <w:rFonts w:ascii="Times New Roman" w:eastAsia="Times New Roman" w:hAnsi="Times New Roman" w:cs="Times New Roman"/>
+        </w:rPr>
+        <w:t>TravelEvent</w:t>
+      </w:r>
+      <w:proofErr w:type="spellEnd"/>
+      <w:r>
+        <w:rPr>
+          <w:rFonts w:ascii="Times New Roman" w:eastAsia="Times New Roman" w:hAnsi="Times New Roman" w:cs="Times New Roman"/>
+        </w:rPr>
+        <w:t xml:space="preserve"> button functionality.</w:t>
+      </w:r>
+      <w:r>
+        <w:rPr>
+          <w:rFonts w:ascii="Times New Roman" w:eastAsia="Times New Roman" w:hAnsi="Times New Roman" w:cs="Times New Roman"/>
+        </w:rPr>
+        <w:tab/>
+      </w:r>
+    </w:p>
+    <w:p>
+      <w:pPr>
+        <w:pStyle w:val="ListParagraph"/>
+        <w:numPr>
+          <w:ilvl w:val="1"/>
+          <w:numId w:val="6"/>
+        </w:numPr>
+        <w:spacing w:after="220" w:line="240" w:lineRule="auto"/>
+        <w:rPr>
+          <w:rFonts w:ascii="Times New Roman" w:eastAsia="Times New Roman" w:hAnsi="Times New Roman" w:cs="Times New Roman"/>
+        </w:rPr>
+      </w:pPr>
+      <w:r>
+        <w:rPr>
+          <w:rFonts w:ascii="Times New Roman" w:eastAsia="Times New Roman" w:hAnsi="Times New Roman" w:cs="Times New Roman"/>
+        </w:rPr>
+        <w:t xml:space="preserve">How to evaluate: </w:t>
+      </w:r>
+      <w:r>
+        <w:rPr>
+          <w:rFonts w:ascii="Times New Roman" w:eastAsia="Times New Roman" w:hAnsi="Times New Roman" w:cs="Times New Roman"/>
+        </w:rPr>
+        <w:t xml:space="preserve">Verify that complete </w:t>
+      </w:r>
+      <w:proofErr w:type="spellStart"/>
+      <w:r>
+        <w:rPr>
+          <w:rFonts w:ascii="Times New Roman" w:eastAsia="Times New Roman" w:hAnsi="Times New Roman" w:cs="Times New Roman"/>
+        </w:rPr>
+        <w:t>TravelEvent</w:t>
+      </w:r>
+      <w:proofErr w:type="spellEnd"/>
+      <w:r>
+        <w:rPr>
+          <w:rFonts w:ascii="Times New Roman" w:eastAsia="Times New Roman" w:hAnsi="Times New Roman" w:cs="Times New Roman"/>
+        </w:rPr>
+        <w:t xml:space="preserve"> information is shown on the </w:t>
+      </w:r>
+      <w:proofErr w:type="spellStart"/>
+      <w:r>
+        <w:rPr>
+          <w:rFonts w:ascii="Times New Roman" w:eastAsia="Times New Roman" w:hAnsi="Times New Roman" w:cs="Times New Roman"/>
+        </w:rPr>
+        <w:t>TravelEvent</w:t>
+      </w:r>
+      <w:proofErr w:type="spellEnd"/>
+      <w:r>
+        <w:rPr>
+          <w:rFonts w:ascii="Times New Roman" w:eastAsia="Times New Roman" w:hAnsi="Times New Roman" w:cs="Times New Roman"/>
+        </w:rPr>
+        <w:t xml:space="preserve"> detail page. This includes: description, time and location, reviews for the location for past events, and users who have joined the event already. Also verify if the </w:t>
+      </w:r>
+      <w:proofErr w:type="spellStart"/>
+      <w:r>
+        <w:rPr>
+          <w:rFonts w:ascii="Times New Roman" w:eastAsia="Times New Roman" w:hAnsi="Times New Roman" w:cs="Times New Roman"/>
+        </w:rPr>
+        <w:t>TravelEvent</w:t>
+      </w:r>
+      <w:proofErr w:type="spellEnd"/>
+      <w:r>
+        <w:rPr>
+          <w:rFonts w:ascii="Times New Roman" w:eastAsia="Times New Roman" w:hAnsi="Times New Roman" w:cs="Times New Roman"/>
+        </w:rPr>
+        <w:t xml:space="preserve"> is owned (was created) by the user looking at the page, the Edit </w:t>
+      </w:r>
+      <w:proofErr w:type="spellStart"/>
+      <w:r>
+        <w:rPr>
+          <w:rFonts w:ascii="Times New Roman" w:eastAsia="Times New Roman" w:hAnsi="Times New Roman" w:cs="Times New Roman"/>
+        </w:rPr>
+        <w:t>TravelEvent</w:t>
+      </w:r>
+      <w:proofErr w:type="spellEnd"/>
+      <w:r>
+        <w:rPr>
+          <w:rFonts w:ascii="Times New Roman" w:eastAsia="Times New Roman" w:hAnsi="Times New Roman" w:cs="Times New Roman"/>
+        </w:rPr>
+        <w:t xml:space="preserve"> button is available.</w:t>
+      </w:r>
+    </w:p>
+    <w:p>
+      <w:pPr>
+        <w:pStyle w:val="ListParagraph"/>
+        <w:numPr>
+          <w:ilvl w:val="1"/>
+          <w:numId w:val="6"/>
+        </w:numPr>
+        <w:spacing w:after="220" w:line="240" w:lineRule="auto"/>
+        <w:rPr>
+          <w:rFonts w:ascii="Times New Roman" w:eastAsia="Times New Roman" w:hAnsi="Times New Roman" w:cs="Times New Roman"/>
+        </w:rPr>
+      </w:pPr>
+      <w:r>
+        <w:rPr>
+          <w:rFonts w:ascii="Times New Roman" w:eastAsia="Times New Roman" w:hAnsi="Times New Roman" w:cs="Times New Roman"/>
+        </w:rPr>
+        <w:t>Outcome of Task</w:t>
+      </w:r>
+      <w:r>
+        <w:rPr>
+          <w:rFonts w:ascii="Times New Roman" w:eastAsia="Times New Roman" w:hAnsi="Times New Roman" w:cs="Times New Roman"/>
+        </w:rPr>
+        <w:t xml:space="preserve">: </w:t>
+      </w:r>
+      <w:r>
+        <w:rPr>
+          <w:rFonts w:ascii="Times New Roman" w:eastAsia="Times New Roman" w:hAnsi="Times New Roman" w:cs="Times New Roman"/>
+        </w:rPr>
+        <w:t>completed</w:t>
+      </w:r>
+    </w:p>
+    <w:p>
+      <w:pPr>
+        <w:pStyle w:val="ListParagraph"/>
+        <w:numPr>
+          <w:ilvl w:val="0"/>
+          <w:numId w:val="6"/>
+        </w:numPr>
+        <w:spacing w:after="220" w:line="240" w:lineRule="auto"/>
+        <w:rPr>
           <w:rFonts w:ascii="Times New Roman" w:eastAsia="Times New Roman" w:hAnsi="Times New Roman" w:cs="Times New Roman"/>
         </w:rPr>
       </w:pPr>
@@ -1744,11 +2376,19 @@
         </w:rPr>
         <w:t xml:space="preserve">: </w:t>
       </w:r>
-      <w:r>
-        <w:rPr>
-          <w:rFonts w:ascii="Times New Roman" w:eastAsia="Times New Roman" w:hAnsi="Times New Roman" w:cs="Times New Roman"/>
-        </w:rPr>
-        <w:t>JoinTravel Event button functi</w:t>
+      <w:proofErr w:type="spellStart"/>
+      <w:r>
+        <w:rPr>
+          <w:rFonts w:ascii="Times New Roman" w:eastAsia="Times New Roman" w:hAnsi="Times New Roman" w:cs="Times New Roman"/>
+        </w:rPr>
+        <w:t>JoinTravel</w:t>
+      </w:r>
+      <w:proofErr w:type="spellEnd"/>
+      <w:r>
+        <w:rPr>
+          <w:rFonts w:ascii="Times New Roman" w:eastAsia="Times New Roman" w:hAnsi="Times New Roman" w:cs="Times New Roman"/>
+        </w:rPr>
+        <w:t xml:space="preserve"> Event button functi</w:t>
       </w:r>
       <w:r>
         <w:rPr>
@@ -1779,7 +2419,21 @@
         <w:rPr>
           <w:rFonts w:ascii="Times New Roman" w:eastAsia="Times New Roman" w:hAnsi="Times New Roman" w:cs="Times New Roman"/>
         </w:rPr>
-        <w:t>Create JoinTravel Event button functionality and Pay For Event popup and controller functions.</w:t>
+        <w:t xml:space="preserve">Create </w:t>
+      </w:r>
+      <w:proofErr w:type="spellStart"/>
+      <w:r>
+        <w:rPr>
+          <w:rFonts w:ascii="Times New Roman" w:eastAsia="Times New Roman" w:hAnsi="Times New Roman" w:cs="Times New Roman"/>
+        </w:rPr>
+        <w:t>JoinTravel</w:t>
+      </w:r>
+      <w:proofErr w:type="spellEnd"/>
+      <w:r>
+        <w:rPr>
+          <w:rFonts w:ascii="Times New Roman" w:eastAsia="Times New Roman" w:hAnsi="Times New Roman" w:cs="Times New Roman"/>
+        </w:rPr>
+        <w:t xml:space="preserve"> Event button functionality and Pay For Event popup and controller functions.</w:t>
       </w:r>
       <w:r>
         <w:rPr>
@@ -1810,7 +2464,21 @@
         <w:rPr>
           <w:rFonts w:ascii="Times New Roman" w:eastAsia="Times New Roman" w:hAnsi="Times New Roman" w:cs="Times New Roman"/>
         </w:rPr>
-        <w:t>Verify the existence of the Join TravelEvent button (only when the user is not the creator), and that the correct popup shows the ability to enter and validate payment information, and that the user can successfully verify they have joined the event on their home page.</w:t>
+        <w:t xml:space="preserve">Verify the existence of the Join </w:t>
+      </w:r>
+      <w:proofErr w:type="spellStart"/>
+      <w:r>
+        <w:rPr>
+          <w:rFonts w:ascii="Times New Roman" w:eastAsia="Times New Roman" w:hAnsi="Times New Roman" w:cs="Times New Roman"/>
+        </w:rPr>
+        <w:t>TravelEvent</w:t>
+      </w:r>
+      <w:proofErr w:type="spellEnd"/>
+      <w:r>
+        <w:rPr>
+          <w:rFonts w:ascii="Times New Roman" w:eastAsia="Times New Roman" w:hAnsi="Times New Roman" w:cs="Times New Roman"/>
+        </w:rPr>
+        <w:t xml:space="preserve"> button (only when the user is not the creator), and that the correct popup shows the ability to enter and validate payment information, and that the user can successfully verify they have joined the event on their home page.</w:t>
       </w:r>
     </w:p>
     <w:p>
@@ -1837,14 +2505,22 @@
         </w:rPr>
         <w:t xml:space="preserve">: </w:t>
       </w:r>
-    </w:p>
-    <w:p>
-      <w:pPr>
-        <w:spacing w:after="220" w:line="240" w:lineRule="auto"/>
-        <w:rPr>
-          <w:rFonts w:ascii="Times New Roman" w:eastAsia="Times New Roman" w:hAnsi="Times New Roman" w:cs="Times New Roman"/>
-        </w:rPr>
-      </w:pPr>
+      <w:r>
+        <w:rPr>
+          <w:rFonts w:ascii="Times New Roman" w:eastAsia="Times New Roman" w:hAnsi="Times New Roman" w:cs="Times New Roman"/>
+        </w:rPr>
+        <w:t>completed</w:t>
+      </w:r>
+    </w:p>
+    <w:p>
+      <w:pPr>
+        <w:spacing w:after="220" w:line="240" w:lineRule="auto"/>
+        <w:rPr>
+          <w:rFonts w:ascii="Times New Roman" w:eastAsia="Times New Roman" w:hAnsi="Times New Roman" w:cs="Times New Roman"/>
+        </w:rPr>
+      </w:pPr>
+      <w:bookmarkStart w:id="0" w:name="_GoBack"/>
+      <w:bookmarkEnd w:id="0"/>
     </w:p>
     <w:sectPr>
       <w:pgSz w:w="12240" w:h="15840"/>
@@ -2493,7 +3169,7 @@
     <w:lsdException w:name="Table Web 2" w:semiHidden="1" w:unhideWhenUsed="1"/>
     <w:lsdException w:name="Table Web 3" w:semiHidden="1" w:unhideWhenUsed="1"/>
     <w:lsdException w:name="Balloon Text" w:semiHidden="1" w:unhideWhenUsed="1"/>
-    <w:lsdException w:name="Table Grid" w:semiHidden="1" w:uiPriority="39" w:unhideWhenUsed="1"/>
+    <w:lsdException w:name="Table Grid" w:uiPriority="39"/>
     <w:lsdException w:name="Table Theme" w:semiHidden="1" w:unhideWhenUsed="1"/>
     <w:lsdException w:name="Placeholder Text" w:semiHidden="1"/>
     <w:lsdException w:name="No Spacing" w:uiPriority="1" w:qFormat="1"/>
@@ -3090,7 +3766,7 @@
 </file>
 
 <file path=customXml/itemProps1.xml><?xml version="1.0" encoding="utf-8"?>
-<ds:datastoreItem xmlns:ds="http://schemas.openxmlformats.org/officeDocument/2006/customXml" ds:itemID="{CCFE2463-A48E-43F8-A9EB-1DB6B97C7CAC}">
+<ds:datastoreItem xmlns:ds="http://schemas.openxmlformats.org/officeDocument/2006/customXml" ds:itemID="{CB95CCD7-8667-4DB4-AC67-53502C06F58D}">
   <ds:schemaRefs>
     <ds:schemaRef ds:uri="http://schemas.openxmlformats.org/officeDocument/2006/bibliography"/>
   </ds:schemaRefs>

</xml_diff>